<commit_message>
gambar untuk bab 4 sudah selesai
</commit_message>
<xml_diff>
--- a/LAPORAN KERJA PRAKTIK/Laporan Kerja Praktek.docx
+++ b/LAPORAN KERJA PRAKTIK/Laporan Kerja Praktek.docx
@@ -1,6 +1,6 @@
 
 <file path=word/document.xml><?xml version="1.0" encoding="utf-8"?>
-<w:document xmlns:wpc="http://schemas.microsoft.com/office/word/2010/wordprocessingCanvas" xmlns:mc="http://schemas.openxmlformats.org/markup-compatibility/2006" xmlns:o="urn:schemas-microsoft-com:office:office" xmlns:r="http://schemas.openxmlformats.org/officeDocument/2006/relationships" xmlns:m="http://schemas.openxmlformats.org/officeDocument/2006/math" xmlns:v="urn:schemas-microsoft-com:vml" xmlns:wp14="http://schemas.microsoft.com/office/word/2010/wordprocessingDrawing" xmlns:wp="http://schemas.openxmlformats.org/drawingml/2006/wordprocessingDrawing" xmlns:w10="urn:schemas-microsoft-com:office:word" xmlns:w="http://schemas.openxmlformats.org/wordprocessingml/2006/main" xmlns:w14="http://schemas.microsoft.com/office/word/2010/wordml" xmlns:w15="http://schemas.microsoft.com/office/word/2012/wordml" xmlns:wpg="http://schemas.microsoft.com/office/word/2010/wordprocessingGroup" xmlns:wpi="http://schemas.microsoft.com/office/word/2010/wordprocessingInk" xmlns:wne="http://schemas.microsoft.com/office/word/2006/wordml" xmlns:wps="http://schemas.microsoft.com/office/word/2010/wordprocessingShape" mc:Ignorable="w14 w15 wp14">
+<w:document xmlns:wpc="http://schemas.microsoft.com/office/word/2010/wordprocessingCanvas" xmlns:mc="http://schemas.openxmlformats.org/markup-compatibility/2006" xmlns:o="urn:schemas-microsoft-com:office:office" xmlns:r="http://schemas.openxmlformats.org/officeDocument/2006/relationships" xmlns:m="http://schemas.openxmlformats.org/officeDocument/2006/math" xmlns:v="urn:schemas-microsoft-com:vml" xmlns:wp14="http://schemas.microsoft.com/office/word/2010/wordprocessingDrawing" xmlns:wp="http://schemas.openxmlformats.org/drawingml/2006/wordprocessingDrawing" xmlns:w10="urn:schemas-microsoft-com:office:word" xmlns:w="http://schemas.openxmlformats.org/wordprocessingml/2006/main" xmlns:w14="http://schemas.microsoft.com/office/word/2010/wordml" xmlns:wpg="http://schemas.microsoft.com/office/word/2010/wordprocessingGroup" xmlns:wpi="http://schemas.microsoft.com/office/word/2010/wordprocessingInk" xmlns:wne="http://schemas.microsoft.com/office/word/2006/wordml" xmlns:wps="http://schemas.microsoft.com/office/word/2010/wordprocessingShape" mc:Ignorable="w14 wp14">
   <w:body>
     <w:p>
       <w:pPr>
@@ -133,12 +133,21 @@
           <w:iCs/>
         </w:rPr>
       </w:pPr>
+      <w:proofErr w:type="gramStart"/>
       <w:r>
         <w:rPr>
           <w:bCs/>
           <w:iCs/>
         </w:rPr>
-        <w:t xml:space="preserve">Periode : </w:t>
+        <w:t>Periode :</w:t>
+      </w:r>
+      <w:proofErr w:type="gramEnd"/>
+      <w:r>
+        <w:rPr>
+          <w:bCs/>
+          <w:iCs/>
+        </w:rPr>
+        <w:t xml:space="preserve"> </w:t>
       </w:r>
       <w:r>
         <w:rPr>
@@ -212,7 +221,7 @@
                     </pic:cNvPicPr>
                   </pic:nvPicPr>
                   <pic:blipFill>
-                    <a:blip r:embed="rId8" cstate="print"/>
+                    <a:blip r:embed="rId9" cstate="print"/>
                     <a:srcRect/>
                     <a:stretch>
                       <a:fillRect/>
@@ -261,6 +270,7 @@
           <w:iCs/>
         </w:rPr>
       </w:pPr>
+      <w:proofErr w:type="gramStart"/>
       <w:r>
         <w:rPr>
           <w:bCs/>
@@ -268,6 +278,7 @@
         </w:rPr>
         <w:t>Oleh :</w:t>
       </w:r>
+      <w:proofErr w:type="gramEnd"/>
     </w:p>
     <w:p>
       <w:pPr>
@@ -457,9 +468,9 @@
           <w:iCs/>
         </w:rPr>
         <w:sectPr>
-          <w:headerReference w:type="even" r:id="rId9"/>
-          <w:headerReference w:type="default" r:id="rId10"/>
-          <w:footerReference w:type="default" r:id="rId11"/>
+          <w:headerReference w:type="even" r:id="rId10"/>
+          <w:headerReference w:type="default" r:id="rId11"/>
+          <w:footerReference w:type="default" r:id="rId12"/>
           <w:pgSz w:w="8391" w:h="11907" w:code="11"/>
           <w:pgMar w:top="1418" w:right="1134" w:bottom="1418" w:left="1418" w:header="720" w:footer="720" w:gutter="0"/>
           <w:pgNumType w:fmt="lowerRoman"/>
@@ -641,8 +652,20 @@
           <w:szCs w:val="18"/>
           <w:shd w:val="clear" w:color="auto" w:fill="FFFFFF"/>
         </w:rPr>
-        <w:t>Ruko PERMAI No.8 Lt.2&amp;3, Jl. Magelang Km. 4,6</w:t>
-      </w:r>
+        <w:t>Ruko PERMAI No.8 Lt.2&amp;3, Jl. Magelang Km. 4</w:t>
+      </w:r>
+      <w:proofErr w:type="gramStart"/>
+      <w:r>
+        <w:rPr>
+          <w:rFonts w:ascii="Helvetica" w:hAnsi="Helvetica" w:cs="Helvetica"/>
+          <w:color w:val="333333"/>
+          <w:sz w:val="18"/>
+          <w:szCs w:val="18"/>
+          <w:shd w:val="clear" w:color="auto" w:fill="FFFFFF"/>
+        </w:rPr>
+        <w:t>,6</w:t>
+      </w:r>
+      <w:proofErr w:type="gramEnd"/>
       <w:r>
         <w:rPr>
           <w:rStyle w:val="apple-converted-space"/>
@@ -964,8 +987,8 @@
           <w:szCs w:val="20"/>
         </w:rPr>
         <w:sectPr>
-          <w:headerReference w:type="even" r:id="rId12"/>
-          <w:footerReference w:type="even" r:id="rId13"/>
+          <w:headerReference w:type="even" r:id="rId13"/>
+          <w:footerReference w:type="even" r:id="rId14"/>
           <w:pgSz w:w="8391" w:h="11907" w:code="11"/>
           <w:pgMar w:top="1418" w:right="1134" w:bottom="1418" w:left="1418" w:header="720" w:footer="720" w:gutter="0"/>
           <w:pgNumType w:fmt="lowerRoman"/>
@@ -973,6 +996,7 @@
           <w:docGrid w:linePitch="360"/>
         </w:sectPr>
       </w:pPr>
+      <w:proofErr w:type="gramStart"/>
       <w:r>
         <w:rPr>
           <w:b/>
@@ -985,7 +1009,15 @@
           <w:b/>
           <w:szCs w:val="20"/>
         </w:rPr>
-        <w:t xml:space="preserve">. </w:t>
+        <w:t>.</w:t>
+      </w:r>
+      <w:proofErr w:type="gramEnd"/>
+      <w:r>
+        <w:rPr>
+          <w:b/>
+          <w:szCs w:val="20"/>
+        </w:rPr>
+        <w:t xml:space="preserve"> </w:t>
       </w:r>
       <w:r>
         <w:rPr>
@@ -1187,8 +1219,20 @@
           <w:szCs w:val="18"/>
           <w:shd w:val="clear" w:color="auto" w:fill="FFFFFF"/>
         </w:rPr>
-        <w:t>Ruko PERMAI No.8 Lt.2&amp;3, Jl. Magelang Km. 4,6</w:t>
-      </w:r>
+        <w:t>Ruko PERMAI No.8 Lt.2&amp;3, Jl. Magelang Km. 4</w:t>
+      </w:r>
+      <w:proofErr w:type="gramStart"/>
+      <w:r>
+        <w:rPr>
+          <w:rFonts w:ascii="Helvetica" w:hAnsi="Helvetica" w:cs="Helvetica"/>
+          <w:color w:val="333333"/>
+          <w:sz w:val="18"/>
+          <w:szCs w:val="18"/>
+          <w:shd w:val="clear" w:color="auto" w:fill="FFFFFF"/>
+        </w:rPr>
+        <w:t>,6</w:t>
+      </w:r>
+      <w:proofErr w:type="gramEnd"/>
       <w:r>
         <w:rPr>
           <w:rStyle w:val="apple-converted-space"/>
@@ -1468,8 +1512,8 @@
       <w:pPr>
         <w:pStyle w:val="Heading1"/>
         <w:sectPr>
-          <w:headerReference w:type="default" r:id="rId14"/>
-          <w:footerReference w:type="default" r:id="rId15"/>
+          <w:headerReference w:type="default" r:id="rId15"/>
+          <w:footerReference w:type="default" r:id="rId16"/>
           <w:pgSz w:w="8391" w:h="11907" w:code="11"/>
           <w:pgMar w:top="1418" w:right="1134" w:bottom="1418" w:left="1418" w:header="720" w:footer="720" w:gutter="0"/>
           <w:pgNumType w:fmt="lowerRoman"/>
@@ -1588,7 +1632,7 @@
                     <pic:cNvPicPr/>
                   </pic:nvPicPr>
                   <pic:blipFill>
-                    <a:blip r:embed="rId16" cstate="print">
+                    <a:blip r:embed="rId17" cstate="print">
                       <a:extLst>
                         <a:ext uri="{28A0092B-C50C-407E-A947-70E740481C1C}">
                           <a14:useLocalDpi xmlns:a14="http://schemas.microsoft.com/office/drawing/2010/main" val="0"/>
@@ -1657,7 +1701,7 @@
                     <pic:cNvPicPr/>
                   </pic:nvPicPr>
                   <pic:blipFill>
-                    <a:blip r:embed="rId17" cstate="print">
+                    <a:blip r:embed="rId18" cstate="print">
                       <a:extLst>
                         <a:ext uri="{28A0092B-C50C-407E-A947-70E740481C1C}">
                           <a14:useLocalDpi xmlns:a14="http://schemas.microsoft.com/office/drawing/2010/main" val="0"/>
@@ -1944,6 +1988,7 @@
         </w:rPr>
         <w:t xml:space="preserve"> Jawa Timur. </w:t>
       </w:r>
+      <w:proofErr w:type="gramStart"/>
       <w:r>
         <w:rPr>
           <w:sz w:val="24"/>
@@ -2009,8 +2054,25 @@
           <w:sz w:val="24"/>
           <w:szCs w:val="24"/>
         </w:rPr>
-        <w:t>meningkat. Peningkatan tersebut dapat dilihat dari banyaknya pembangunan tempat-tempat wisata baru oleh pemerintah setempat guna memikat perhatian dari para wisatawan lokal maupun mancanegara.</w:t>
-      </w:r>
+        <w:t>meningkat.</w:t>
+      </w:r>
+      <w:proofErr w:type="gramEnd"/>
+      <w:r>
+        <w:rPr>
+          <w:sz w:val="24"/>
+          <w:szCs w:val="24"/>
+        </w:rPr>
+        <w:t xml:space="preserve"> </w:t>
+      </w:r>
+      <w:proofErr w:type="gramStart"/>
+      <w:r>
+        <w:rPr>
+          <w:sz w:val="24"/>
+          <w:szCs w:val="24"/>
+        </w:rPr>
+        <w:t>Peningkatan tersebut dapat dilihat dari banyaknya pembangunan tempat-tempat wisata baru oleh pemerintah setempat guna memikat perhatian dari para wisatawan lokal maupun mancanegara.</w:t>
+      </w:r>
+      <w:proofErr w:type="gramEnd"/>
     </w:p>
     <w:p>
       <w:pPr>
@@ -2073,7 +2135,23 @@
           <w:sz w:val="24"/>
           <w:szCs w:val="24"/>
         </w:rPr>
-        <w:t>tergolong menggunakan cara manual</w:t>
+        <w:t xml:space="preserve">tergolong menggunakan </w:t>
+      </w:r>
+      <w:proofErr w:type="gramStart"/>
+      <w:r>
+        <w:rPr>
+          <w:sz w:val="24"/>
+          <w:szCs w:val="24"/>
+        </w:rPr>
+        <w:t>cara</w:t>
+      </w:r>
+      <w:proofErr w:type="gramEnd"/>
+      <w:r>
+        <w:rPr>
+          <w:sz w:val="24"/>
+          <w:szCs w:val="24"/>
+        </w:rPr>
+        <w:t xml:space="preserve"> manual</w:t>
       </w:r>
       <w:r>
         <w:rPr>
@@ -2088,7 +2166,15 @@
           <w:sz w:val="24"/>
           <w:szCs w:val="24"/>
         </w:rPr>
-        <w:t xml:space="preserve"> yakni dengan pemberian booklet hanya bagi para wisatawan yang mengunjungi tempat-tempat wisata tersebut. Sehingga masyarakat luas tidak bisa </w:t>
+        <w:t xml:space="preserve"> yakni dengan pemberian booklet hanya bagi para wisatawan yang mengunjungi tempat-tempat wisata tersebut. </w:t>
+      </w:r>
+      <w:proofErr w:type="gramStart"/>
+      <w:r>
+        <w:rPr>
+          <w:sz w:val="24"/>
+          <w:szCs w:val="24"/>
+        </w:rPr>
+        <w:t xml:space="preserve">Sehingga masyarakat luas tidak bisa </w:t>
       </w:r>
       <w:r>
         <w:rPr>
@@ -2167,6 +2253,7 @@
         </w:rPr>
         <w:t>.</w:t>
       </w:r>
+      <w:proofErr w:type="gramEnd"/>
       <w:r>
         <w:rPr>
           <w:sz w:val="24"/>
@@ -2232,6 +2319,7 @@
         </w:rPr>
         <w:t xml:space="preserve"> wisatawan, peningkatan keamanan dan pembangunan infrastruktur saja tidaklah cukup. </w:t>
       </w:r>
+      <w:proofErr w:type="gramStart"/>
       <w:r>
         <w:rPr>
           <w:sz w:val="24"/>
@@ -2275,7 +2363,16 @@
           <w:szCs w:val="24"/>
           <w:lang w:val="id-ID"/>
         </w:rPr>
-        <w:t xml:space="preserve"> yang tentunya harus mendukung peningkatan sektor pariwisata. Hal ini terkait dengan kemudahan wisatawan dalam memperoleh informasi tempat-tempat wisata di </w:t>
+        <w:t xml:space="preserve"> yang tentunya harus mendukung peningkatan sektor pariwisata.</w:t>
+      </w:r>
+      <w:proofErr w:type="gramEnd"/>
+      <w:r>
+        <w:rPr>
+          <w:sz w:val="24"/>
+          <w:szCs w:val="24"/>
+          <w:lang w:val="id-ID"/>
+        </w:rPr>
+        <w:t xml:space="preserve"> Hal ini terkait dengan kemudahan wisatawan dalam memperoleh informasi tempat-tempat wisata di </w:t>
       </w:r>
       <w:r>
         <w:rPr>
@@ -2333,14 +2430,32 @@
           <w:sz w:val="24"/>
           <w:szCs w:val="24"/>
         </w:rPr>
-        <w:t xml:space="preserve">ermasalahan lain </w:t>
-      </w:r>
+        <w:t xml:space="preserve">ermasalahan </w:t>
+      </w:r>
+      <w:proofErr w:type="gramStart"/>
       <w:r>
         <w:rPr>
           <w:rFonts w:cs="Times New Roman"/>
           <w:sz w:val="24"/>
           <w:szCs w:val="24"/>
         </w:rPr>
+        <w:t>lain</w:t>
+      </w:r>
+      <w:proofErr w:type="gramEnd"/>
+      <w:r>
+        <w:rPr>
+          <w:rFonts w:cs="Times New Roman"/>
+          <w:sz w:val="24"/>
+          <w:szCs w:val="24"/>
+        </w:rPr>
+        <w:t xml:space="preserve"> </w:t>
+      </w:r>
+      <w:r>
+        <w:rPr>
+          <w:rFonts w:cs="Times New Roman"/>
+          <w:sz w:val="24"/>
+          <w:szCs w:val="24"/>
+        </w:rPr>
         <w:t xml:space="preserve">yang </w:t>
       </w:r>
       <w:r>
@@ -2383,6 +2498,7 @@
         </w:rPr>
         <w:t xml:space="preserve">mengetahui lokasi obyek wisata yang ada di Surabaya. </w:t>
       </w:r>
+      <w:proofErr w:type="gramStart"/>
       <w:r>
         <w:rPr>
           <w:rFonts w:cs="Times New Roman"/>
@@ -2390,14 +2506,32 @@
           <w:szCs w:val="24"/>
         </w:rPr>
         <w:lastRenderedPageBreak/>
-        <w:t xml:space="preserve">Satu-satunya tempat untuk mendapatkan informasi tentang obyek wisata yang ada di Surabaya adalah di kompleks Gedung Balai Pemuda, tepatnya di Surabaya Tourism Information Center (Surabaya TIC). Surabaya TIC </w:t>
-      </w:r>
+        <w:t>Satu-satunya tempat untuk mendapatkan informasi tentang obyek wisata yang ada di Surabaya adalah di kompleks Gedung Balai Pemuda, tepatnya di Surabaya Tourism Information Center (Surabaya TIC).</w:t>
+      </w:r>
+      <w:proofErr w:type="gramEnd"/>
       <w:r>
         <w:rPr>
           <w:rFonts w:cs="Times New Roman"/>
           <w:sz w:val="24"/>
           <w:szCs w:val="24"/>
         </w:rPr>
+        <w:t xml:space="preserve"> </w:t>
+      </w:r>
+      <w:proofErr w:type="gramStart"/>
+      <w:r>
+        <w:rPr>
+          <w:rFonts w:cs="Times New Roman"/>
+          <w:sz w:val="24"/>
+          <w:szCs w:val="24"/>
+        </w:rPr>
+        <w:t xml:space="preserve">Surabaya TIC </w:t>
+      </w:r>
+      <w:r>
+        <w:rPr>
+          <w:rFonts w:cs="Times New Roman"/>
+          <w:sz w:val="24"/>
+          <w:szCs w:val="24"/>
+        </w:rPr>
         <w:t>terletak</w:t>
       </w:r>
       <w:r>
@@ -2408,6 +2542,7 @@
         </w:rPr>
         <w:t xml:space="preserve"> di Jalan Gubernur Suryo 15 Surabaya.</w:t>
       </w:r>
+      <w:proofErr w:type="gramEnd"/>
       <w:r>
         <w:rPr>
           <w:rFonts w:cs="Times New Roman"/>
@@ -2423,7 +2558,25 @@
           <w:sz w:val="24"/>
           <w:szCs w:val="24"/>
         </w:rPr>
-        <w:t xml:space="preserve">Di Surabaya TIC, turis juga dapat bertanya tentang penginapan, transportasi, peta wisata dan lain-lain. Apabila turis tersebut harus datang ke Surabaya TIC, maka akan memakan banyak waktu dan sangat tidak efisien. </w:t>
+        <w:t xml:space="preserve">Di Surabaya TIC, turis juga dapat bertanya tentang penginapan, transportasi, peta wisata dan lain-lain. Apabila turis tersebut harus datang ke Surabaya TIC, maka </w:t>
+      </w:r>
+      <w:proofErr w:type="gramStart"/>
+      <w:r>
+        <w:rPr>
+          <w:rFonts w:cs="Times New Roman"/>
+          <w:sz w:val="24"/>
+          <w:szCs w:val="24"/>
+        </w:rPr>
+        <w:t>akan</w:t>
+      </w:r>
+      <w:proofErr w:type="gramEnd"/>
+      <w:r>
+        <w:rPr>
+          <w:rFonts w:cs="Times New Roman"/>
+          <w:sz w:val="24"/>
+          <w:szCs w:val="24"/>
+        </w:rPr>
+        <w:t xml:space="preserve"> memakan banyak waktu dan sangat tidak efisien. </w:t>
       </w:r>
     </w:p>
     <w:p>
@@ -2495,7 +2648,23 @@
           <w:sz w:val="24"/>
           <w:szCs w:val="24"/>
         </w:rPr>
-        <w:t xml:space="preserve">bagi masyarakat luas akan lokasi </w:t>
+        <w:t xml:space="preserve">bagi masyarakat luas </w:t>
+      </w:r>
+      <w:proofErr w:type="gramStart"/>
+      <w:r>
+        <w:rPr>
+          <w:sz w:val="24"/>
+          <w:szCs w:val="24"/>
+        </w:rPr>
+        <w:t>akan</w:t>
+      </w:r>
+      <w:proofErr w:type="gramEnd"/>
+      <w:r>
+        <w:rPr>
+          <w:sz w:val="24"/>
+          <w:szCs w:val="24"/>
+        </w:rPr>
+        <w:t xml:space="preserve"> lokasi </w:t>
       </w:r>
       <w:r>
         <w:rPr>
@@ -2599,15 +2768,37 @@
           <w:szCs w:val="24"/>
           <w:lang w:eastAsia="id-ID"/>
         </w:rPr>
-        <w:t>Surabaya Heritage In Mobile, City Guide</w:t>
-      </w:r>
+        <w:t xml:space="preserve">Surabaya Heritage </w:t>
+      </w:r>
+      <w:proofErr w:type="gramStart"/>
       <w:r>
         <w:rPr>
           <w:rFonts w:eastAsia="Times New Roman"/>
+          <w:i/>
           <w:sz w:val="24"/>
           <w:szCs w:val="24"/>
           <w:lang w:eastAsia="id-ID"/>
         </w:rPr>
+        <w:t>In</w:t>
+      </w:r>
+      <w:proofErr w:type="gramEnd"/>
+      <w:r>
+        <w:rPr>
+          <w:rFonts w:eastAsia="Times New Roman"/>
+          <w:i/>
+          <w:sz w:val="24"/>
+          <w:szCs w:val="24"/>
+          <w:lang w:eastAsia="id-ID"/>
+        </w:rPr>
+        <w:t xml:space="preserve"> Mobile, City Guide</w:t>
+      </w:r>
+      <w:r>
+        <w:rPr>
+          <w:rFonts w:eastAsia="Times New Roman"/>
+          <w:sz w:val="24"/>
+          <w:szCs w:val="24"/>
+          <w:lang w:eastAsia="id-ID"/>
+        </w:rPr>
         <w:t xml:space="preserve"> Untuk Wilayah Surabaya Sebagai Sarana Pengembangan Pariwisata dan Edukasi</w:t>
       </w:r>
       <w:r>
@@ -2616,7 +2807,16 @@
           <w:szCs w:val="24"/>
           <w:lang w:eastAsia="x-none"/>
         </w:rPr>
-        <w:t xml:space="preserve">”. Aplikasi </w:t>
+        <w:t xml:space="preserve">”. </w:t>
+      </w:r>
+      <w:proofErr w:type="gramStart"/>
+      <w:r>
+        <w:rPr>
+          <w:sz w:val="24"/>
+          <w:szCs w:val="24"/>
+          <w:lang w:eastAsia="x-none"/>
+        </w:rPr>
+        <w:t xml:space="preserve">Aplikasi </w:t>
       </w:r>
       <w:r>
         <w:rPr>
@@ -2642,14 +2842,32 @@
           <w:szCs w:val="24"/>
           <w:lang w:eastAsia="x-none"/>
         </w:rPr>
-        <w:t xml:space="preserve"> yang dapat memberikan dan memperluas penyampaian informasi penting mengenai Kota Surabaya kepada pengguna SHEMO. Selain itu, SHEMO juga dapat menunjukkan lokasi-lokasi yang ada di Surabaya denga</w:t>
-      </w:r>
+        <w:t xml:space="preserve"> yang dapat memberikan dan memperluas penyampaian informasi penting mengenai Kota Surabaya kepada pengguna SHEMO.</w:t>
+      </w:r>
+      <w:proofErr w:type="gramEnd"/>
       <w:r>
         <w:rPr>
           <w:sz w:val="24"/>
           <w:szCs w:val="24"/>
           <w:lang w:eastAsia="x-none"/>
         </w:rPr>
+        <w:t xml:space="preserve"> </w:t>
+      </w:r>
+      <w:proofErr w:type="gramStart"/>
+      <w:r>
+        <w:rPr>
+          <w:sz w:val="24"/>
+          <w:szCs w:val="24"/>
+          <w:lang w:eastAsia="x-none"/>
+        </w:rPr>
+        <w:t>Selain itu, SHEMO juga dapat menunjukkan lokasi-lokasi yang ada di Surabaya denga</w:t>
+      </w:r>
+      <w:r>
+        <w:rPr>
+          <w:sz w:val="24"/>
+          <w:szCs w:val="24"/>
+          <w:lang w:eastAsia="x-none"/>
+        </w:rPr>
         <w:t>n</w:t>
       </w:r>
       <w:r>
@@ -2677,6 +2895,7 @@
         </w:rPr>
         <w:t>.</w:t>
       </w:r>
+      <w:proofErr w:type="gramEnd"/>
     </w:p>
     <w:p>
       <w:pPr>
@@ -2721,7 +2940,23 @@
           <w:sz w:val="24"/>
           <w:szCs w:val="24"/>
         </w:rPr>
-        <w:t>ermasalahan utama yang akan diselesaikan dengan menggunakan aplikasi ini adalah sebagai berikut:</w:t>
+        <w:t xml:space="preserve">ermasalahan utama yang </w:t>
+      </w:r>
+      <w:proofErr w:type="gramStart"/>
+      <w:r>
+        <w:rPr>
+          <w:sz w:val="24"/>
+          <w:szCs w:val="24"/>
+        </w:rPr>
+        <w:t>akan</w:t>
+      </w:r>
+      <w:proofErr w:type="gramEnd"/>
+      <w:r>
+        <w:rPr>
+          <w:sz w:val="24"/>
+          <w:szCs w:val="24"/>
+        </w:rPr>
+        <w:t xml:space="preserve"> diselesaikan dengan menggunakan aplikasi ini adalah sebagai berikut:</w:t>
       </w:r>
     </w:p>
     <w:p>
@@ -2745,7 +2980,25 @@
           <w:sz w:val="24"/>
           <w:szCs w:val="24"/>
         </w:rPr>
-        <w:t>Kebutuhan atau keperluan dari masyarakan yang ingin mengetahui apa saja nama, jenis, maupun lokasi dari tempat wisata yang ada di Kota Surabaya. Contohnya seperti wisata kuliner Bebek Tugu Pahlawan, yang berlokasi di daerah sekitar Tugu Pahlawan dengan menu makanan utama berupa bebek.</w:t>
+        <w:t xml:space="preserve">Kebutuhan atau keperluan dari masyarakan yang ingin mengetahui </w:t>
+      </w:r>
+      <w:proofErr w:type="gramStart"/>
+      <w:r>
+        <w:rPr>
+          <w:rFonts w:cs="Times New Roman"/>
+          <w:sz w:val="24"/>
+          <w:szCs w:val="24"/>
+        </w:rPr>
+        <w:t>apa</w:t>
+      </w:r>
+      <w:proofErr w:type="gramEnd"/>
+      <w:r>
+        <w:rPr>
+          <w:rFonts w:cs="Times New Roman"/>
+          <w:sz w:val="24"/>
+          <w:szCs w:val="24"/>
+        </w:rPr>
+        <w:t xml:space="preserve"> saja nama, jenis, maupun lokasi dari tempat wisata yang ada di Kota Surabaya. Contohnya seperti wisata kuliner Bebek Tugu Pahlawan, yang berlokasi di daerah sekitar Tugu Pahlawan dengan menu makanan utama berupa bebek.</w:t>
       </w:r>
     </w:p>
     <w:p>
@@ -2795,7 +3048,25 @@
           <w:sz w:val="24"/>
           <w:szCs w:val="24"/>
         </w:rPr>
-        <w:t xml:space="preserve"> apa yang bisa ditemui di Surabaya, maupun  tempat hiburan atau taman dimana saja yang terkenal di Surabaya.</w:t>
+        <w:t xml:space="preserve"> apa yang bisa ditemui di Surabaya, </w:t>
+      </w:r>
+      <w:proofErr w:type="gramStart"/>
+      <w:r>
+        <w:rPr>
+          <w:rFonts w:cs="Times New Roman"/>
+          <w:sz w:val="24"/>
+          <w:szCs w:val="24"/>
+        </w:rPr>
+        <w:t>maupun  tempat</w:t>
+      </w:r>
+      <w:proofErr w:type="gramEnd"/>
+      <w:r>
+        <w:rPr>
+          <w:rFonts w:cs="Times New Roman"/>
+          <w:sz w:val="24"/>
+          <w:szCs w:val="24"/>
+        </w:rPr>
+        <w:t xml:space="preserve"> hiburan atau taman dimana saja yang terkenal di Surabaya.</w:t>
       </w:r>
     </w:p>
     <w:p>
@@ -3122,7 +3393,21 @@
         <w:rPr>
           <w:i/>
         </w:rPr>
-        <w:t>Laporan Kerja Praktek ini dibagi menjadi tujuh bab sesuai dengan aturan yang ada pada Tata Cara Penulisan Laporan Kerja Praktek Jurusan Teknik Informatika ITS.</w:t>
+        <w:t xml:space="preserve">Laporan Kerja Praktek ini dibagi menjadi tujuh </w:t>
+      </w:r>
+      <w:proofErr w:type="gramStart"/>
+      <w:r>
+        <w:rPr>
+          <w:i/>
+        </w:rPr>
+        <w:t>bab</w:t>
+      </w:r>
+      <w:proofErr w:type="gramEnd"/>
+      <w:r>
+        <w:rPr>
+          <w:i/>
+        </w:rPr>
+        <w:t xml:space="preserve"> sesuai dengan aturan yang ada pada Tata Cara Penulisan Laporan Kerja Praktek Jurusan Teknik Informatika ITS.</w:t>
       </w:r>
     </w:p>
     <w:p>
@@ -3147,10 +3432,10 @@
       <w:pPr>
         <w:pStyle w:val="Heading1"/>
         <w:sectPr>
-          <w:headerReference w:type="even" r:id="rId18"/>
-          <w:headerReference w:type="default" r:id="rId19"/>
-          <w:footerReference w:type="even" r:id="rId20"/>
-          <w:footerReference w:type="default" r:id="rId21"/>
+          <w:headerReference w:type="even" r:id="rId19"/>
+          <w:headerReference w:type="default" r:id="rId20"/>
+          <w:footerReference w:type="even" r:id="rId21"/>
+          <w:footerReference w:type="default" r:id="rId22"/>
           <w:pgSz w:w="8391" w:h="11907" w:code="11"/>
           <w:pgMar w:top="1418" w:right="1134" w:bottom="1418" w:left="1418" w:header="720" w:footer="720" w:gutter="0"/>
           <w:cols w:space="720"/>
@@ -3243,6 +3528,7 @@
           <w:rFonts w:cs="Times New Roman"/>
         </w:rPr>
       </w:pPr>
+      <w:proofErr w:type="gramStart"/>
       <w:r>
         <w:rPr>
           <w:rFonts w:cs="Times New Roman"/>
@@ -3270,7 +3556,7 @@
         </w:rPr>
         <w:t> </w:t>
       </w:r>
-      <w:hyperlink r:id="rId22" w:tgtFrame="_self" w:tooltip="Air Media Persada" w:history="1">
+      <w:hyperlink r:id="rId23" w:tgtFrame="_self" w:tooltip="Air Media Persada" w:history="1">
         <w:r>
           <w:rPr>
             <w:rStyle w:val="Hyperlink"/>
@@ -3293,7 +3579,14 @@
         <w:rPr>
           <w:rFonts w:cs="Times New Roman"/>
         </w:rPr>
-        <w:t>adalah Perusahaan Software di Indonesia dengan Badan Hukum (Perseroan Terbatas) yang mengembangkan Sistem Informasi berbasis Web. Layanan AirMedia secara umum meliputi Layanan Jasa Teknologi Informasi - Perancangan Software Sistem Informasi berbasis Web (Web based Information Systems). Beberapa produk dan layanan kami, meliputi:</w:t>
+        <w:t>adalah Perusahaan Software di Indonesia dengan Badan Hukum (Perseroan Terbatas) yang mengembangkan Sistem Informasi berbasis Web.</w:t>
+      </w:r>
+      <w:proofErr w:type="gramEnd"/>
+      <w:r>
+        <w:rPr>
+          <w:rFonts w:cs="Times New Roman"/>
+        </w:rPr>
+        <w:t xml:space="preserve"> Layanan AirMedia secara umum meliputi Layanan Jasa Teknologi Informasi - Perancangan Software Sistem Informasi berbasis Web (Web based Information Systems). Beberapa produk dan layanan kami, meliputi:</w:t>
       </w:r>
       <w:r>
         <w:rPr>
@@ -3313,8 +3606,16 @@
         <w:rPr>
           <w:rFonts w:cs="Times New Roman"/>
         </w:rPr>
-        <w:t>. Saat ini, Sistem Informasi Akademik menjadi salah satu Software Utama dan Terbaik dari AirMedia.</w:t>
-      </w:r>
+        <w:t xml:space="preserve">. </w:t>
+      </w:r>
+      <w:proofErr w:type="gramStart"/>
+      <w:r>
+        <w:rPr>
+          <w:rFonts w:cs="Times New Roman"/>
+        </w:rPr>
+        <w:t>Saat ini, Sistem Informasi Akademik menjadi salah satu Software Utama dan Terbaik dari AirMedia.</w:t>
+      </w:r>
+      <w:proofErr w:type="gramEnd"/>
       <w:r>
         <w:rPr>
           <w:rFonts w:cs="Times New Roman"/>
@@ -3361,18 +3662,54 @@
           <w:rFonts w:cs="Times New Roman"/>
         </w:rPr>
       </w:pPr>
+      <w:proofErr w:type="gramStart"/>
       <w:r>
         <w:rPr>
           <w:rFonts w:cs="Times New Roman"/>
         </w:rPr>
-        <w:t xml:space="preserve">AirMedia berusaha memberikan solusi dan produk secara optimal, agar teknologi yang kami berikan dapat tepat guna dan bermanfaat bagi user. Sebagai Perusahaan Software yang berpengalaman, AirMedia bukan hanya berfokus pada tahap awal implementasi, layanan yang kami berikan juga mencakup pelatihan, pendampingan dan sosialisasi terkait dengan teknologi/software yang </w:t>
-      </w:r>
+        <w:t>AirMedia berusaha memberikan solusi dan produk secara optimal, agar teknologi yang kami berikan dapat tepat guna dan bermanfaat bagi user.</w:t>
+      </w:r>
+      <w:proofErr w:type="gramEnd"/>
       <w:r>
         <w:rPr>
           <w:rFonts w:cs="Times New Roman"/>
         </w:rPr>
+        <w:t xml:space="preserve"> </w:t>
+      </w:r>
+      <w:proofErr w:type="gramStart"/>
+      <w:r>
+        <w:rPr>
+          <w:rFonts w:cs="Times New Roman"/>
+        </w:rPr>
+        <w:t xml:space="preserve">Sebagai Perusahaan Software yang berpengalaman, AirMedia bukan hanya berfokus pada tahap awal implementasi, layanan yang kami berikan juga mencakup pelatihan, pendampingan dan sosialisasi terkait dengan teknologi/software yang </w:t>
+      </w:r>
+      <w:r>
+        <w:rPr>
+          <w:rFonts w:cs="Times New Roman"/>
+        </w:rPr>
         <w:lastRenderedPageBreak/>
-        <w:t>diterapkan. Tenaga-tenaga pelaksana kami terdiri dari tenaga-tenaga pengajar di Universitas terkemuka di Indonesia dan juga praktisi-praktisi profesional yang telah berpengalaman di bidangnya, serta didukung oleh tenaga teknis yang berasal dari mahasiswa-mahasiswa lulusan terbaik dari universitas terkemuka di kota Yogyakarta.</w:t>
+        <w:t>diterapkan.</w:t>
+      </w:r>
+      <w:proofErr w:type="gramEnd"/>
+      <w:r>
+        <w:rPr>
+          <w:rFonts w:cs="Times New Roman"/>
+        </w:rPr>
+        <w:t xml:space="preserve"> Tenaga-tenaga pelaksana kami terdiri dari tenaga-tenaga pengajar di Universitas terkemuka di Indonesia dan juga praktisi-praktisi profesional yang telah berpengalaman di bidangnya, serta didukung oleh tenaga teknis yang berasal dari mahasiswa-mahasiswa lulusan terbaik dari universitas terkemuka di </w:t>
+      </w:r>
+      <w:proofErr w:type="gramStart"/>
+      <w:r>
+        <w:rPr>
+          <w:rFonts w:cs="Times New Roman"/>
+        </w:rPr>
+        <w:t>kota</w:t>
+      </w:r>
+      <w:proofErr w:type="gramEnd"/>
+      <w:r>
+        <w:rPr>
+          <w:rFonts w:cs="Times New Roman"/>
+        </w:rPr>
+        <w:t xml:space="preserve"> Yogyakarta.</w:t>
       </w:r>
     </w:p>
     <w:p>
@@ -3920,10 +4257,10 @@
         <w:spacing w:before="0" w:after="200"/>
         <w:jc w:val="left"/>
         <w:sectPr>
-          <w:headerReference w:type="even" r:id="rId23"/>
-          <w:headerReference w:type="default" r:id="rId24"/>
-          <w:footerReference w:type="even" r:id="rId25"/>
-          <w:footerReference w:type="default" r:id="rId26"/>
+          <w:headerReference w:type="even" r:id="rId24"/>
+          <w:headerReference w:type="default" r:id="rId25"/>
+          <w:footerReference w:type="even" r:id="rId26"/>
+          <w:footerReference w:type="default" r:id="rId27"/>
           <w:pgSz w:w="8391" w:h="11907" w:code="11"/>
           <w:pgMar w:top="1418" w:right="1134" w:bottom="1418" w:left="1418" w:header="720" w:footer="720" w:gutter="0"/>
           <w:cols w:space="720"/>
@@ -3990,6 +4327,7 @@
           <w:szCs w:val="22"/>
         </w:rPr>
       </w:pPr>
+      <w:proofErr w:type="gramStart"/>
       <w:r>
         <w:rPr>
           <w:bCs/>
@@ -4023,7 +4361,7 @@
         </w:rPr>
         <w:t> </w:t>
       </w:r>
-      <w:hyperlink r:id="rId27" w:tooltip="Sistem manajemen basis data relasional" w:history="1">
+      <w:hyperlink r:id="rId28" w:tooltip="Sistem manajemen basis data relasional" w:history="1">
         <w:r>
           <w:rPr>
             <w:rStyle w:val="Hyperlink"/>
@@ -4061,7 +4399,7 @@
         </w:rPr>
         <w:t> </w:t>
       </w:r>
-      <w:hyperlink r:id="rId28" w:tooltip="Microsoft Corporation" w:history="1">
+      <w:hyperlink r:id="rId29" w:tooltip="Microsoft Corporation" w:history="1">
         <w:r>
           <w:rPr>
             <w:rStyle w:val="Hyperlink"/>
@@ -4081,6 +4419,7 @@
         </w:rPr>
         <w:t>.</w:t>
       </w:r>
+      <w:proofErr w:type="gramEnd"/>
       <w:r>
         <w:rPr>
           <w:rStyle w:val="apple-converted-space"/>
@@ -4090,7 +4429,8 @@
         </w:rPr>
         <w:t> </w:t>
       </w:r>
-      <w:hyperlink r:id="rId29" w:tooltip="Bahasa kueri" w:history="1">
+      <w:hyperlink r:id="rId30" w:tooltip="Bahasa kueri" w:history="1">
+        <w:proofErr w:type="gramStart"/>
         <w:r>
           <w:rPr>
             <w:rStyle w:val="Hyperlink"/>
@@ -4130,7 +4470,7 @@
         </w:rPr>
         <w:t> </w:t>
       </w:r>
-      <w:hyperlink r:id="rId30" w:tooltip="Transact-SQL" w:history="1">
+      <w:hyperlink r:id="rId31" w:tooltip="Transact-SQL" w:history="1">
         <w:r>
           <w:rPr>
             <w:rStyle w:val="Hyperlink"/>
@@ -4168,7 +4508,7 @@
         </w:rPr>
         <w:t> </w:t>
       </w:r>
-      <w:hyperlink r:id="rId31" w:tooltip="SQL" w:history="1">
+      <w:hyperlink r:id="rId32" w:tooltip="SQL" w:history="1">
         <w:r>
           <w:rPr>
             <w:rStyle w:val="Hyperlink"/>
@@ -4206,7 +4546,7 @@
         </w:rPr>
         <w:t> </w:t>
       </w:r>
-      <w:hyperlink r:id="rId32" w:tooltip="Sybase (halaman belum tersedia)" w:history="1">
+      <w:hyperlink r:id="rId33" w:tooltip="Sybase (halaman belum tersedia)" w:history="1">
         <w:r>
           <w:rPr>
             <w:rStyle w:val="Hyperlink"/>
@@ -4224,8 +4564,25 @@
           <w:sz w:val="22"/>
           <w:szCs w:val="22"/>
         </w:rPr>
-        <w:t>. Umumnya SQL Server digunakan di dunia bisnis yang memiliki basis data berskala kecil sampai dengan menengah, tetapi kemudian berkembang dengan digunakannya SQL Server pada basis data besar.</w:t>
-      </w:r>
+        <w:t>.</w:t>
+      </w:r>
+      <w:proofErr w:type="gramEnd"/>
+      <w:r>
+        <w:rPr>
+          <w:sz w:val="22"/>
+          <w:szCs w:val="22"/>
+        </w:rPr>
+        <w:t xml:space="preserve"> </w:t>
+      </w:r>
+      <w:proofErr w:type="gramStart"/>
+      <w:r>
+        <w:rPr>
+          <w:sz w:val="22"/>
+          <w:szCs w:val="22"/>
+        </w:rPr>
+        <w:t>Umumnya SQL Server digunakan di dunia bisnis yang memiliki basis data berskala kecil sampai dengan menengah, tetapi kemudian berkembang dengan digunakannya SQL Server pada basis data besar.</w:t>
+      </w:r>
+      <w:proofErr w:type="gramEnd"/>
     </w:p>
     <w:p>
       <w:pPr>
@@ -4239,6 +4596,7 @@
           <w:szCs w:val="22"/>
         </w:rPr>
       </w:pPr>
+      <w:proofErr w:type="gramStart"/>
       <w:r>
         <w:rPr>
           <w:sz w:val="22"/>
@@ -4255,7 +4613,7 @@
         </w:rPr>
         <w:t> </w:t>
       </w:r>
-      <w:hyperlink r:id="rId33" w:tooltip="TDS (halaman belum tersedia)" w:history="1">
+      <w:hyperlink r:id="rId34" w:tooltip="TDS (halaman belum tersedia)" w:history="1">
         <w:r>
           <w:rPr>
             <w:rStyle w:val="Hyperlink"/>
@@ -4298,7 +4656,23 @@
           <w:sz w:val="22"/>
           <w:szCs w:val="22"/>
         </w:rPr>
-        <w:t>). Selain dari itu, Microsoft SQL Server juga mendukung</w:t>
+        <w:t>).</w:t>
+      </w:r>
+      <w:proofErr w:type="gramEnd"/>
+      <w:r>
+        <w:rPr>
+          <w:sz w:val="22"/>
+          <w:szCs w:val="22"/>
+        </w:rPr>
+        <w:t xml:space="preserve"> </w:t>
+      </w:r>
+      <w:proofErr w:type="gramStart"/>
+      <w:r>
+        <w:rPr>
+          <w:sz w:val="22"/>
+          <w:szCs w:val="22"/>
+        </w:rPr>
+        <w:t>Selain dari itu, Microsoft SQL Server juga mendukung</w:t>
       </w:r>
       <w:r>
         <w:rPr>
@@ -4309,7 +4683,7 @@
         </w:rPr>
         <w:t> </w:t>
       </w:r>
-      <w:hyperlink r:id="rId34" w:tooltip="ODBC" w:history="1">
+      <w:hyperlink r:id="rId35" w:tooltip="ODBC" w:history="1">
         <w:r>
           <w:rPr>
             <w:rStyle w:val="Hyperlink"/>
@@ -4363,7 +4737,7 @@
         </w:rPr>
         <w:t> </w:t>
       </w:r>
-      <w:hyperlink r:id="rId35" w:tooltip="Java" w:history="1">
+      <w:hyperlink r:id="rId36" w:tooltip="Java" w:history="1">
         <w:r>
           <w:rPr>
             <w:rStyle w:val="Hyperlink"/>
@@ -4381,7 +4755,31 @@
           <w:sz w:val="22"/>
           <w:szCs w:val="22"/>
         </w:rPr>
-        <w:t>. Fitur yang lain dari SQL Server ini adalah kemampuannya untuk membuat basis data</w:t>
+        <w:t>.</w:t>
+      </w:r>
+      <w:proofErr w:type="gramEnd"/>
+      <w:r>
+        <w:rPr>
+          <w:sz w:val="22"/>
+          <w:szCs w:val="22"/>
+        </w:rPr>
+        <w:t xml:space="preserve"> Fitur yang </w:t>
+      </w:r>
+      <w:proofErr w:type="gramStart"/>
+      <w:r>
+        <w:rPr>
+          <w:sz w:val="22"/>
+          <w:szCs w:val="22"/>
+        </w:rPr>
+        <w:t>lain</w:t>
+      </w:r>
+      <w:proofErr w:type="gramEnd"/>
+      <w:r>
+        <w:rPr>
+          <w:sz w:val="22"/>
+          <w:szCs w:val="22"/>
+        </w:rPr>
+        <w:t xml:space="preserve"> dari SQL Server ini adalah kemampuannya untuk membuat basis data</w:t>
       </w:r>
       <w:r>
         <w:rPr>
@@ -4417,7 +4815,7 @@
         </w:rPr>
         <w:t> </w:t>
       </w:r>
-      <w:hyperlink r:id="rId36" w:tooltip="SQL Slammer (halaman belum tersedia)" w:history="1">
+      <w:hyperlink r:id="rId37" w:tooltip="SQL Slammer (halaman belum tersedia)" w:history="1">
         <w:r>
           <w:rPr>
             <w:rStyle w:val="Hyperlink"/>
@@ -4455,7 +4853,7 @@
         </w:rPr>
         <w:t> </w:t>
       </w:r>
-      <w:hyperlink r:id="rId37" w:tooltip="Internet" w:history="1">
+      <w:hyperlink r:id="rId38" w:tooltip="Internet" w:history="1">
         <w:r>
           <w:rPr>
             <w:rStyle w:val="Hyperlink"/>
@@ -4514,7 +4912,19 @@
         <w:ind w:firstLine="540"/>
       </w:pPr>
       <w:r>
-        <w:t xml:space="preserve">Model View Controller atau MVC adalah sbuah metode untuk membuat sebuah aplikasi dengan memisahkan data (Model) dari tampilan (View) dan cara bagaimana memprosesnya (Controller). Dalam implementasinya, kebanyakan </w:t>
+        <w:t xml:space="preserve">Model View Controller atau MVC adalah sbuah metode untuk membuat sebuah aplikasi dengan memisahkan data (Model) dari tampilan (View) dan </w:t>
+      </w:r>
+      <w:proofErr w:type="gramStart"/>
+      <w:r>
+        <w:t>cara</w:t>
+      </w:r>
+      <w:proofErr w:type="gramEnd"/>
+      <w:r>
+        <w:t xml:space="preserve"> bagaimana memprosesnya (Controller). </w:t>
+      </w:r>
+      <w:proofErr w:type="gramStart"/>
+      <w:r>
+        <w:t xml:space="preserve">Dalam implementasinya, kebanyakan </w:t>
       </w:r>
       <w:r>
         <w:rPr>
@@ -4523,8 +4933,17 @@
         <w:t xml:space="preserve">framework </w:t>
       </w:r>
       <w:r>
-        <w:t>dalam aplikasi website adalah berbasis arsitektur MVC. MVC memisahkan pengembangan aplikasi berdasarkan komponen utama yang membangun sebuah aplikasi seperti manipulasi data, antarmuka pengguna, dan bagian yang menjadi kontrol dalam sebuah aplikasi web.</w:t>
-      </w:r>
+        <w:t>dalam aplikasi website adalah berbasis arsitektur MVC.</w:t>
+      </w:r>
+      <w:proofErr w:type="gramEnd"/>
+      <w:r>
+        <w:t xml:space="preserve"> </w:t>
+      </w:r>
+      <w:proofErr w:type="gramStart"/>
+      <w:r>
+        <w:t>MVC memisahkan pengembangan aplikasi berdasarkan komponen utama yang membangun sebuah aplikasi seperti manipulasi data, antarmuka pengguna, dan bagian yang menjadi kontrol dalam sebuah aplikasi web.</w:t>
+      </w:r>
+      <w:proofErr w:type="gramEnd"/>
     </w:p>
     <w:p>
       <w:pPr>
@@ -4561,6 +4980,7 @@
           <w:szCs w:val="22"/>
         </w:rPr>
       </w:pPr>
+      <w:proofErr w:type="gramStart"/>
       <w:r>
         <w:rPr>
           <w:color w:val="444444"/>
@@ -4575,16 +4995,27 @@
           <w:sz w:val="22"/>
           <w:szCs w:val="22"/>
         </w:rPr>
-        <w:t xml:space="preserve">ip) antara entitas-entitas itu. </w:t>
-      </w:r>
+        <w:t>ip) antara entitas-entitas itu.</w:t>
+      </w:r>
+      <w:proofErr w:type="gramEnd"/>
       <w:r>
         <w:rPr>
           <w:color w:val="444444"/>
           <w:sz w:val="22"/>
           <w:szCs w:val="22"/>
         </w:rPr>
+        <w:t xml:space="preserve"> </w:t>
+      </w:r>
+      <w:proofErr w:type="gramStart"/>
+      <w:r>
+        <w:rPr>
+          <w:color w:val="444444"/>
+          <w:sz w:val="22"/>
+          <w:szCs w:val="22"/>
+        </w:rPr>
         <w:t>Biasanya direpresentasikan dalam bentuk Entity Relationship Diagram.</w:t>
       </w:r>
+      <w:proofErr w:type="gramEnd"/>
     </w:p>
     <w:p>
       <w:pPr>
@@ -4606,8 +5037,18 @@
           <w:sz w:val="22"/>
           <w:szCs w:val="22"/>
         </w:rPr>
-        <w:t>Manfaat Penggunaan CDM dalam perancangan database :</w:t>
-      </w:r>
+        <w:t xml:space="preserve">Manfaat Penggunaan CDM dalam perancangan </w:t>
+      </w:r>
+      <w:proofErr w:type="gramStart"/>
+      <w:r>
+        <w:rPr>
+          <w:color w:val="444444"/>
+          <w:sz w:val="22"/>
+          <w:szCs w:val="22"/>
+        </w:rPr>
+        <w:t>database :</w:t>
+      </w:r>
+      <w:proofErr w:type="gramEnd"/>
     </w:p>
     <w:p>
       <w:pPr>
@@ -4719,13 +5160,41 @@
           <w:shd w:val="clear" w:color="auto" w:fill="FFFFFF"/>
         </w:rPr>
       </w:pPr>
+      <w:proofErr w:type="gramStart"/>
       <w:r>
         <w:rPr>
           <w:rFonts w:cs="Times New Roman"/>
           <w:color w:val="444444"/>
           <w:shd w:val="clear" w:color="auto" w:fill="FFFFFF"/>
         </w:rPr>
-        <w:t>Merupakan model yang menggunakan sejumlah tabel untuk menggambarkan data serta hubungan antara data-data tersebut. Setiap tabel mempunyai sejumlah kolom di mana setiap kolom memiliki nama yang unik.</w:t>
+        <w:t>Merupakan model yang menggunakan sejumlah tabel untuk menggambarkan data serta hubungan antara data-data tersebut.</w:t>
+      </w:r>
+      <w:proofErr w:type="gramEnd"/>
+      <w:r>
+        <w:rPr>
+          <w:rFonts w:cs="Times New Roman"/>
+          <w:color w:val="444444"/>
+          <w:shd w:val="clear" w:color="auto" w:fill="FFFFFF"/>
+        </w:rPr>
+        <w:t xml:space="preserve"> Setiap tabel mempunyai sejumlah kolom di mana setiap kolom memiliki </w:t>
+      </w:r>
+      <w:proofErr w:type="gramStart"/>
+      <w:r>
+        <w:rPr>
+          <w:rFonts w:cs="Times New Roman"/>
+          <w:color w:val="444444"/>
+          <w:shd w:val="clear" w:color="auto" w:fill="FFFFFF"/>
+        </w:rPr>
+        <w:t>nama</w:t>
+      </w:r>
+      <w:proofErr w:type="gramEnd"/>
+      <w:r>
+        <w:rPr>
+          <w:rFonts w:cs="Times New Roman"/>
+          <w:color w:val="444444"/>
+          <w:shd w:val="clear" w:color="auto" w:fill="FFFFFF"/>
+        </w:rPr>
+        <w:t xml:space="preserve"> yang unik.</w:t>
       </w:r>
     </w:p>
     <w:p>
@@ -4804,8 +5273,33 @@
           <w:sz w:val="22"/>
           <w:szCs w:val="22"/>
         </w:rPr>
-        <w:t>) merupakan aturan untuk mengendalikan beberapa komponen dalam sebuah web sehingga akan lebih terstruktur dan seragam. CSS bukan merupakan bahasa pemograman.</w:t>
-      </w:r>
+        <w:t xml:space="preserve">) merupakan aturan untuk mengendalikan beberapa komponen dalam sebuah web sehingga </w:t>
+      </w:r>
+      <w:proofErr w:type="gramStart"/>
+      <w:r>
+        <w:rPr>
+          <w:sz w:val="22"/>
+          <w:szCs w:val="22"/>
+        </w:rPr>
+        <w:t>akan</w:t>
+      </w:r>
+      <w:proofErr w:type="gramEnd"/>
+      <w:r>
+        <w:rPr>
+          <w:sz w:val="22"/>
+          <w:szCs w:val="22"/>
+        </w:rPr>
+        <w:t xml:space="preserve"> lebih terstruktur dan seragam. </w:t>
+      </w:r>
+      <w:proofErr w:type="gramStart"/>
+      <w:r>
+        <w:rPr>
+          <w:sz w:val="22"/>
+          <w:szCs w:val="22"/>
+        </w:rPr>
+        <w:t>CSS bukan merupakan bahasa pemograman.</w:t>
+      </w:r>
+      <w:proofErr w:type="gramEnd"/>
     </w:p>
     <w:p>
       <w:pPr>
@@ -4884,8 +5378,17 @@
           <w:sz w:val="22"/>
           <w:szCs w:val="22"/>
         </w:rPr>
-        <w:t xml:space="preserve"> lainnya untuk dapat digunakan bersama-sama dalam beberapa berkas. Pada umumnya CSS dipakai untuk memformat tampilan halaman web yang dibuat dengan Bahasa HTML dan XHTML.</w:t>
-      </w:r>
+        <w:t xml:space="preserve"> lainnya untuk dapat digunakan bersama-sama dalam beberapa berkas. </w:t>
+      </w:r>
+      <w:proofErr w:type="gramStart"/>
+      <w:r>
+        <w:rPr>
+          <w:sz w:val="22"/>
+          <w:szCs w:val="22"/>
+        </w:rPr>
+        <w:t>Pada umumnya CSS dipakai untuk memformat tampilan halaman web yang dibuat dengan Bahasa HTML dan XHTML.</w:t>
+      </w:r>
+      <w:proofErr w:type="gramEnd"/>
     </w:p>
     <w:p>
       <w:pPr>
@@ -4905,15 +5408,47 @@
           <w:sz w:val="22"/>
           <w:szCs w:val="22"/>
         </w:rPr>
-        <w:t xml:space="preserve">CSS dapat mengendalikan ukuran gambar, warna bagian tubuh pada teks, warna tabel, ukuran boder, warna border, warna hyperlink, warna mouse over, spasi antar paragraf, spasi antar teks, margin kiri, kanan, atas, bawah, dan parameter lainnya. CSS adalah Bahasa style sheet yang digunakan untuk mengatur tampilan dokumen. Dengan adanya CSS memungkinkan kita untuk </w:t>
-      </w:r>
+        <w:t xml:space="preserve">CSS dapat mengendalikan ukuran gambar, warna bagian tubuh pada teks, warna tabel, ukuran boder, warna border, warna hyperlink, warna mouse over, spasi antar paragraf, spasi antar teks, margin kiri, kanan, atas, bawah, dan parameter lainnya. </w:t>
+      </w:r>
+      <w:proofErr w:type="gramStart"/>
       <w:r>
         <w:rPr>
           <w:sz w:val="22"/>
           <w:szCs w:val="22"/>
         </w:rPr>
+        <w:t>CSS adalah Bahasa style sheet yang digunakan untuk mengatur tampilan dokumen.</w:t>
+      </w:r>
+      <w:proofErr w:type="gramEnd"/>
+      <w:r>
+        <w:rPr>
+          <w:sz w:val="22"/>
+          <w:szCs w:val="22"/>
+        </w:rPr>
+        <w:t xml:space="preserve"> Dengan adanya CSS memungkinkan kita untuk </w:t>
+      </w:r>
+      <w:r>
+        <w:rPr>
+          <w:sz w:val="22"/>
+          <w:szCs w:val="22"/>
+        </w:rPr>
         <w:lastRenderedPageBreak/>
-        <w:t>menampilkan halaman yang sama dengan format yang berbeda.</w:t>
+        <w:t xml:space="preserve">menampilkan halaman yang </w:t>
+      </w:r>
+      <w:proofErr w:type="gramStart"/>
+      <w:r>
+        <w:rPr>
+          <w:sz w:val="22"/>
+          <w:szCs w:val="22"/>
+        </w:rPr>
+        <w:t>sama</w:t>
+      </w:r>
+      <w:proofErr w:type="gramEnd"/>
+      <w:r>
+        <w:rPr>
+          <w:sz w:val="22"/>
+          <w:szCs w:val="22"/>
+        </w:rPr>
+        <w:t xml:space="preserve"> dengan format yang berbeda.</w:t>
       </w:r>
     </w:p>
     <w:p>
@@ -4943,8 +5478,21 @@
         <w:spacing w:before="0"/>
         <w:ind w:firstLine="450"/>
       </w:pPr>
-      <w:r>
-        <w:t xml:space="preserve">Kerangka Entitas adalah seperangkat teknologi di ADO.NET yang mendukung pengembangan aplikasi perangkat lunak berorientasi data. Arsitek dan pengembang aplikasi berorientasi data telah biasanya berjuang dengan kebutuhan untuk mencapai dua tujuan yang sangat berbeda. Mereka harus model entitas, hubungan, dan logika masalah bisnis mereka memecahkan, dan mereka juga harus bekerja dengan mesin data yang digunakan untuk menyimpan dan mengambil data. Data dapat span beberapa sistem penyimpanan, masing-masing dengan protokol sendiri; bahkan aplikasi yang bekerja dengan sistem penyimpanan tunggal harus menyeimbangkan persyaratan sistem penyimpanan terhadap persyaratan menulis kode aplikasi yang efisien dan dipelihara. </w:t>
+      <w:proofErr w:type="gramStart"/>
+      <w:r>
+        <w:t>Kerangka Entitas adalah seperangkat teknologi di ADO.NET yang mendukung pengembangan aplikasi perangkat lunak berorientasi data.</w:t>
+      </w:r>
+      <w:proofErr w:type="gramEnd"/>
+      <w:r>
+        <w:t xml:space="preserve"> </w:t>
+      </w:r>
+      <w:proofErr w:type="gramStart"/>
+      <w:r>
+        <w:t>Arsitek dan pengembang aplikasi berorientasi data telah biasanya berjuang dengan kebutuhan untuk mencapai dua tujuan yang sangat berbeda.</w:t>
+      </w:r>
+      <w:proofErr w:type="gramEnd"/>
+      <w:r>
+        <w:t xml:space="preserve"> Mereka harus model entitas, hubungan, dan logika masalah bisnis mereka memecahkan, dan mereka juga harus bekerja dengan mesin data yang digunakan untuk menyimpan dan mengambil data. Data dapat span beberapa sistem penyimpanan, masing-masing dengan protokol sendiri; bahkan aplikasi yang bekerja dengan sistem penyimpanan tunggal harus menyeimbangkan persyaratan sistem penyimpanan terhadap persyaratan menulis kode aplikasi yang efisien dan dipelihara. </w:t>
       </w:r>
     </w:p>
     <w:p>
@@ -4960,13 +5508,23 @@
         <w:spacing w:before="0"/>
         <w:ind w:firstLine="450"/>
       </w:pPr>
-      <w:r>
-        <w:t xml:space="preserve">Kerangka Entitas memungkinkan pengembang untuk bekerja dengan data dalam bentuk benda-domain tertentu dan sifat, seperti pelanggan dan alamat pelanggan, tanpa harus menyibukkan diri dengan tabel database dan kolom di mana data ini disimpan. Dengan Kerangka Badan, pengembang dapat bekerja di tingkat yang lebih tinggi dari abstraksi ketika mereka berurusan dengan data, dan dapat membuat dan mengelola aplikasi berorientasi data dengan kode kurang dari dalam aplikasi tradisional. Karena Entity Framework adalah komponen </w:t>
+      <w:proofErr w:type="gramStart"/>
+      <w:r>
+        <w:t>Kerangka Entitas memungkinkan pengembang untuk bekerja dengan data dalam bentuk benda-domain tertentu dan sifat, seperti pelanggan dan alamat pelanggan, tanpa harus menyibukkan diri dengan tabel database dan kolom di mana data ini disimpan.</w:t>
+      </w:r>
+      <w:proofErr w:type="gramEnd"/>
+      <w:r>
+        <w:t xml:space="preserve"> Dengan Kerangka Badan, pengembang dapat bekerja di tingkat yang lebih tinggi dari abstraksi ketika mereka berurusan dengan data, dan dapat membuat dan mengelola aplikasi berorientasi data dengan kode kurang dari dalam aplikasi tradisional. </w:t>
+      </w:r>
+      <w:proofErr w:type="gramStart"/>
+      <w:r>
+        <w:t xml:space="preserve">Karena Entity Framework adalah komponen </w:t>
       </w:r>
       <w:r>
         <w:lastRenderedPageBreak/>
         <w:t>dari NET Framework, aplikasi Entity Framework dapat berjalan pada komputer manapun yang NET Framework (dimulai dengan versi 3.5 SP1) diinstal.</w:t>
       </w:r>
+      <w:proofErr w:type="gramEnd"/>
     </w:p>
     <w:p>
       <w:pPr>
@@ -5067,7 +5625,7 @@
         </w:rPr>
         <w:t> </w:t>
       </w:r>
-      <w:hyperlink r:id="rId38" w:tooltip="Perangkat lunak" w:history="1">
+      <w:hyperlink r:id="rId39" w:tooltip="Perangkat lunak" w:history="1">
         <w:r>
           <w:rPr>
             <w:rStyle w:val="Hyperlink"/>
@@ -5121,7 +5679,7 @@
         </w:rPr>
         <w:t> </w:t>
       </w:r>
-      <w:hyperlink r:id="rId39" w:tooltip="Kompiler" w:history="1">
+      <w:hyperlink r:id="rId40" w:tooltip="Kompiler" w:history="1">
         <w:r>
           <w:rPr>
             <w:rStyle w:val="Hyperlink"/>
@@ -5150,7 +5708,7 @@
         </w:rPr>
         <w:t> </w:t>
       </w:r>
-      <w:hyperlink r:id="rId40" w:tooltip="Software Development Kit" w:history="1">
+      <w:hyperlink r:id="rId41" w:tooltip="Software Development Kit" w:history="1">
         <w:r>
           <w:rPr>
             <w:rStyle w:val="Hyperlink"/>
@@ -5179,7 +5737,7 @@
         </w:rPr>
         <w:t> </w:t>
       </w:r>
-      <w:hyperlink r:id="rId41" w:tooltip="Integrated Development Environment" w:history="1">
+      <w:hyperlink r:id="rId42" w:tooltip="Integrated Development Environment" w:history="1">
         <w:r>
           <w:rPr>
             <w:rStyle w:val="Hyperlink"/>
@@ -5208,7 +5766,7 @@
         </w:rPr>
         <w:t> </w:t>
       </w:r>
-      <w:hyperlink r:id="rId42" w:tooltip="MSDN Library (halaman belum tersedia)" w:history="1">
+      <w:hyperlink r:id="rId43" w:tooltip="MSDN Library (halaman belum tersedia)" w:history="1">
         <w:r>
           <w:rPr>
             <w:rStyle w:val="Hyperlink"/>
@@ -5237,7 +5795,7 @@
         </w:rPr>
         <w:t> </w:t>
       </w:r>
-      <w:hyperlink r:id="rId43" w:tooltip="Visual C++" w:history="1">
+      <w:hyperlink r:id="rId44" w:tooltip="Visual C++" w:history="1">
         <w:r>
           <w:rPr>
             <w:rStyle w:val="Hyperlink"/>
@@ -5266,7 +5824,7 @@
         </w:rPr>
         <w:t> </w:t>
       </w:r>
-      <w:hyperlink r:id="rId44" w:tooltip="Visual C (halaman belum tersedia)" w:history="1">
+      <w:hyperlink r:id="rId45" w:tooltip="Visual C (halaman belum tersedia)" w:history="1">
         <w:r>
           <w:rPr>
             <w:rStyle w:val="Hyperlink"/>
@@ -5286,7 +5844,7 @@
         </w:rPr>
         <w:t>,</w:t>
       </w:r>
-      <w:hyperlink r:id="rId45" w:tooltip="Visual Basic" w:history="1">
+      <w:hyperlink r:id="rId46" w:tooltip="Visual Basic" w:history="1">
         <w:r>
           <w:rPr>
             <w:rStyle w:val="Hyperlink"/>
@@ -5315,7 +5873,7 @@
         </w:rPr>
         <w:t> </w:t>
       </w:r>
-      <w:hyperlink r:id="rId46" w:tooltip="Visual Basic .NET" w:history="1">
+      <w:hyperlink r:id="rId47" w:tooltip="Visual Basic .NET" w:history="1">
         <w:r>
           <w:rPr>
             <w:rStyle w:val="Hyperlink"/>
@@ -5344,7 +5902,7 @@
         </w:rPr>
         <w:t> </w:t>
       </w:r>
-      <w:hyperlink r:id="rId47" w:tooltip="Visual InterDev (halaman belum tersedia)" w:history="1">
+      <w:hyperlink r:id="rId48" w:tooltip="Visual InterDev (halaman belum tersedia)" w:history="1">
         <w:r>
           <w:rPr>
             <w:rStyle w:val="Hyperlink"/>
@@ -5373,7 +5931,7 @@
         </w:rPr>
         <w:t> </w:t>
       </w:r>
-      <w:hyperlink r:id="rId48" w:tooltip="Visual J++ (halaman belum tersedia)" w:history="1">
+      <w:hyperlink r:id="rId49" w:tooltip="Visual J++ (halaman belum tersedia)" w:history="1">
         <w:r>
           <w:rPr>
             <w:rStyle w:val="Hyperlink"/>
@@ -5402,7 +5960,7 @@
         </w:rPr>
         <w:t> </w:t>
       </w:r>
-      <w:hyperlink r:id="rId49" w:tooltip="Visual J (halaman belum tersedia)" w:history="1">
+      <w:hyperlink r:id="rId50" w:tooltip="Visual J (halaman belum tersedia)" w:history="1">
         <w:r>
           <w:rPr>
             <w:rStyle w:val="Hyperlink"/>
@@ -5431,7 +5989,7 @@
         </w:rPr>
         <w:t> </w:t>
       </w:r>
-      <w:hyperlink r:id="rId50" w:tooltip="Visual FoxPro" w:history="1">
+      <w:hyperlink r:id="rId51" w:tooltip="Visual FoxPro" w:history="1">
         <w:r>
           <w:rPr>
             <w:rStyle w:val="Hyperlink"/>
@@ -5460,7 +6018,7 @@
         </w:rPr>
         <w:t> </w:t>
       </w:r>
-      <w:hyperlink r:id="rId51" w:tooltip="Visual SourceSafe (halaman belum tersedia)" w:history="1">
+      <w:hyperlink r:id="rId52" w:tooltip="Visual SourceSafe (halaman belum tersedia)" w:history="1">
         <w:r>
           <w:rPr>
             <w:rStyle w:val="Hyperlink"/>
@@ -5558,14 +6116,32 @@
           <w:sz w:val="22"/>
           <w:szCs w:val="22"/>
         </w:rPr>
-        <w:t>managed code</w:t>
-      </w:r>
-      <w:r>
-        <w:rPr>
+        <w:t xml:space="preserve">managed </w:t>
+      </w:r>
+      <w:proofErr w:type="gramStart"/>
+      <w:r>
+        <w:rPr>
+          <w:i/>
+          <w:iCs/>
           <w:sz w:val="22"/>
           <w:szCs w:val="22"/>
         </w:rPr>
-        <w:t>(dalam bentuk</w:t>
+        <w:t>code</w:t>
+      </w:r>
+      <w:r>
+        <w:rPr>
+          <w:sz w:val="22"/>
+          <w:szCs w:val="22"/>
+        </w:rPr>
+        <w:t>(</w:t>
+      </w:r>
+      <w:proofErr w:type="gramEnd"/>
+      <w:r>
+        <w:rPr>
+          <w:sz w:val="22"/>
+          <w:szCs w:val="22"/>
+        </w:rPr>
+        <w:t>dalam bentuk</w:t>
       </w:r>
       <w:r>
         <w:rPr>
@@ -5576,7 +6152,7 @@
         </w:rPr>
         <w:t> </w:t>
       </w:r>
-      <w:hyperlink r:id="rId52" w:tooltip="Microsoft Intermediate Language" w:history="1">
+      <w:hyperlink r:id="rId53" w:tooltip="Microsoft Intermediate Language" w:history="1">
         <w:r>
           <w:rPr>
             <w:rStyle w:val="Hyperlink"/>
@@ -5603,7 +6179,15 @@
           <w:sz w:val="22"/>
           <w:szCs w:val="22"/>
         </w:rPr>
-        <w:t>di atas .NET Framework). Selain itu, Visual Studio juga dapat digunakan untuk mengembangkan aplikasi</w:t>
+        <w:t xml:space="preserve">di atas .NET Framework). </w:t>
+      </w:r>
+      <w:proofErr w:type="gramStart"/>
+      <w:r>
+        <w:rPr>
+          <w:sz w:val="22"/>
+          <w:szCs w:val="22"/>
+        </w:rPr>
+        <w:t>Selain itu, Visual Studio juga dapat digunakan untuk mengembangkan aplikasi</w:t>
       </w:r>
       <w:r>
         <w:rPr>
@@ -5614,7 +6198,7 @@
         </w:rPr>
         <w:t> </w:t>
       </w:r>
-      <w:hyperlink r:id="rId53" w:tooltip="Silverlight" w:history="1">
+      <w:hyperlink r:id="rId54" w:tooltip="Silverlight" w:history="1">
         <w:r>
           <w:rPr>
             <w:rStyle w:val="Hyperlink"/>
@@ -5634,6 +6218,7 @@
         </w:rPr>
         <w:t>, aplikasi Windows Mobile (yang berjalan di atas .NET Compact Framework).</w:t>
       </w:r>
+      <w:proofErr w:type="gramEnd"/>
     </w:p>
     <w:p>
       <w:pPr>
@@ -5663,7 +6248,7 @@
         </w:rPr>
         <w:t> </w:t>
       </w:r>
-      <w:hyperlink r:id="rId54" w:tooltip="19 November" w:history="1">
+      <w:hyperlink r:id="rId55" w:tooltip="19 November" w:history="1">
         <w:r>
           <w:rPr>
             <w:rStyle w:val="Hyperlink"/>
@@ -5685,7 +6270,7 @@
         </w:rPr>
         <w:t> </w:t>
       </w:r>
-      <w:hyperlink r:id="rId55" w:tooltip="2007" w:history="1">
+      <w:hyperlink r:id="rId56" w:tooltip="2007" w:history="1">
         <w:r>
           <w:rPr>
             <w:rStyle w:val="Hyperlink"/>
@@ -5703,8 +6288,49 @@
           <w:sz w:val="22"/>
           <w:szCs w:val="22"/>
         </w:rPr>
-        <w:t>, yang ditujukan untuk platform Microsoft .NET Framework 3.5. Versi sebelumnya, Visual Studio 2005 ditujukan untuk platform .NET Framework 2.0 dan 3.0. Visual Studio 2003 ditujukan untuk .NET Framework 1.1, dan Visual Studio 2002 ditujukan untuk .NET Framework 1.0. Versi-versi tersebut di atas kini dikenal dengan sebutan Visual Studio .NET, karena memang membutuhkan Microsoft .NET Framework. Sementara itu, sebelum muncul Visual Studio .NET, terdapat Microsoft Visual Studio 6.0 (VS1998).</w:t>
-      </w:r>
+        <w:t xml:space="preserve">, yang ditujukan untuk platform Microsoft .NET Framework 3.5. </w:t>
+      </w:r>
+      <w:proofErr w:type="gramStart"/>
+      <w:r>
+        <w:rPr>
+          <w:sz w:val="22"/>
+          <w:szCs w:val="22"/>
+        </w:rPr>
+        <w:t>Versi sebelumnya, Visual Studio 2005 ditujukan untuk platform .NET Framework 2.0 dan 3.0.</w:t>
+      </w:r>
+      <w:proofErr w:type="gramEnd"/>
+      <w:r>
+        <w:rPr>
+          <w:sz w:val="22"/>
+          <w:szCs w:val="22"/>
+        </w:rPr>
+        <w:t xml:space="preserve"> Visual Studio 2003 ditujukan untuk .NET Framework 1.1, dan Visual Studio 2002 ditujukan untuk .NET Framework 1.0. </w:t>
+      </w:r>
+      <w:proofErr w:type="gramStart"/>
+      <w:r>
+        <w:rPr>
+          <w:sz w:val="22"/>
+          <w:szCs w:val="22"/>
+        </w:rPr>
+        <w:t>Versi-versi tersebut di atas kini dikenal dengan sebutan Visual Studio .NET, karena memang membutuhkan Microsoft .NET Framework.</w:t>
+      </w:r>
+      <w:proofErr w:type="gramEnd"/>
+      <w:r>
+        <w:rPr>
+          <w:sz w:val="22"/>
+          <w:szCs w:val="22"/>
+        </w:rPr>
+        <w:t xml:space="preserve"> </w:t>
+      </w:r>
+      <w:proofErr w:type="gramStart"/>
+      <w:r>
+        <w:rPr>
+          <w:sz w:val="22"/>
+          <w:szCs w:val="22"/>
+        </w:rPr>
+        <w:t>Sementara itu, sebelum muncul Visual Studio .NET, terdapat Microsoft Visual Studio 6.0 (VS1998).</w:t>
+      </w:r>
+      <w:proofErr w:type="gramEnd"/>
     </w:p>
     <w:p>
       <w:pPr>
@@ -5734,11 +6360,19 @@
         <w:ind w:firstLine="540"/>
       </w:pPr>
       <w:r>
-        <w:t xml:space="preserve">Language Integrated Query (LINQ) adalah satu set fitur diperkenalkan di Visual Studio 2008 yang memperluas kemampuan query yang kuat untuk sintaks bahasa C # dan Visual Basic. LINQ memperkenalkan </w:t>
+        <w:t xml:space="preserve">Language Integrated Query (LINQ) adalah satu set fitur diperkenalkan di Visual Studio 2008 yang memperluas kemampuan query yang kuat untuk sintaks bahasa C # dan Visual Basic. </w:t>
+      </w:r>
+      <w:proofErr w:type="gramStart"/>
+      <w:r>
+        <w:t xml:space="preserve">LINQ memperkenalkan </w:t>
       </w:r>
       <w:r>
         <w:lastRenderedPageBreak/>
-        <w:t>standar, pola mudah-belajar untuk query dan pemutakhiran data, dan teknologi dapat diperluas untuk mendukung berpotensi jenis menyimpan data. Visual Studio mencakup majelis penyedia LINQ yang memungkinkan penggunaan LINQ dengan koleksi Framework, database SQL Server, dataset ADO.NET, dan dokumen XML.</w:t>
+        <w:t>standar, pola mudah-belajar untuk query dan pemutakhiran data, dan teknologi dapat diperluas untuk mendukung berpotensi jenis menyimpan data.</w:t>
+      </w:r>
+      <w:proofErr w:type="gramEnd"/>
+      <w:r>
+        <w:t xml:space="preserve"> Visual Studio mencakup majelis penyedia LINQ yang memungkinkan penggunaan LINQ dengan koleksi Framework, database SQL Server, dataset ADO.NET, dan dokumen XML.</w:t>
       </w:r>
     </w:p>
     <w:p>
@@ -5746,10 +6380,10 @@
         <w:spacing w:before="0"/>
         <w:jc w:val="left"/>
         <w:sectPr>
-          <w:headerReference w:type="even" r:id="rId56"/>
-          <w:headerReference w:type="default" r:id="rId57"/>
-          <w:footerReference w:type="even" r:id="rId58"/>
-          <w:footerReference w:type="default" r:id="rId59"/>
+          <w:headerReference w:type="even" r:id="rId57"/>
+          <w:headerReference w:type="default" r:id="rId58"/>
+          <w:footerReference w:type="even" r:id="rId59"/>
+          <w:footerReference w:type="default" r:id="rId60"/>
           <w:pgSz w:w="8391" w:h="11907" w:code="11"/>
           <w:pgMar w:top="1418" w:right="1134" w:bottom="1418" w:left="1418" w:header="720" w:footer="720" w:gutter="0"/>
           <w:cols w:space="720"/>
@@ -5808,7 +6442,23 @@
         <w:jc w:val="left"/>
       </w:pPr>
       <w:r>
-        <w:t>Sebelum melakukan proses pembuatan proyek ini, pemahaman dan penggalian akan kebutuhan dari pengguna untuk sistem yang akan dibangun adalah poin utama yang harus digali terlebih dahulu. Sehingga pada bagian ini, terdapat penjelasan mengenai kebutuhan fungsional dan kebutuhan non fungsional yang diinginkan oleh pengguna terhadap sistem yang akan dibangun ini.</w:t>
+        <w:t xml:space="preserve">Sebelum melakukan proses pembuatan proyek ini, pemahaman dan penggalian </w:t>
+      </w:r>
+      <w:proofErr w:type="gramStart"/>
+      <w:r>
+        <w:t>akan</w:t>
+      </w:r>
+      <w:proofErr w:type="gramEnd"/>
+      <w:r>
+        <w:t xml:space="preserve"> kebutuhan dari pengguna untuk sistem yang akan dibangun adalah poin utama yang harus digali terlebih dahulu. Sehingga pada bagian ini, terdapat penjelasan mengenai kebutuhan fungsional dan kebutuhan non fungsional yang diinginkan oleh pengguna terhadap sistem yang </w:t>
+      </w:r>
+      <w:proofErr w:type="gramStart"/>
+      <w:r>
+        <w:t>akan</w:t>
+      </w:r>
+      <w:proofErr w:type="gramEnd"/>
+      <w:r>
+        <w:t xml:space="preserve"> dibangun ini.</w:t>
       </w:r>
     </w:p>
     <w:p>
@@ -5837,13 +6487,21 @@
         <w:t>Sistem dapat menampilkan data-data yang diminta oleh pengguna seperti menampilkan data wisata, data transportasi, data hotel,</w:t>
       </w:r>
       <w:r>
-        <w:t xml:space="preserve"> event, </w:t>
+        <w:t xml:space="preserve"> event</w:t>
+      </w:r>
+      <w:proofErr w:type="gramStart"/>
+      <w:r>
+        <w:t xml:space="preserve">, </w:t>
       </w:r>
       <w:r>
         <w:t xml:space="preserve"> </w:t>
       </w:r>
       <w:r>
-        <w:t xml:space="preserve">maupun </w:t>
+        <w:t>maupun</w:t>
+      </w:r>
+      <w:proofErr w:type="gramEnd"/>
+      <w:r>
+        <w:t xml:space="preserve"> </w:t>
       </w:r>
       <w:r>
         <w:t xml:space="preserve">data rumah makan </w:t>
@@ -5965,7 +6623,15 @@
         <w:jc w:val="left"/>
       </w:pPr>
       <w:r>
-        <w:t xml:space="preserve">Sistem yang akan dibangun pada proyek ini merupakan sebuah rancang bangun (prototype) sebuah web service untuk sistem informasi </w:t>
+        <w:t xml:space="preserve">Sistem yang </w:t>
+      </w:r>
+      <w:proofErr w:type="gramStart"/>
+      <w:r>
+        <w:t>akan</w:t>
+      </w:r>
+      <w:proofErr w:type="gramEnd"/>
+      <w:r>
+        <w:t xml:space="preserve"> dibangun pada proyek ini merupakan sebuah rancang bangun (prototype) sebuah web service untuk sistem informasi </w:t>
       </w:r>
       <w:r>
         <w:t xml:space="preserve">tentang </w:t>
@@ -5980,10 +6646,18 @@
         <w:t xml:space="preserve">Surabaya. </w:t>
       </w:r>
       <w:r>
-        <w:t>Sistem ini nantinya dapat menampilkan data wisata yang sesuai yang diminta oleh pengguna</w:t>
-      </w:r>
-      <w:r>
-        <w:t>(seperti data nama wisata, tempat penginapan, rumah makan, transportasi, maupun event-event yang ada di daerah Surabaya) dan dapat mengelola(seperti menambah, merubah, dan menghapus)</w:t>
+        <w:t xml:space="preserve">Sistem ini nantinya dapat menampilkan data wisata yang sesuai yang diminta oleh </w:t>
+      </w:r>
+      <w:proofErr w:type="gramStart"/>
+      <w:r>
+        <w:t>pengguna</w:t>
+      </w:r>
+      <w:r>
+        <w:t>(</w:t>
+      </w:r>
+      <w:proofErr w:type="gramEnd"/>
+      <w:r>
+        <w:t>seperti data nama wisata, tempat penginapan, rumah makan, transportasi, maupun event-event yang ada di daerah Surabaya) dan dapat mengelola(seperti menambah, merubah, dan menghapus)</w:t>
       </w:r>
       <w:r>
         <w:t xml:space="preserve"> data wisata sesuai yang diinginkan oleh administrator. </w:t>
@@ -6039,7 +6713,23 @@
         <w:jc w:val="left"/>
       </w:pPr>
       <w:r>
-        <w:t>Diagram ini menggambarkan fungsionalitas-fungsionalitas yang dimiliki oleh sistem  yang akan dibangun. Sudut pandang yang digunakan dalam system ini antara lain sudut pandang user umum dan user administrator.</w:t>
+        <w:t xml:space="preserve">Diagram ini menggambarkan fungsionalitas-fungsionalitas yang dimiliki oleh </w:t>
+      </w:r>
+      <w:proofErr w:type="gramStart"/>
+      <w:r>
+        <w:t>sistem  yang</w:t>
+      </w:r>
+      <w:proofErr w:type="gramEnd"/>
+      <w:r>
+        <w:t xml:space="preserve"> akan dibangun. Sudut pandang yang digunakan dalam system ini antara </w:t>
+      </w:r>
+      <w:proofErr w:type="gramStart"/>
+      <w:r>
+        <w:t>lain</w:t>
+      </w:r>
+      <w:proofErr w:type="gramEnd"/>
+      <w:r>
+        <w:t xml:space="preserve"> sudut pandang user umum dan user administrator.</w:t>
       </w:r>
     </w:p>
     <w:p>
@@ -6069,7 +6759,7 @@
                     <pic:cNvPicPr/>
                   </pic:nvPicPr>
                   <pic:blipFill>
-                    <a:blip r:embed="rId60">
+                    <a:blip r:embed="rId61">
                       <a:extLst>
                         <a:ext uri="{28A0092B-C50C-407E-A947-70E740481C1C}">
                           <a14:useLocalDpi xmlns:a14="http://schemas.microsoft.com/office/drawing/2010/main" val="0"/>
@@ -6103,8 +6793,13 @@
         <w:ind w:firstLine="414"/>
         <w:jc w:val="center"/>
       </w:pPr>
-      <w:r>
-        <w:t>Gambar xx. Diagram penggunaan kasus SHEMO</w:t>
+      <w:proofErr w:type="gramStart"/>
+      <w:r>
+        <w:t>Gambar xx.</w:t>
+      </w:r>
+      <w:proofErr w:type="gramEnd"/>
+      <w:r>
+        <w:t xml:space="preserve"> Diagram penggunaan kasus SHEMO</w:t>
       </w:r>
     </w:p>
     <w:p>
@@ -6230,8 +6925,59 @@
         <w:jc w:val="left"/>
       </w:pPr>
       <w:r>
-        <w:t>Asasas</w:t>
-      </w:r>
+        <w:rPr>
+          <w:noProof/>
+        </w:rPr>
+        <w:lastRenderedPageBreak/>
+        <w:drawing>
+          <wp:inline distT="0" distB="0" distL="0" distR="0">
+            <wp:extent cx="3707765" cy="3763645"/>
+            <wp:effectExtent l="0" t="0" r="0" b="0"/>
+            <wp:docPr id="2" name="Picture 2"/>
+            <wp:cNvGraphicFramePr>
+              <a:graphicFrameLocks xmlns:a="http://schemas.openxmlformats.org/drawingml/2006/main" noChangeAspect="1"/>
+            </wp:cNvGraphicFramePr>
+            <a:graphic xmlns:a="http://schemas.openxmlformats.org/drawingml/2006/main">
+              <a:graphicData uri="http://schemas.openxmlformats.org/drawingml/2006/picture">
+                <pic:pic xmlns:pic="http://schemas.openxmlformats.org/drawingml/2006/picture">
+                  <pic:nvPicPr>
+                    <pic:cNvPr id="0" name="desain kelas.PNG"/>
+                    <pic:cNvPicPr/>
+                  </pic:nvPicPr>
+                  <pic:blipFill>
+                    <a:blip r:embed="rId62">
+                      <a:extLst>
+                        <a:ext uri="{28A0092B-C50C-407E-A947-70E740481C1C}">
+                          <a14:useLocalDpi xmlns:a14="http://schemas.microsoft.com/office/drawing/2010/main" val="0"/>
+                        </a:ext>
+                      </a:extLst>
+                    </a:blip>
+                    <a:stretch>
+                      <a:fillRect/>
+                    </a:stretch>
+                  </pic:blipFill>
+                  <pic:spPr>
+                    <a:xfrm>
+                      <a:off x="0" y="0"/>
+                      <a:ext cx="3707765" cy="3763645"/>
+                    </a:xfrm>
+                    <a:prstGeom prst="rect">
+                      <a:avLst/>
+                    </a:prstGeom>
+                  </pic:spPr>
+                </pic:pic>
+              </a:graphicData>
+            </a:graphic>
+          </wp:inline>
+        </w:drawing>
+      </w:r>
+    </w:p>
+    <w:p>
+      <w:pPr>
+        <w:pStyle w:val="ListParagraph"/>
+        <w:spacing w:before="0"/>
+        <w:jc w:val="left"/>
+      </w:pPr>
     </w:p>
     <w:p>
       <w:pPr>
@@ -6268,9 +7014,6 @@
         <w:ind w:left="900"/>
         <w:jc w:val="left"/>
       </w:pPr>
-      <w:r>
-        <w:t>Asasas</w:t>
-      </w:r>
     </w:p>
     <w:p>
       <w:pPr>
@@ -6387,9 +7130,201 @@
         <w:spacing w:before="0"/>
         <w:jc w:val="left"/>
       </w:pPr>
-      <w:r>
-        <w:t>Asasasa</w:t>
-      </w:r>
+    </w:p>
+    <w:p>
+      <w:pPr>
+        <w:pStyle w:val="ListParagraph"/>
+        <w:spacing w:before="0"/>
+        <w:jc w:val="left"/>
+      </w:pPr>
+      <w:r>
+        <w:rPr>
+          <w:noProof/>
+        </w:rPr>
+        <w:drawing>
+          <wp:inline distT="0" distB="0" distL="0" distR="0">
+            <wp:extent cx="3707765" cy="3329940"/>
+            <wp:effectExtent l="0" t="0" r="0" b="0"/>
+            <wp:docPr id="4" name="Picture 4"/>
+            <wp:cNvGraphicFramePr>
+              <a:graphicFrameLocks xmlns:a="http://schemas.openxmlformats.org/drawingml/2006/main" noChangeAspect="1"/>
+            </wp:cNvGraphicFramePr>
+            <a:graphic xmlns:a="http://schemas.openxmlformats.org/drawingml/2006/main">
+              <a:graphicData uri="http://schemas.openxmlformats.org/drawingml/2006/picture">
+                <pic:pic xmlns:pic="http://schemas.openxmlformats.org/drawingml/2006/picture">
+                  <pic:nvPicPr>
+                    <pic:cNvPr id="0" name="diagram aktivitas mengelola data wisata.PNG"/>
+                    <pic:cNvPicPr/>
+                  </pic:nvPicPr>
+                  <pic:blipFill>
+                    <a:blip r:embed="rId63">
+                      <a:extLst>
+                        <a:ext uri="{28A0092B-C50C-407E-A947-70E740481C1C}">
+                          <a14:useLocalDpi xmlns:a14="http://schemas.microsoft.com/office/drawing/2010/main" val="0"/>
+                        </a:ext>
+                      </a:extLst>
+                    </a:blip>
+                    <a:stretch>
+                      <a:fillRect/>
+                    </a:stretch>
+                  </pic:blipFill>
+                  <pic:spPr>
+                    <a:xfrm>
+                      <a:off x="0" y="0"/>
+                      <a:ext cx="3707765" cy="3329940"/>
+                    </a:xfrm>
+                    <a:prstGeom prst="rect">
+                      <a:avLst/>
+                    </a:prstGeom>
+                  </pic:spPr>
+                </pic:pic>
+              </a:graphicData>
+            </a:graphic>
+          </wp:inline>
+        </w:drawing>
+      </w:r>
+    </w:p>
+    <w:p>
+      <w:pPr>
+        <w:pStyle w:val="ListParagraph"/>
+        <w:spacing w:before="0"/>
+        <w:jc w:val="left"/>
+      </w:pPr>
+    </w:p>
+    <w:p>
+      <w:pPr>
+        <w:pStyle w:val="ListParagraph"/>
+        <w:spacing w:before="0"/>
+        <w:jc w:val="left"/>
+      </w:pPr>
+    </w:p>
+    <w:p>
+      <w:pPr>
+        <w:pStyle w:val="ListParagraph"/>
+        <w:spacing w:before="0"/>
+        <w:jc w:val="left"/>
+      </w:pPr>
+      <w:r>
+        <w:rPr>
+          <w:noProof/>
+        </w:rPr>
+        <w:lastRenderedPageBreak/>
+        <w:drawing>
+          <wp:inline distT="0" distB="0" distL="0" distR="0">
+            <wp:extent cx="3707765" cy="2583815"/>
+            <wp:effectExtent l="0" t="0" r="0" b="0"/>
+            <wp:docPr id="6" name="Picture 6"/>
+            <wp:cNvGraphicFramePr>
+              <a:graphicFrameLocks xmlns:a="http://schemas.openxmlformats.org/drawingml/2006/main" noChangeAspect="1"/>
+            </wp:cNvGraphicFramePr>
+            <a:graphic xmlns:a="http://schemas.openxmlformats.org/drawingml/2006/main">
+              <a:graphicData uri="http://schemas.openxmlformats.org/drawingml/2006/picture">
+                <pic:pic xmlns:pic="http://schemas.openxmlformats.org/drawingml/2006/picture">
+                  <pic:nvPicPr>
+                    <pic:cNvPr id="0" name="diagram aktivitas mengelola top wisata.PNG"/>
+                    <pic:cNvPicPr/>
+                  </pic:nvPicPr>
+                  <pic:blipFill>
+                    <a:blip r:embed="rId64">
+                      <a:extLst>
+                        <a:ext uri="{28A0092B-C50C-407E-A947-70E740481C1C}">
+                          <a14:useLocalDpi xmlns:a14="http://schemas.microsoft.com/office/drawing/2010/main" val="0"/>
+                        </a:ext>
+                      </a:extLst>
+                    </a:blip>
+                    <a:stretch>
+                      <a:fillRect/>
+                    </a:stretch>
+                  </pic:blipFill>
+                  <pic:spPr>
+                    <a:xfrm>
+                      <a:off x="0" y="0"/>
+                      <a:ext cx="3707765" cy="2583815"/>
+                    </a:xfrm>
+                    <a:prstGeom prst="rect">
+                      <a:avLst/>
+                    </a:prstGeom>
+                  </pic:spPr>
+                </pic:pic>
+              </a:graphicData>
+            </a:graphic>
+          </wp:inline>
+        </w:drawing>
+      </w:r>
+    </w:p>
+    <w:p>
+      <w:pPr>
+        <w:pStyle w:val="ListParagraph"/>
+        <w:spacing w:before="0"/>
+        <w:jc w:val="left"/>
+      </w:pPr>
+    </w:p>
+    <w:p>
+      <w:pPr>
+        <w:pStyle w:val="ListParagraph"/>
+        <w:spacing w:before="0"/>
+        <w:jc w:val="left"/>
+      </w:pPr>
+    </w:p>
+    <w:p>
+      <w:pPr>
+        <w:pStyle w:val="ListParagraph"/>
+        <w:spacing w:before="0"/>
+        <w:jc w:val="left"/>
+      </w:pPr>
+      <w:r>
+        <w:rPr>
+          <w:noProof/>
+        </w:rPr>
+        <w:drawing>
+          <wp:inline distT="0" distB="0" distL="0" distR="0">
+            <wp:extent cx="3707765" cy="2080260"/>
+            <wp:effectExtent l="0" t="0" r="0" b="0"/>
+            <wp:docPr id="7" name="Picture 7"/>
+            <wp:cNvGraphicFramePr>
+              <a:graphicFrameLocks xmlns:a="http://schemas.openxmlformats.org/drawingml/2006/main" noChangeAspect="1"/>
+            </wp:cNvGraphicFramePr>
+            <a:graphic xmlns:a="http://schemas.openxmlformats.org/drawingml/2006/main">
+              <a:graphicData uri="http://schemas.openxmlformats.org/drawingml/2006/picture">
+                <pic:pic xmlns:pic="http://schemas.openxmlformats.org/drawingml/2006/picture">
+                  <pic:nvPicPr>
+                    <pic:cNvPr id="0" name="diagram aktivitas mengakses data wisata.PNG"/>
+                    <pic:cNvPicPr/>
+                  </pic:nvPicPr>
+                  <pic:blipFill>
+                    <a:blip r:embed="rId65">
+                      <a:extLst>
+                        <a:ext uri="{28A0092B-C50C-407E-A947-70E740481C1C}">
+                          <a14:useLocalDpi xmlns:a14="http://schemas.microsoft.com/office/drawing/2010/main" val="0"/>
+                        </a:ext>
+                      </a:extLst>
+                    </a:blip>
+                    <a:stretch>
+                      <a:fillRect/>
+                    </a:stretch>
+                  </pic:blipFill>
+                  <pic:spPr>
+                    <a:xfrm>
+                      <a:off x="0" y="0"/>
+                      <a:ext cx="3707765" cy="2080260"/>
+                    </a:xfrm>
+                    <a:prstGeom prst="rect">
+                      <a:avLst/>
+                    </a:prstGeom>
+                  </pic:spPr>
+                </pic:pic>
+              </a:graphicData>
+            </a:graphic>
+          </wp:inline>
+        </w:drawing>
+      </w:r>
+    </w:p>
+    <w:p>
+      <w:pPr>
+        <w:pStyle w:val="ListParagraph"/>
+        <w:spacing w:before="0"/>
+        <w:jc w:val="left"/>
+      </w:pPr>
     </w:p>
     <w:p>
       <w:pPr>
@@ -6426,6 +7361,7 @@
         <w:jc w:val="left"/>
       </w:pPr>
       <w:r>
+        <w:lastRenderedPageBreak/>
         <w:t>Qwqwqw</w:t>
       </w:r>
     </w:p>
@@ -6464,11 +7400,24 @@
         <w:ind w:left="540"/>
         <w:jc w:val="left"/>
       </w:pPr>
-      <w:r>
-        <w:t xml:space="preserve">Basis data pada system ini menggunakan basis data Microsoft SQL server. Dalam basis data ini terdapat </w:t>
-      </w:r>
-      <w:r>
-        <w:t>18 tabel yang digunakan dalam system ini. Berikut ini merupakan penjelasan dari masing- masing table tersebut:</w:t>
+      <w:proofErr w:type="gramStart"/>
+      <w:r>
+        <w:t>Basis data pada system ini menggunakan basis data Microsoft SQL server.</w:t>
+      </w:r>
+      <w:proofErr w:type="gramEnd"/>
+      <w:r>
+        <w:t xml:space="preserve"> </w:t>
+      </w:r>
+      <w:proofErr w:type="gramStart"/>
+      <w:r>
+        <w:t xml:space="preserve">Dalam basis data ini terdapat </w:t>
+      </w:r>
+      <w:r>
+        <w:t>18 tabel yang digunakan dalam system ini.</w:t>
+      </w:r>
+      <w:proofErr w:type="gramEnd"/>
+      <w:r>
+        <w:t xml:space="preserve"> Berikut ini merupakan penjelasan dari masing- masing table tersebut:</w:t>
       </w:r>
     </w:p>
     <w:p>
@@ -6615,7 +7564,6 @@
         <w:jc w:val="left"/>
       </w:pPr>
       <w:r>
-        <w:lastRenderedPageBreak/>
         <w:t>Tabel kategori_rumah_makan</w:t>
       </w:r>
       <w:r>
@@ -6655,6 +7603,7 @@
         <w:jc w:val="left"/>
       </w:pPr>
       <w:r>
+        <w:lastRenderedPageBreak/>
         <w:t>Tabel kategori_wisata</w:t>
       </w:r>
       <w:r>
@@ -6736,7 +7685,15 @@
         <w:t xml:space="preserve">, tabel </w:t>
       </w:r>
       <w:r>
-        <w:t>ini berfungsi untuk menyimpan data yang berkaitan dengan  jenis makanan apa saja yang ada dalam satu rumah makan yang ada di Surabaya.</w:t>
+        <w:t xml:space="preserve">ini berfungsi untuk menyimpan data yang berkaitan </w:t>
+      </w:r>
+      <w:proofErr w:type="gramStart"/>
+      <w:r>
+        <w:t>dengan  jenis</w:t>
+      </w:r>
+      <w:proofErr w:type="gramEnd"/>
+      <w:r>
+        <w:t xml:space="preserve"> makanan apa saja yang ada dalam satu rumah makan yang ada di Surabaya.</w:t>
       </w:r>
     </w:p>
     <w:p>
@@ -6754,7 +7711,15 @@
         <w:t>Tabel rm_minuman</w:t>
       </w:r>
       <w:r>
-        <w:t>, tabel ini berfungsi untuk menyimpan data yang berkaitan dengan  jenis minuman apa saja yang ada dalam satu rumah makan yang ada di Surabaya.</w:t>
+        <w:t xml:space="preserve">, tabel ini berfungsi untuk menyimpan data yang berkaitan </w:t>
+      </w:r>
+      <w:proofErr w:type="gramStart"/>
+      <w:r>
+        <w:t>dengan  jenis</w:t>
+      </w:r>
+      <w:proofErr w:type="gramEnd"/>
+      <w:r>
+        <w:t xml:space="preserve"> minuman apa saja yang ada dalam satu rumah makan yang ada di Surabaya.</w:t>
       </w:r>
     </w:p>
     <w:p>
@@ -6790,7 +7755,15 @@
         <w:t>Tabel top_wisata</w:t>
       </w:r>
       <w:r>
-        <w:t>, tabel ini berfungsi untuk menyimpan daftar wisata apa saja yang ingin ditampilkan oleh admin di halaman utama.</w:t>
+        <w:t xml:space="preserve">, tabel ini berfungsi untuk menyimpan daftar wisata </w:t>
+      </w:r>
+      <w:proofErr w:type="gramStart"/>
+      <w:r>
+        <w:t>apa</w:t>
+      </w:r>
+      <w:proofErr w:type="gramEnd"/>
+      <w:r>
+        <w:t xml:space="preserve"> saja yang ingin ditampilkan oleh admin di halaman utama.</w:t>
       </w:r>
     </w:p>
     <w:p>
@@ -6823,7 +7796,6 @@
         <w:jc w:val="left"/>
       </w:pPr>
       <w:r>
-        <w:lastRenderedPageBreak/>
         <w:t>Tabel wisata</w:t>
       </w:r>
       <w:r>
@@ -6884,6 +7856,7 @@
         <w:rPr>
           <w:noProof/>
         </w:rPr>
+        <w:lastRenderedPageBreak/>
         <w:drawing>
           <wp:inline distT="0" distB="0" distL="0" distR="0">
             <wp:extent cx="3707765" cy="2440940"/>
@@ -6900,7 +7873,7 @@
                     <pic:cNvPicPr/>
                   </pic:nvPicPr>
                   <pic:blipFill>
-                    <a:blip r:embed="rId61">
+                    <a:blip r:embed="rId66">
                       <a:extLst>
                         <a:ext uri="{28A0092B-C50C-407E-A947-70E740481C1C}">
                           <a14:useLocalDpi xmlns:a14="http://schemas.microsoft.com/office/drawing/2010/main" val="0"/>
@@ -6935,11 +7908,16 @@
         <w:jc w:val="center"/>
       </w:pPr>
       <w:bookmarkStart w:id="32" w:name="_Toc370797842"/>
+      <w:proofErr w:type="gramStart"/>
       <w:r>
         <w:t>Gambar xx</w:t>
       </w:r>
       <w:r>
-        <w:t xml:space="preserve">. Tampilan </w:t>
+        <w:t>.</w:t>
+      </w:r>
+      <w:proofErr w:type="gramEnd"/>
+      <w:r>
+        <w:t xml:space="preserve"> Tampilan </w:t>
       </w:r>
       <w:bookmarkEnd w:id="32"/>
       <w:r>
@@ -6971,7 +7949,6 @@
         <w:rPr>
           <w:noProof/>
         </w:rPr>
-        <w:lastRenderedPageBreak/>
         <w:drawing>
           <wp:inline distT="0" distB="0" distL="0" distR="0">
             <wp:extent cx="3707765" cy="2523490"/>
@@ -6988,7 +7965,7 @@
                     <pic:cNvPicPr/>
                   </pic:nvPicPr>
                   <pic:blipFill>
-                    <a:blip r:embed="rId62">
+                    <a:blip r:embed="rId67">
                       <a:extLst>
                         <a:ext uri="{28A0092B-C50C-407E-A947-70E740481C1C}">
                           <a14:useLocalDpi xmlns:a14="http://schemas.microsoft.com/office/drawing/2010/main" val="0"/>
@@ -7022,11 +7999,17 @@
         <w:ind w:left="567"/>
         <w:jc w:val="center"/>
       </w:pPr>
-      <w:r>
+      <w:proofErr w:type="gramStart"/>
+      <w:r>
+        <w:lastRenderedPageBreak/>
         <w:t>Gambar xx</w:t>
       </w:r>
       <w:r>
-        <w:t xml:space="preserve">. Tampilan </w:t>
+        <w:t>.</w:t>
+      </w:r>
+      <w:proofErr w:type="gramEnd"/>
+      <w:r>
+        <w:t xml:space="preserve"> Tampilan </w:t>
       </w:r>
       <w:r>
         <w:t>Halaman Utama 2</w:t>
@@ -7076,7 +8059,7 @@
                     <pic:cNvPicPr/>
                   </pic:nvPicPr>
                   <pic:blipFill>
-                    <a:blip r:embed="rId63">
+                    <a:blip r:embed="rId68">
                       <a:extLst>
                         <a:ext uri="{28A0092B-C50C-407E-A947-70E740481C1C}">
                           <a14:useLocalDpi xmlns:a14="http://schemas.microsoft.com/office/drawing/2010/main" val="0"/>
@@ -7110,12 +8093,16 @@
         <w:ind w:left="567"/>
         <w:jc w:val="center"/>
       </w:pPr>
-      <w:r>
-        <w:lastRenderedPageBreak/>
+      <w:proofErr w:type="gramStart"/>
+      <w:r>
         <w:t>Gambar xx</w:t>
       </w:r>
       <w:r>
-        <w:t xml:space="preserve">. Tampilan </w:t>
+        <w:t>.</w:t>
+      </w:r>
+      <w:proofErr w:type="gramEnd"/>
+      <w:r>
+        <w:t xml:space="preserve"> Tampilan </w:t>
       </w:r>
       <w:r>
         <w:t>Halaman Utama 3</w:t>
@@ -7146,6 +8133,7 @@
         <w:rPr>
           <w:noProof/>
         </w:rPr>
+        <w:lastRenderedPageBreak/>
         <w:drawing>
           <wp:inline distT="0" distB="0" distL="0" distR="0">
             <wp:extent cx="3707765" cy="2522220"/>
@@ -7162,7 +8150,7 @@
                     <pic:cNvPicPr/>
                   </pic:nvPicPr>
                   <pic:blipFill>
-                    <a:blip r:embed="rId64">
+                    <a:blip r:embed="rId69">
                       <a:extLst>
                         <a:ext uri="{28A0092B-C50C-407E-A947-70E740481C1C}">
                           <a14:useLocalDpi xmlns:a14="http://schemas.microsoft.com/office/drawing/2010/main" val="0"/>
@@ -7196,11 +8184,16 @@
         <w:ind w:left="567"/>
         <w:jc w:val="center"/>
       </w:pPr>
+      <w:proofErr w:type="gramStart"/>
       <w:r>
         <w:t>Gambar xx</w:t>
       </w:r>
       <w:r>
-        <w:t xml:space="preserve">. Tampilan </w:t>
+        <w:t>.</w:t>
+      </w:r>
+      <w:proofErr w:type="gramEnd"/>
+      <w:r>
+        <w:t xml:space="preserve"> Tampilan </w:t>
       </w:r>
       <w:r>
         <w:t>Halaman Utama 4</w:t>
@@ -7231,7 +8224,6 @@
         <w:rPr>
           <w:noProof/>
         </w:rPr>
-        <w:lastRenderedPageBreak/>
         <w:drawing>
           <wp:inline distT="0" distB="0" distL="0" distR="0">
             <wp:extent cx="3707765" cy="2019935"/>
@@ -7248,7 +8240,7 @@
                     <pic:cNvPicPr/>
                   </pic:nvPicPr>
                   <pic:blipFill>
-                    <a:blip r:embed="rId65">
+                    <a:blip r:embed="rId70">
                       <a:extLst>
                         <a:ext uri="{28A0092B-C50C-407E-A947-70E740481C1C}">
                           <a14:useLocalDpi xmlns:a14="http://schemas.microsoft.com/office/drawing/2010/main" val="0"/>
@@ -7282,11 +8274,16 @@
         <w:ind w:left="567"/>
         <w:jc w:val="center"/>
       </w:pPr>
+      <w:proofErr w:type="gramStart"/>
       <w:r>
         <w:t>Gambar xx</w:t>
       </w:r>
       <w:r>
-        <w:t xml:space="preserve">. Tampilan </w:t>
+        <w:t>.</w:t>
+      </w:r>
+      <w:proofErr w:type="gramEnd"/>
+      <w:r>
+        <w:t xml:space="preserve"> Tampilan </w:t>
       </w:r>
       <w:r>
         <w:t>Halaman Utama 4</w:t>
@@ -7317,6 +8314,7 @@
         <w:rPr>
           <w:noProof/>
         </w:rPr>
+        <w:lastRenderedPageBreak/>
         <w:drawing>
           <wp:inline distT="0" distB="0" distL="0" distR="0">
             <wp:extent cx="3707765" cy="2513330"/>
@@ -7333,7 +8331,7 @@
                     <pic:cNvPicPr/>
                   </pic:nvPicPr>
                   <pic:blipFill>
-                    <a:blip r:embed="rId66">
+                    <a:blip r:embed="rId71">
                       <a:extLst>
                         <a:ext uri="{28A0092B-C50C-407E-A947-70E740481C1C}">
                           <a14:useLocalDpi xmlns:a14="http://schemas.microsoft.com/office/drawing/2010/main" val="0"/>
@@ -7367,11 +8365,16 @@
         <w:ind w:left="567"/>
         <w:jc w:val="center"/>
       </w:pPr>
+      <w:proofErr w:type="gramStart"/>
       <w:r>
         <w:t>Gambar xx</w:t>
       </w:r>
       <w:r>
-        <w:t xml:space="preserve">. Tampilan </w:t>
+        <w:t>.</w:t>
+      </w:r>
+      <w:proofErr w:type="gramEnd"/>
+      <w:r>
+        <w:t xml:space="preserve"> Tampilan </w:t>
       </w:r>
       <w:r>
         <w:t>Daftar Kategori Wisata</w:t>
@@ -7402,7 +8405,6 @@
         <w:rPr>
           <w:noProof/>
         </w:rPr>
-        <w:lastRenderedPageBreak/>
         <w:drawing>
           <wp:inline distT="0" distB="0" distL="0" distR="0">
             <wp:extent cx="3707765" cy="2515870"/>
@@ -7419,7 +8421,7 @@
                     <pic:cNvPicPr/>
                   </pic:nvPicPr>
                   <pic:blipFill>
-                    <a:blip r:embed="rId67">
+                    <a:blip r:embed="rId72">
                       <a:extLst>
                         <a:ext uri="{28A0092B-C50C-407E-A947-70E740481C1C}">
                           <a14:useLocalDpi xmlns:a14="http://schemas.microsoft.com/office/drawing/2010/main" val="0"/>
@@ -7453,11 +8455,17 @@
         <w:ind w:left="567"/>
         <w:jc w:val="center"/>
       </w:pPr>
-      <w:r>
+      <w:proofErr w:type="gramStart"/>
+      <w:r>
+        <w:lastRenderedPageBreak/>
         <w:t>Gambar xx</w:t>
       </w:r>
       <w:r>
-        <w:t xml:space="preserve">. Tampilan </w:t>
+        <w:t>.</w:t>
+      </w:r>
+      <w:proofErr w:type="gramEnd"/>
+      <w:r>
+        <w:t xml:space="preserve"> Tampilan </w:t>
       </w:r>
       <w:r>
         <w:t>Daftar Nama Wisata</w:t>
@@ -7504,7 +8512,7 @@
                     <pic:cNvPicPr/>
                   </pic:nvPicPr>
                   <pic:blipFill>
-                    <a:blip r:embed="rId68">
+                    <a:blip r:embed="rId73">
                       <a:extLst>
                         <a:ext uri="{28A0092B-C50C-407E-A947-70E740481C1C}">
                           <a14:useLocalDpi xmlns:a14="http://schemas.microsoft.com/office/drawing/2010/main" val="0"/>
@@ -7538,12 +8546,16 @@
         <w:ind w:left="567"/>
         <w:jc w:val="center"/>
       </w:pPr>
-      <w:r>
-        <w:lastRenderedPageBreak/>
+      <w:proofErr w:type="gramStart"/>
+      <w:r>
         <w:t>Gambar xx</w:t>
       </w:r>
       <w:r>
-        <w:t xml:space="preserve">. Tampilan </w:t>
+        <w:t>.</w:t>
+      </w:r>
+      <w:proofErr w:type="gramEnd"/>
+      <w:r>
+        <w:t xml:space="preserve"> Tampilan </w:t>
       </w:r>
       <w:r>
         <w:t>Rincian Wisata</w:t>
@@ -7577,6 +8589,7 @@
         <w:rPr>
           <w:noProof/>
         </w:rPr>
+        <w:lastRenderedPageBreak/>
         <w:drawing>
           <wp:inline distT="0" distB="0" distL="0" distR="0">
             <wp:extent cx="3707765" cy="2514600"/>
@@ -7593,7 +8606,7 @@
                     <pic:cNvPicPr/>
                   </pic:nvPicPr>
                   <pic:blipFill>
-                    <a:blip r:embed="rId69">
+                    <a:blip r:embed="rId74">
                       <a:extLst>
                         <a:ext uri="{28A0092B-C50C-407E-A947-70E740481C1C}">
                           <a14:useLocalDpi xmlns:a14="http://schemas.microsoft.com/office/drawing/2010/main" val="0"/>
@@ -7627,11 +8640,16 @@
         <w:ind w:left="567"/>
         <w:jc w:val="center"/>
       </w:pPr>
+      <w:proofErr w:type="gramStart"/>
       <w:r>
         <w:t>Gambar xx</w:t>
       </w:r>
       <w:r>
-        <w:t xml:space="preserve">. Tampilan </w:t>
+        <w:t>.</w:t>
+      </w:r>
+      <w:proofErr w:type="gramEnd"/>
+      <w:r>
+        <w:t xml:space="preserve"> Tampilan </w:t>
       </w:r>
       <w:r>
         <w:t>Daftar Kategori Hotel</w:t>
@@ -7662,7 +8680,6 @@
         <w:rPr>
           <w:noProof/>
         </w:rPr>
-        <w:lastRenderedPageBreak/>
         <w:drawing>
           <wp:inline distT="0" distB="0" distL="0" distR="0">
             <wp:extent cx="3707765" cy="2514600"/>
@@ -7679,7 +8696,7 @@
                     <pic:cNvPicPr/>
                   </pic:nvPicPr>
                   <pic:blipFill>
-                    <a:blip r:embed="rId70">
+                    <a:blip r:embed="rId75">
                       <a:extLst>
                         <a:ext uri="{28A0092B-C50C-407E-A947-70E740481C1C}">
                           <a14:useLocalDpi xmlns:a14="http://schemas.microsoft.com/office/drawing/2010/main" val="0"/>
@@ -7712,11 +8729,17 @@
         <w:ind w:left="578"/>
         <w:jc w:val="center"/>
       </w:pPr>
-      <w:r>
+      <w:proofErr w:type="gramStart"/>
+      <w:r>
+        <w:lastRenderedPageBreak/>
         <w:t>Gambar xx</w:t>
       </w:r>
       <w:r>
-        <w:t xml:space="preserve">. Tampilan </w:t>
+        <w:t>.</w:t>
+      </w:r>
+      <w:proofErr w:type="gramEnd"/>
+      <w:r>
+        <w:t xml:space="preserve"> Tampilan </w:t>
       </w:r>
       <w:r>
         <w:t xml:space="preserve">Daftar </w:t>
@@ -7769,7 +8792,7 @@
                     <pic:cNvPicPr/>
                   </pic:nvPicPr>
                   <pic:blipFill>
-                    <a:blip r:embed="rId71">
+                    <a:blip r:embed="rId76">
                       <a:extLst>
                         <a:ext uri="{28A0092B-C50C-407E-A947-70E740481C1C}">
                           <a14:useLocalDpi xmlns:a14="http://schemas.microsoft.com/office/drawing/2010/main" val="0"/>
@@ -7802,12 +8825,16 @@
         <w:ind w:left="578"/>
         <w:jc w:val="center"/>
       </w:pPr>
-      <w:r>
-        <w:lastRenderedPageBreak/>
+      <w:proofErr w:type="gramStart"/>
+      <w:r>
         <w:t>Gambar xx</w:t>
       </w:r>
       <w:r>
-        <w:t xml:space="preserve">. Tampilan </w:t>
+        <w:t>.</w:t>
+      </w:r>
+      <w:proofErr w:type="gramEnd"/>
+      <w:r>
+        <w:t xml:space="preserve"> Tampilan </w:t>
       </w:r>
       <w:r>
         <w:t>Rincian Hotel</w:t>
@@ -7838,6 +8865,7 @@
         <w:rPr>
           <w:noProof/>
         </w:rPr>
+        <w:lastRenderedPageBreak/>
         <w:drawing>
           <wp:inline distT="0" distB="0" distL="0" distR="0">
             <wp:extent cx="3707765" cy="2517775"/>
@@ -7854,7 +8882,7 @@
                     <pic:cNvPicPr/>
                   </pic:nvPicPr>
                   <pic:blipFill>
-                    <a:blip r:embed="rId72">
+                    <a:blip r:embed="rId77">
                       <a:extLst>
                         <a:ext uri="{28A0092B-C50C-407E-A947-70E740481C1C}">
                           <a14:useLocalDpi xmlns:a14="http://schemas.microsoft.com/office/drawing/2010/main" val="0"/>
@@ -7887,11 +8915,16 @@
         <w:ind w:left="578"/>
         <w:jc w:val="center"/>
       </w:pPr>
+      <w:proofErr w:type="gramStart"/>
       <w:r>
         <w:t>Gambar xx</w:t>
       </w:r>
       <w:r>
-        <w:t xml:space="preserve">. Tampilan </w:t>
+        <w:t>.</w:t>
+      </w:r>
+      <w:proofErr w:type="gramEnd"/>
+      <w:r>
+        <w:t xml:space="preserve"> Tampilan </w:t>
       </w:r>
       <w:r>
         <w:t>Daftar Kategori Rumah Makan</w:t>
@@ -7925,7 +8958,6 @@
         <w:rPr>
           <w:noProof/>
         </w:rPr>
-        <w:lastRenderedPageBreak/>
         <w:drawing>
           <wp:inline distT="0" distB="0" distL="0" distR="0">
             <wp:extent cx="3707765" cy="2524125"/>
@@ -7942,7 +8974,7 @@
                     <pic:cNvPicPr/>
                   </pic:nvPicPr>
                   <pic:blipFill>
-                    <a:blip r:embed="rId73">
+                    <a:blip r:embed="rId78">
                       <a:extLst>
                         <a:ext uri="{28A0092B-C50C-407E-A947-70E740481C1C}">
                           <a14:useLocalDpi xmlns:a14="http://schemas.microsoft.com/office/drawing/2010/main" val="0"/>
@@ -7975,11 +9007,17 @@
         <w:ind w:left="578"/>
         <w:jc w:val="center"/>
       </w:pPr>
-      <w:r>
+      <w:proofErr w:type="gramStart"/>
+      <w:r>
+        <w:lastRenderedPageBreak/>
         <w:t>Gambar xx</w:t>
       </w:r>
       <w:r>
-        <w:t xml:space="preserve">. Tampilan </w:t>
+        <w:t>.</w:t>
+      </w:r>
+      <w:proofErr w:type="gramEnd"/>
+      <w:r>
+        <w:t xml:space="preserve"> Tampilan </w:t>
       </w:r>
       <w:r>
         <w:t>Daftar Nama Rumah Makan</w:t>
@@ -8026,7 +9064,7 @@
                     <pic:cNvPicPr/>
                   </pic:nvPicPr>
                   <pic:blipFill>
-                    <a:blip r:embed="rId74">
+                    <a:blip r:embed="rId79">
                       <a:extLst>
                         <a:ext uri="{28A0092B-C50C-407E-A947-70E740481C1C}">
                           <a14:useLocalDpi xmlns:a14="http://schemas.microsoft.com/office/drawing/2010/main" val="0"/>
@@ -8059,12 +9097,16 @@
         <w:ind w:left="578"/>
         <w:jc w:val="center"/>
       </w:pPr>
-      <w:r>
-        <w:lastRenderedPageBreak/>
+      <w:proofErr w:type="gramStart"/>
+      <w:r>
         <w:t>Gambar xx</w:t>
       </w:r>
       <w:r>
-        <w:t xml:space="preserve">. Tampilan </w:t>
+        <w:t>.</w:t>
+      </w:r>
+      <w:proofErr w:type="gramEnd"/>
+      <w:r>
+        <w:t xml:space="preserve"> Tampilan </w:t>
       </w:r>
       <w:r>
         <w:t>Rincian Rumah Makan</w:t>
@@ -8095,6 +9137,7 @@
         <w:rPr>
           <w:noProof/>
         </w:rPr>
+        <w:lastRenderedPageBreak/>
         <w:drawing>
           <wp:inline distT="0" distB="0" distL="0" distR="0">
             <wp:extent cx="3707765" cy="2540000"/>
@@ -8111,7 +9154,7 @@
                     <pic:cNvPicPr/>
                   </pic:nvPicPr>
                   <pic:blipFill>
-                    <a:blip r:embed="rId75">
+                    <a:blip r:embed="rId80">
                       <a:extLst>
                         <a:ext uri="{28A0092B-C50C-407E-A947-70E740481C1C}">
                           <a14:useLocalDpi xmlns:a14="http://schemas.microsoft.com/office/drawing/2010/main" val="0"/>
@@ -8144,11 +9187,16 @@
         <w:ind w:left="578"/>
         <w:jc w:val="center"/>
       </w:pPr>
+      <w:proofErr w:type="gramStart"/>
       <w:r>
         <w:t>Gambar xx</w:t>
       </w:r>
       <w:r>
-        <w:t xml:space="preserve">. Tampilan </w:t>
+        <w:t>.</w:t>
+      </w:r>
+      <w:proofErr w:type="gramEnd"/>
+      <w:r>
+        <w:t xml:space="preserve"> Tampilan </w:t>
       </w:r>
       <w:r>
         <w:t>Daftar Kategori Transportasi</w:t>
@@ -8196,7 +9244,7 @@
                     <pic:cNvPicPr/>
                   </pic:nvPicPr>
                   <pic:blipFill>
-                    <a:blip r:embed="rId76">
+                    <a:blip r:embed="rId81">
                       <a:extLst>
                         <a:ext uri="{28A0092B-C50C-407E-A947-70E740481C1C}">
                           <a14:useLocalDpi xmlns:a14="http://schemas.microsoft.com/office/drawing/2010/main" val="0"/>
@@ -8229,11 +9277,16 @@
         <w:ind w:left="578"/>
         <w:jc w:val="center"/>
       </w:pPr>
+      <w:proofErr w:type="gramStart"/>
       <w:r>
         <w:t>Gambar xx</w:t>
       </w:r>
       <w:r>
-        <w:t xml:space="preserve">. Tampilan </w:t>
+        <w:t>.</w:t>
+      </w:r>
+      <w:proofErr w:type="gramEnd"/>
+      <w:r>
+        <w:t xml:space="preserve"> Tampilan </w:t>
       </w:r>
       <w:r>
         <w:t>Daftar Nama Transportasi Bus</w:t>
@@ -8280,7 +9333,7 @@
                     <pic:cNvPicPr/>
                   </pic:nvPicPr>
                   <pic:blipFill>
-                    <a:blip r:embed="rId77">
+                    <a:blip r:embed="rId82">
                       <a:extLst>
                         <a:ext uri="{28A0092B-C50C-407E-A947-70E740481C1C}">
                           <a14:useLocalDpi xmlns:a14="http://schemas.microsoft.com/office/drawing/2010/main" val="0"/>
@@ -8313,9 +9366,14 @@
         <w:ind w:left="578"/>
         <w:jc w:val="center"/>
       </w:pPr>
+      <w:proofErr w:type="gramStart"/>
       <w:r>
         <w:lastRenderedPageBreak/>
-        <w:t>Gambar xx. Tampilan Rincian Transportasi Bus</w:t>
+        <w:t>Gambar xx.</w:t>
+      </w:r>
+      <w:proofErr w:type="gramEnd"/>
+      <w:r>
+        <w:t xml:space="preserve"> Tampilan Rincian Transportasi Bus</w:t>
       </w:r>
     </w:p>
     <w:p>
@@ -8359,7 +9417,7 @@
                     <pic:cNvPicPr/>
                   </pic:nvPicPr>
                   <pic:blipFill>
-                    <a:blip r:embed="rId78">
+                    <a:blip r:embed="rId83">
                       <a:extLst>
                         <a:ext uri="{28A0092B-C50C-407E-A947-70E740481C1C}">
                           <a14:useLocalDpi xmlns:a14="http://schemas.microsoft.com/office/drawing/2010/main" val="0"/>
@@ -8392,8 +9450,13 @@
         <w:ind w:left="578"/>
         <w:jc w:val="center"/>
       </w:pPr>
-      <w:r>
-        <w:t>Gambar xx. Tampilan Daftar Nama Transportasi Angkot</w:t>
+      <w:proofErr w:type="gramStart"/>
+      <w:r>
+        <w:t>Gambar xx.</w:t>
+      </w:r>
+      <w:proofErr w:type="gramEnd"/>
+      <w:r>
+        <w:t xml:space="preserve"> Tampilan Daftar Nama Transportasi Angkot</w:t>
       </w:r>
     </w:p>
     <w:p>
@@ -8438,7 +9501,7 @@
                     <pic:cNvPicPr/>
                   </pic:nvPicPr>
                   <pic:blipFill>
-                    <a:blip r:embed="rId79">
+                    <a:blip r:embed="rId84">
                       <a:extLst>
                         <a:ext uri="{28A0092B-C50C-407E-A947-70E740481C1C}">
                           <a14:useLocalDpi xmlns:a14="http://schemas.microsoft.com/office/drawing/2010/main" val="0"/>
@@ -8471,8 +9534,13 @@
         <w:ind w:left="578"/>
         <w:jc w:val="center"/>
       </w:pPr>
-      <w:r>
-        <w:t xml:space="preserve">Gambar xx. Tampilan </w:t>
+      <w:proofErr w:type="gramStart"/>
+      <w:r>
+        <w:t>Gambar xx.</w:t>
+      </w:r>
+      <w:proofErr w:type="gramEnd"/>
+      <w:r>
+        <w:t xml:space="preserve"> Tampilan </w:t>
       </w:r>
       <w:r>
         <w:t>Rincian</w:t>
@@ -8523,7 +9591,7 @@
                     <pic:cNvPicPr/>
                   </pic:nvPicPr>
                   <pic:blipFill>
-                    <a:blip r:embed="rId80">
+                    <a:blip r:embed="rId85">
                       <a:extLst>
                         <a:ext uri="{28A0092B-C50C-407E-A947-70E740481C1C}">
                           <a14:useLocalDpi xmlns:a14="http://schemas.microsoft.com/office/drawing/2010/main" val="0"/>
@@ -8556,8 +9624,13 @@
         <w:ind w:left="578"/>
         <w:jc w:val="center"/>
       </w:pPr>
-      <w:r>
-        <w:t>Gambar xx. Tampilan Daftar Kategori Month Event</w:t>
+      <w:proofErr w:type="gramStart"/>
+      <w:r>
+        <w:t>Gambar xx.</w:t>
+      </w:r>
+      <w:proofErr w:type="gramEnd"/>
+      <w:r>
+        <w:t xml:space="preserve"> Tampilan Daftar Kategori Month Event</w:t>
       </w:r>
     </w:p>
     <w:p>
@@ -8601,7 +9674,7 @@
                     <pic:cNvPicPr/>
                   </pic:nvPicPr>
                   <pic:blipFill>
-                    <a:blip r:embed="rId81">
+                    <a:blip r:embed="rId86">
                       <a:extLst>
                         <a:ext uri="{28A0092B-C50C-407E-A947-70E740481C1C}">
                           <a14:useLocalDpi xmlns:a14="http://schemas.microsoft.com/office/drawing/2010/main" val="0"/>
@@ -8634,9 +9707,14 @@
         <w:ind w:left="578"/>
         <w:jc w:val="center"/>
       </w:pPr>
+      <w:proofErr w:type="gramStart"/>
       <w:r>
         <w:lastRenderedPageBreak/>
-        <w:t>Gambar xx. Tampilan Daftar Nama Month Event</w:t>
+        <w:t>Gambar xx.</w:t>
+      </w:r>
+      <w:proofErr w:type="gramEnd"/>
+      <w:r>
+        <w:t xml:space="preserve"> Tampilan Daftar Nama Month Event</w:t>
       </w:r>
     </w:p>
     <w:p>
@@ -8680,7 +9758,7 @@
                     <pic:cNvPicPr/>
                   </pic:nvPicPr>
                   <pic:blipFill>
-                    <a:blip r:embed="rId82">
+                    <a:blip r:embed="rId87">
                       <a:extLst>
                         <a:ext uri="{28A0092B-C50C-407E-A947-70E740481C1C}">
                           <a14:useLocalDpi xmlns:a14="http://schemas.microsoft.com/office/drawing/2010/main" val="0"/>
@@ -8713,8 +9791,13 @@
         <w:ind w:left="578"/>
         <w:jc w:val="center"/>
       </w:pPr>
-      <w:r>
-        <w:t>Gambar xx. Tampilan Rincian Month Event</w:t>
+      <w:proofErr w:type="gramStart"/>
+      <w:r>
+        <w:t>Gambar xx.</w:t>
+      </w:r>
+      <w:proofErr w:type="gramEnd"/>
+      <w:r>
+        <w:t xml:space="preserve"> Tampilan Rincian Month Event</w:t>
       </w:r>
     </w:p>
     <w:p>
@@ -8759,7 +9842,7 @@
                     <pic:cNvPicPr/>
                   </pic:nvPicPr>
                   <pic:blipFill>
-                    <a:blip r:embed="rId83">
+                    <a:blip r:embed="rId88">
                       <a:extLst>
                         <a:ext uri="{28A0092B-C50C-407E-A947-70E740481C1C}">
                           <a14:useLocalDpi xmlns:a14="http://schemas.microsoft.com/office/drawing/2010/main" val="0"/>
@@ -8792,8 +9875,13 @@
         <w:ind w:left="578"/>
         <w:jc w:val="center"/>
       </w:pPr>
-      <w:r>
-        <w:t>Gambar xx. Tampilan Daftar Menu Utama Administrator</w:t>
+      <w:proofErr w:type="gramStart"/>
+      <w:r>
+        <w:t>Gambar xx.</w:t>
+      </w:r>
+      <w:proofErr w:type="gramEnd"/>
+      <w:r>
+        <w:t xml:space="preserve"> Tampilan Daftar Menu Utama Administrator</w:t>
       </w:r>
     </w:p>
     <w:p>
@@ -8841,7 +9929,7 @@
                     <pic:cNvPicPr/>
                   </pic:nvPicPr>
                   <pic:blipFill>
-                    <a:blip r:embed="rId84">
+                    <a:blip r:embed="rId89">
                       <a:extLst>
                         <a:ext uri="{28A0092B-C50C-407E-A947-70E740481C1C}">
                           <a14:useLocalDpi xmlns:a14="http://schemas.microsoft.com/office/drawing/2010/main" val="0"/>
@@ -8874,8 +9962,13 @@
         <w:ind w:left="578"/>
         <w:jc w:val="center"/>
       </w:pPr>
-      <w:r>
-        <w:t>Gambar xx. Tampilan Administrator-Halaman Utama</w:t>
+      <w:proofErr w:type="gramStart"/>
+      <w:r>
+        <w:t>Gambar xx.</w:t>
+      </w:r>
+      <w:proofErr w:type="gramEnd"/>
+      <w:r>
+        <w:t xml:space="preserve"> Tampilan Administrator-Halaman Utama</w:t>
       </w:r>
     </w:p>
     <w:p>
@@ -8920,7 +10013,7 @@
                     <pic:cNvPicPr/>
                   </pic:nvPicPr>
                   <pic:blipFill>
-                    <a:blip r:embed="rId85">
+                    <a:blip r:embed="rId90">
                       <a:extLst>
                         <a:ext uri="{28A0092B-C50C-407E-A947-70E740481C1C}">
                           <a14:useLocalDpi xmlns:a14="http://schemas.microsoft.com/office/drawing/2010/main" val="0"/>
@@ -8953,8 +10046,13 @@
         <w:ind w:left="578"/>
         <w:jc w:val="center"/>
       </w:pPr>
-      <w:r>
-        <w:t>Gambar xx. Tampilan Administrator-Tempat Wisata</w:t>
+      <w:proofErr w:type="gramStart"/>
+      <w:r>
+        <w:t>Gambar xx.</w:t>
+      </w:r>
+      <w:proofErr w:type="gramEnd"/>
+      <w:r>
+        <w:t xml:space="preserve"> Tampilan Administrator-Tempat Wisata</w:t>
       </w:r>
     </w:p>
     <w:p>
@@ -9005,7 +10103,7 @@
                     <pic:cNvPicPr/>
                   </pic:nvPicPr>
                   <pic:blipFill>
-                    <a:blip r:embed="rId86">
+                    <a:blip r:embed="rId91">
                       <a:extLst>
                         <a:ext uri="{28A0092B-C50C-407E-A947-70E740481C1C}">
                           <a14:useLocalDpi xmlns:a14="http://schemas.microsoft.com/office/drawing/2010/main" val="0"/>
@@ -9038,8 +10136,13 @@
         <w:ind w:left="578"/>
         <w:jc w:val="center"/>
       </w:pPr>
-      <w:r>
-        <w:t>Gambar xx. Tampilan Administrator-Tempat Wisata-Menu Baru</w:t>
+      <w:proofErr w:type="gramStart"/>
+      <w:r>
+        <w:t>Gambar xx.</w:t>
+      </w:r>
+      <w:proofErr w:type="gramEnd"/>
+      <w:r>
+        <w:t xml:space="preserve"> Tampilan Administrator-Tempat Wisata-Menu Baru</w:t>
       </w:r>
     </w:p>
     <w:p>
@@ -9084,7 +10187,7 @@
                     <pic:cNvPicPr/>
                   </pic:nvPicPr>
                   <pic:blipFill>
-                    <a:blip r:embed="rId87">
+                    <a:blip r:embed="rId92">
                       <a:extLst>
                         <a:ext uri="{28A0092B-C50C-407E-A947-70E740481C1C}">
                           <a14:useLocalDpi xmlns:a14="http://schemas.microsoft.com/office/drawing/2010/main" val="0"/>
@@ -9117,8 +10220,13 @@
         <w:ind w:left="578"/>
         <w:jc w:val="center"/>
       </w:pPr>
-      <w:r>
-        <w:t>Gambar xx. Tampilan Administrator-Tempat Wisata</w:t>
+      <w:proofErr w:type="gramStart"/>
+      <w:r>
+        <w:t>Gambar xx.</w:t>
+      </w:r>
+      <w:proofErr w:type="gramEnd"/>
+      <w:r>
+        <w:t xml:space="preserve"> Tampilan Administrator-Tempat Wisata</w:t>
       </w:r>
       <w:r>
         <w:t>-Kategori</w:t>
@@ -9169,7 +10277,7 @@
                     <pic:cNvPicPr/>
                   </pic:nvPicPr>
                   <pic:blipFill>
-                    <a:blip r:embed="rId88">
+                    <a:blip r:embed="rId93">
                       <a:extLst>
                         <a:ext uri="{28A0092B-C50C-407E-A947-70E740481C1C}">
                           <a14:useLocalDpi xmlns:a14="http://schemas.microsoft.com/office/drawing/2010/main" val="0"/>
@@ -9202,8 +10310,13 @@
         <w:ind w:left="578"/>
         <w:jc w:val="center"/>
       </w:pPr>
-      <w:r>
-        <w:t>Gambar xx. Tampilan Administrator-Tempat Wisata-Wisata Baru</w:t>
+      <w:proofErr w:type="gramStart"/>
+      <w:r>
+        <w:t>Gambar xx.</w:t>
+      </w:r>
+      <w:proofErr w:type="gramEnd"/>
+      <w:r>
+        <w:t xml:space="preserve"> Tampilan Administrator-Tempat Wisata-Wisata Baru</w:t>
       </w:r>
     </w:p>
     <w:p>
@@ -9248,7 +10361,7 @@
                     <pic:cNvPicPr/>
                   </pic:nvPicPr>
                   <pic:blipFill>
-                    <a:blip r:embed="rId89">
+                    <a:blip r:embed="rId94">
                       <a:extLst>
                         <a:ext uri="{28A0092B-C50C-407E-A947-70E740481C1C}">
                           <a14:useLocalDpi xmlns:a14="http://schemas.microsoft.com/office/drawing/2010/main" val="0"/>
@@ -9281,8 +10394,13 @@
         <w:ind w:left="578"/>
         <w:jc w:val="center"/>
       </w:pPr>
-      <w:r>
-        <w:t>Gambar xx. Tampilan Administrator-Tempat Wisata-Kategori Lihat</w:t>
+      <w:proofErr w:type="gramStart"/>
+      <w:r>
+        <w:t>Gambar xx.</w:t>
+      </w:r>
+      <w:proofErr w:type="gramEnd"/>
+      <w:r>
+        <w:t xml:space="preserve"> Tampilan Administrator-Tempat Wisata-Kategori Lihat</w:t>
       </w:r>
     </w:p>
     <w:p>
@@ -9327,7 +10445,7 @@
                     <pic:cNvPicPr/>
                   </pic:nvPicPr>
                   <pic:blipFill>
-                    <a:blip r:embed="rId90">
+                    <a:blip r:embed="rId95">
                       <a:extLst>
                         <a:ext uri="{28A0092B-C50C-407E-A947-70E740481C1C}">
                           <a14:useLocalDpi xmlns:a14="http://schemas.microsoft.com/office/drawing/2010/main" val="0"/>
@@ -9360,8 +10478,13 @@
         <w:ind w:left="578"/>
         <w:jc w:val="center"/>
       </w:pPr>
-      <w:r>
-        <w:t>Gambar xx. Tampilan Administrator-Tempat Wisata-Wisata Lihat</w:t>
+      <w:proofErr w:type="gramStart"/>
+      <w:r>
+        <w:t>Gambar xx.</w:t>
+      </w:r>
+      <w:proofErr w:type="gramEnd"/>
+      <w:r>
+        <w:t xml:space="preserve"> Tampilan Administrator-Tempat Wisata-Wisata Lihat</w:t>
       </w:r>
     </w:p>
     <w:p>
@@ -9402,10 +10525,10 @@
       <w:pPr>
         <w:pStyle w:val="Heading1"/>
         <w:sectPr>
-          <w:headerReference w:type="even" r:id="rId91"/>
-          <w:headerReference w:type="default" r:id="rId92"/>
-          <w:footerReference w:type="even" r:id="rId93"/>
-          <w:footerReference w:type="default" r:id="rId94"/>
+          <w:headerReference w:type="even" r:id="rId96"/>
+          <w:headerReference w:type="default" r:id="rId97"/>
+          <w:footerReference w:type="even" r:id="rId98"/>
+          <w:footerReference w:type="default" r:id="rId99"/>
           <w:pgSz w:w="8391" w:h="11907" w:code="11"/>
           <w:pgMar w:top="1418" w:right="1134" w:bottom="1418" w:left="1418" w:header="720" w:footer="720" w:gutter="0"/>
           <w:cols w:space="720"/>
@@ -9535,6 +10658,8 @@
       <w:r>
         <w:t>Narasi singkat tentang Kota Surabaya beserta logo Pemerintah Kota Surabaya</w:t>
       </w:r>
+      <w:bookmarkStart w:id="35" w:name="_GoBack"/>
+      <w:bookmarkEnd w:id="35"/>
     </w:p>
     <w:p>
       <w:pPr>
@@ -9663,12 +10788,15 @@
       </w:pPr>
       <w:r>
         <w:lastRenderedPageBreak/>
-        <w:t>Apabila memilih salah satu wisata, akan diteruskan ke halaman baru yang berisi detil dari wisata terpilih. Detil wisata tersebut berisi Nama, Foto, Alamat, Deskripsi, Telepon, dan Lokasi</w:t>
-      </w:r>
-      <w:bookmarkStart w:id="35" w:name="_GoBack"/>
-      <w:bookmarkEnd w:id="35"/>
-      <w:r>
-        <w:t xml:space="preserve"> Wisata </w:t>
+        <w:t xml:space="preserve">Apabila memilih salah satu wisata, </w:t>
+      </w:r>
+      <w:proofErr w:type="gramStart"/>
+      <w:r>
+        <w:t>akan</w:t>
+      </w:r>
+      <w:proofErr w:type="gramEnd"/>
+      <w:r>
+        <w:t xml:space="preserve"> diteruskan ke halaman baru yang berisi detil dari wisata terpilih. Detil wisata tersebut berisi Nama, Foto, Alamat, Deskripsi, Telepon, dan Lokasi Wisata </w:t>
       </w:r>
     </w:p>
     <w:p>
@@ -9779,10 +10907,10 @@
           <w:b/>
         </w:rPr>
         <w:sectPr>
-          <w:headerReference w:type="even" r:id="rId95"/>
-          <w:headerReference w:type="default" r:id="rId96"/>
-          <w:footerReference w:type="even" r:id="rId97"/>
-          <w:footerReference w:type="default" r:id="rId98"/>
+          <w:headerReference w:type="even" r:id="rId100"/>
+          <w:headerReference w:type="default" r:id="rId101"/>
+          <w:footerReference w:type="even" r:id="rId102"/>
+          <w:footerReference w:type="default" r:id="rId103"/>
           <w:pgSz w:w="8391" w:h="11907" w:code="11"/>
           <w:pgMar w:top="1418" w:right="1134" w:bottom="1418" w:left="1418" w:header="720" w:footer="720" w:gutter="0"/>
           <w:cols w:space="720"/>
@@ -9842,10 +10970,10 @@
       <w:pPr>
         <w:pStyle w:val="Heading1"/>
         <w:sectPr>
-          <w:headerReference w:type="even" r:id="rId99"/>
-          <w:headerReference w:type="default" r:id="rId100"/>
-          <w:footerReference w:type="even" r:id="rId101"/>
-          <w:footerReference w:type="default" r:id="rId102"/>
+          <w:headerReference w:type="even" r:id="rId104"/>
+          <w:headerReference w:type="default" r:id="rId105"/>
+          <w:footerReference w:type="even" r:id="rId106"/>
+          <w:footerReference w:type="default" r:id="rId107"/>
           <w:pgSz w:w="8391" w:h="11907" w:code="11"/>
           <w:pgMar w:top="1418" w:right="1134" w:bottom="1418" w:left="1418" w:header="720" w:footer="720" w:gutter="0"/>
           <w:cols w:space="720"/>
@@ -9936,10 +11064,10 @@
       <w:pPr>
         <w:pStyle w:val="Heading1"/>
         <w:sectPr>
-          <w:headerReference w:type="even" r:id="rId103"/>
-          <w:headerReference w:type="default" r:id="rId104"/>
-          <w:footerReference w:type="even" r:id="rId105"/>
-          <w:footerReference w:type="default" r:id="rId106"/>
+          <w:headerReference w:type="even" r:id="rId108"/>
+          <w:headerReference w:type="default" r:id="rId109"/>
+          <w:footerReference w:type="even" r:id="rId110"/>
+          <w:footerReference w:type="default" r:id="rId111"/>
           <w:pgSz w:w="8391" w:h="11907" w:code="11"/>
           <w:pgMar w:top="1418" w:right="1134" w:bottom="1418" w:left="1418" w:header="720" w:footer="720" w:gutter="0"/>
           <w:cols w:space="720"/>
@@ -9974,7 +11102,7 @@
           <w:rFonts w:cs="Times New Roman"/>
         </w:rPr>
       </w:pPr>
-      <w:hyperlink r:id="rId107" w:history="1">
+      <w:hyperlink r:id="rId112" w:history="1">
         <w:r>
           <w:rPr>
             <w:rStyle w:val="Hyperlink"/>
@@ -10013,7 +11141,7 @@
           <w:rFonts w:cs="Times New Roman"/>
         </w:rPr>
       </w:pPr>
-      <w:hyperlink r:id="rId108" w:history="1">
+      <w:hyperlink r:id="rId113" w:history="1">
         <w:r>
           <w:rPr>
             <w:rStyle w:val="Hyperlink"/>
@@ -10052,7 +11180,7 @@
           <w:u w:val="none"/>
         </w:rPr>
       </w:pPr>
-      <w:hyperlink r:id="rId109" w:history="1">
+      <w:hyperlink r:id="rId114" w:history="1">
         <w:r>
           <w:rPr>
             <w:rStyle w:val="Hyperlink"/>
@@ -10107,7 +11235,7 @@
           <w:szCs w:val="20"/>
         </w:rPr>
       </w:pPr>
-      <w:hyperlink r:id="rId110" w:history="1">
+      <w:hyperlink r:id="rId115" w:history="1">
         <w:r>
           <w:rPr>
             <w:rStyle w:val="Hyperlink"/>
@@ -10153,7 +11281,7 @@
           <w:szCs w:val="20"/>
         </w:rPr>
       </w:pPr>
-      <w:hyperlink r:id="rId111" w:history="1">
+      <w:hyperlink r:id="rId116" w:history="1">
         <w:r>
           <w:rPr>
             <w:rStyle w:val="Hyperlink"/>
@@ -10203,7 +11331,7 @@
           <w:szCs w:val="20"/>
         </w:rPr>
       </w:pPr>
-      <w:hyperlink r:id="rId112" w:history="1">
+      <w:hyperlink r:id="rId117" w:history="1">
         <w:r>
           <w:rPr>
             <w:rStyle w:val="Hyperlink"/>
@@ -10249,15 +11377,15 @@
           <w:szCs w:val="20"/>
         </w:rPr>
         <w:sectPr>
-          <w:headerReference w:type="default" r:id="rId113"/>
-          <w:footerReference w:type="default" r:id="rId114"/>
+          <w:headerReference w:type="default" r:id="rId118"/>
+          <w:footerReference w:type="default" r:id="rId119"/>
           <w:pgSz w:w="8391" w:h="11907" w:code="11"/>
           <w:pgMar w:top="1418" w:right="1134" w:bottom="1418" w:left="1418" w:header="720" w:footer="720" w:gutter="0"/>
           <w:cols w:space="720"/>
           <w:docGrid w:linePitch="360"/>
         </w:sectPr>
       </w:pPr>
-      <w:hyperlink r:id="rId115" w:history="1">
+      <w:hyperlink r:id="rId120" w:history="1">
         <w:r>
           <w:rPr>
             <w:rStyle w:val="Hyperlink"/>
@@ -10301,10 +11429,10 @@
       </w:pPr>
     </w:p>
     <w:sectPr>
-      <w:headerReference w:type="even" r:id="rId116"/>
-      <w:headerReference w:type="default" r:id="rId117"/>
-      <w:footerReference w:type="even" r:id="rId118"/>
-      <w:footerReference w:type="default" r:id="rId119"/>
+      <w:headerReference w:type="even" r:id="rId121"/>
+      <w:headerReference w:type="default" r:id="rId122"/>
+      <w:footerReference w:type="even" r:id="rId123"/>
+      <w:footerReference w:type="default" r:id="rId124"/>
       <w:pgSz w:w="8391" w:h="11907" w:code="11"/>
       <w:pgMar w:top="1418" w:right="1134" w:bottom="1418" w:left="1418" w:header="720" w:footer="720" w:gutter="0"/>
       <w:cols w:space="720"/>
@@ -10315,7 +11443,7 @@
 </file>
 
 <file path=word/endnotes.xml><?xml version="1.0" encoding="utf-8"?>
-<w:endnotes xmlns:wpc="http://schemas.microsoft.com/office/word/2010/wordprocessingCanvas" xmlns:mc="http://schemas.openxmlformats.org/markup-compatibility/2006" xmlns:o="urn:schemas-microsoft-com:office:office" xmlns:r="http://schemas.openxmlformats.org/officeDocument/2006/relationships" xmlns:m="http://schemas.openxmlformats.org/officeDocument/2006/math" xmlns:v="urn:schemas-microsoft-com:vml" xmlns:wp14="http://schemas.microsoft.com/office/word/2010/wordprocessingDrawing" xmlns:wp="http://schemas.openxmlformats.org/drawingml/2006/wordprocessingDrawing" xmlns:w10="urn:schemas-microsoft-com:office:word" xmlns:w="http://schemas.openxmlformats.org/wordprocessingml/2006/main" xmlns:w14="http://schemas.microsoft.com/office/word/2010/wordml" xmlns:w15="http://schemas.microsoft.com/office/word/2012/wordml" xmlns:wpg="http://schemas.microsoft.com/office/word/2010/wordprocessingGroup" xmlns:wpi="http://schemas.microsoft.com/office/word/2010/wordprocessingInk" xmlns:wne="http://schemas.microsoft.com/office/word/2006/wordml" xmlns:wps="http://schemas.microsoft.com/office/word/2010/wordprocessingShape" mc:Ignorable="w14 w15 wp14">
+<w:endnotes xmlns:wpc="http://schemas.microsoft.com/office/word/2010/wordprocessingCanvas" xmlns:mc="http://schemas.openxmlformats.org/markup-compatibility/2006" xmlns:o="urn:schemas-microsoft-com:office:office" xmlns:r="http://schemas.openxmlformats.org/officeDocument/2006/relationships" xmlns:m="http://schemas.openxmlformats.org/officeDocument/2006/math" xmlns:v="urn:schemas-microsoft-com:vml" xmlns:wp14="http://schemas.microsoft.com/office/word/2010/wordprocessingDrawing" xmlns:wp="http://schemas.openxmlformats.org/drawingml/2006/wordprocessingDrawing" xmlns:w10="urn:schemas-microsoft-com:office:word" xmlns:w="http://schemas.openxmlformats.org/wordprocessingml/2006/main" xmlns:w14="http://schemas.microsoft.com/office/word/2010/wordml" xmlns:wpg="http://schemas.microsoft.com/office/word/2010/wordprocessingGroup" xmlns:wpi="http://schemas.microsoft.com/office/word/2010/wordprocessingInk" xmlns:wne="http://schemas.microsoft.com/office/word/2006/wordml" xmlns:wps="http://schemas.microsoft.com/office/word/2010/wordprocessingShape" mc:Ignorable="w14 wp14">
   <w:endnote w:type="separator" w:id="-1">
     <w:p>
       <w:pPr>
@@ -10340,7 +11468,7 @@
 </file>
 
 <file path=word/footer1.xml><?xml version="1.0" encoding="utf-8"?>
-<w:ftr xmlns:wpc="http://schemas.microsoft.com/office/word/2010/wordprocessingCanvas" xmlns:mc="http://schemas.openxmlformats.org/markup-compatibility/2006" xmlns:o="urn:schemas-microsoft-com:office:office" xmlns:r="http://schemas.openxmlformats.org/officeDocument/2006/relationships" xmlns:m="http://schemas.openxmlformats.org/officeDocument/2006/math" xmlns:v="urn:schemas-microsoft-com:vml" xmlns:wp14="http://schemas.microsoft.com/office/word/2010/wordprocessingDrawing" xmlns:wp="http://schemas.openxmlformats.org/drawingml/2006/wordprocessingDrawing" xmlns:w10="urn:schemas-microsoft-com:office:word" xmlns:w="http://schemas.openxmlformats.org/wordprocessingml/2006/main" xmlns:w14="http://schemas.microsoft.com/office/word/2010/wordml" xmlns:w15="http://schemas.microsoft.com/office/word/2012/wordml" xmlns:wpg="http://schemas.microsoft.com/office/word/2010/wordprocessingGroup" xmlns:wpi="http://schemas.microsoft.com/office/word/2010/wordprocessingInk" xmlns:wne="http://schemas.microsoft.com/office/word/2006/wordml" xmlns:wps="http://schemas.microsoft.com/office/word/2010/wordprocessingShape" mc:Ignorable="w14 w15 wp14">
+<w:ftr xmlns:wpc="http://schemas.microsoft.com/office/word/2010/wordprocessingCanvas" xmlns:mc="http://schemas.openxmlformats.org/markup-compatibility/2006" xmlns:o="urn:schemas-microsoft-com:office:office" xmlns:r="http://schemas.openxmlformats.org/officeDocument/2006/relationships" xmlns:m="http://schemas.openxmlformats.org/officeDocument/2006/math" xmlns:v="urn:schemas-microsoft-com:vml" xmlns:wp14="http://schemas.microsoft.com/office/word/2010/wordprocessingDrawing" xmlns:wp="http://schemas.openxmlformats.org/drawingml/2006/wordprocessingDrawing" xmlns:w10="urn:schemas-microsoft-com:office:word" xmlns:w="http://schemas.openxmlformats.org/wordprocessingml/2006/main" xmlns:w14="http://schemas.microsoft.com/office/word/2010/wordml" xmlns:wpg="http://schemas.microsoft.com/office/word/2010/wordprocessingGroup" xmlns:wpi="http://schemas.microsoft.com/office/word/2010/wordprocessingInk" xmlns:wne="http://schemas.microsoft.com/office/word/2006/wordml" xmlns:wps="http://schemas.microsoft.com/office/word/2010/wordprocessingShape" mc:Ignorable="w14 wp14">
   <w:sdt>
     <w:sdtPr>
       <w:id w:val="5713196"/>
@@ -10367,7 +11495,7 @@
 </file>
 
 <file path=word/footer10.xml><?xml version="1.0" encoding="utf-8"?>
-<w:ftr xmlns:wpc="http://schemas.microsoft.com/office/word/2010/wordprocessingCanvas" xmlns:mc="http://schemas.openxmlformats.org/markup-compatibility/2006" xmlns:o="urn:schemas-microsoft-com:office:office" xmlns:r="http://schemas.openxmlformats.org/officeDocument/2006/relationships" xmlns:m="http://schemas.openxmlformats.org/officeDocument/2006/math" xmlns:v="urn:schemas-microsoft-com:vml" xmlns:wp14="http://schemas.microsoft.com/office/word/2010/wordprocessingDrawing" xmlns:wp="http://schemas.openxmlformats.org/drawingml/2006/wordprocessingDrawing" xmlns:w10="urn:schemas-microsoft-com:office:word" xmlns:w="http://schemas.openxmlformats.org/wordprocessingml/2006/main" xmlns:w14="http://schemas.microsoft.com/office/word/2010/wordml" xmlns:w15="http://schemas.microsoft.com/office/word/2012/wordml" xmlns:wpg="http://schemas.microsoft.com/office/word/2010/wordprocessingGroup" xmlns:wpi="http://schemas.microsoft.com/office/word/2010/wordprocessingInk" xmlns:wne="http://schemas.microsoft.com/office/word/2006/wordml" xmlns:wps="http://schemas.microsoft.com/office/word/2010/wordprocessingShape" mc:Ignorable="w14 w15 wp14">
+<w:ftr xmlns:wpc="http://schemas.microsoft.com/office/word/2010/wordprocessingCanvas" xmlns:mc="http://schemas.openxmlformats.org/markup-compatibility/2006" xmlns:o="urn:schemas-microsoft-com:office:office" xmlns:r="http://schemas.openxmlformats.org/officeDocument/2006/relationships" xmlns:m="http://schemas.openxmlformats.org/officeDocument/2006/math" xmlns:v="urn:schemas-microsoft-com:vml" xmlns:wp14="http://schemas.microsoft.com/office/word/2010/wordprocessingDrawing" xmlns:wp="http://schemas.openxmlformats.org/drawingml/2006/wordprocessingDrawing" xmlns:w10="urn:schemas-microsoft-com:office:word" xmlns:w="http://schemas.openxmlformats.org/wordprocessingml/2006/main" xmlns:w14="http://schemas.microsoft.com/office/word/2010/wordml" xmlns:wpg="http://schemas.microsoft.com/office/word/2010/wordprocessingGroup" xmlns:wpi="http://schemas.microsoft.com/office/word/2010/wordprocessingInk" xmlns:wne="http://schemas.microsoft.com/office/word/2006/wordml" xmlns:wps="http://schemas.microsoft.com/office/word/2010/wordprocessingShape" mc:Ignorable="w14 wp14">
   <w:p>
     <w:pPr>
       <w:pStyle w:val="Footer"/>
@@ -10383,7 +11511,7 @@
 </file>
 
 <file path=word/footer11.xml><?xml version="1.0" encoding="utf-8"?>
-<w:ftr xmlns:wpc="http://schemas.microsoft.com/office/word/2010/wordprocessingCanvas" xmlns:mc="http://schemas.openxmlformats.org/markup-compatibility/2006" xmlns:o="urn:schemas-microsoft-com:office:office" xmlns:r="http://schemas.openxmlformats.org/officeDocument/2006/relationships" xmlns:m="http://schemas.openxmlformats.org/officeDocument/2006/math" xmlns:v="urn:schemas-microsoft-com:vml" xmlns:wp14="http://schemas.microsoft.com/office/word/2010/wordprocessingDrawing" xmlns:wp="http://schemas.openxmlformats.org/drawingml/2006/wordprocessingDrawing" xmlns:w10="urn:schemas-microsoft-com:office:word" xmlns:w="http://schemas.openxmlformats.org/wordprocessingml/2006/main" xmlns:w14="http://schemas.microsoft.com/office/word/2010/wordml" xmlns:w15="http://schemas.microsoft.com/office/word/2012/wordml" xmlns:wpg="http://schemas.microsoft.com/office/word/2010/wordprocessingGroup" xmlns:wpi="http://schemas.microsoft.com/office/word/2010/wordprocessingInk" xmlns:wne="http://schemas.microsoft.com/office/word/2006/wordml" xmlns:wps="http://schemas.microsoft.com/office/word/2010/wordprocessingShape" mc:Ignorable="w14 w15 wp14">
+<w:ftr xmlns:wpc="http://schemas.microsoft.com/office/word/2010/wordprocessingCanvas" xmlns:mc="http://schemas.openxmlformats.org/markup-compatibility/2006" xmlns:o="urn:schemas-microsoft-com:office:office" xmlns:r="http://schemas.openxmlformats.org/officeDocument/2006/relationships" xmlns:m="http://schemas.openxmlformats.org/officeDocument/2006/math" xmlns:v="urn:schemas-microsoft-com:vml" xmlns:wp14="http://schemas.microsoft.com/office/word/2010/wordprocessingDrawing" xmlns:wp="http://schemas.openxmlformats.org/drawingml/2006/wordprocessingDrawing" xmlns:w10="urn:schemas-microsoft-com:office:word" xmlns:w="http://schemas.openxmlformats.org/wordprocessingml/2006/main" xmlns:w14="http://schemas.microsoft.com/office/word/2010/wordml" xmlns:wpg="http://schemas.microsoft.com/office/word/2010/wordprocessingGroup" xmlns:wpi="http://schemas.microsoft.com/office/word/2010/wordprocessingInk" xmlns:wne="http://schemas.microsoft.com/office/word/2006/wordml" xmlns:wps="http://schemas.microsoft.com/office/word/2010/wordprocessingShape" mc:Ignorable="w14 wp14">
   <w:p>
     <w:pPr>
       <w:pStyle w:val="Footer"/>
@@ -10393,7 +11521,7 @@
 </file>
 
 <file path=word/footer12.xml><?xml version="1.0" encoding="utf-8"?>
-<w:ftr xmlns:wpc="http://schemas.microsoft.com/office/word/2010/wordprocessingCanvas" xmlns:mc="http://schemas.openxmlformats.org/markup-compatibility/2006" xmlns:o="urn:schemas-microsoft-com:office:office" xmlns:r="http://schemas.openxmlformats.org/officeDocument/2006/relationships" xmlns:m="http://schemas.openxmlformats.org/officeDocument/2006/math" xmlns:v="urn:schemas-microsoft-com:vml" xmlns:wp14="http://schemas.microsoft.com/office/word/2010/wordprocessingDrawing" xmlns:wp="http://schemas.openxmlformats.org/drawingml/2006/wordprocessingDrawing" xmlns:w10="urn:schemas-microsoft-com:office:word" xmlns:w="http://schemas.openxmlformats.org/wordprocessingml/2006/main" xmlns:w14="http://schemas.microsoft.com/office/word/2010/wordml" xmlns:w15="http://schemas.microsoft.com/office/word/2012/wordml" xmlns:wpg="http://schemas.microsoft.com/office/word/2010/wordprocessingGroup" xmlns:wpi="http://schemas.microsoft.com/office/word/2010/wordprocessingInk" xmlns:wne="http://schemas.microsoft.com/office/word/2006/wordml" xmlns:wps="http://schemas.microsoft.com/office/word/2010/wordprocessingShape" mc:Ignorable="w14 w15 wp14">
+<w:ftr xmlns:wpc="http://schemas.microsoft.com/office/word/2010/wordprocessingCanvas" xmlns:mc="http://schemas.openxmlformats.org/markup-compatibility/2006" xmlns:o="urn:schemas-microsoft-com:office:office" xmlns:r="http://schemas.openxmlformats.org/officeDocument/2006/relationships" xmlns:m="http://schemas.openxmlformats.org/officeDocument/2006/math" xmlns:v="urn:schemas-microsoft-com:vml" xmlns:wp14="http://schemas.microsoft.com/office/word/2010/wordprocessingDrawing" xmlns:wp="http://schemas.openxmlformats.org/drawingml/2006/wordprocessingDrawing" xmlns:w10="urn:schemas-microsoft-com:office:word" xmlns:w="http://schemas.openxmlformats.org/wordprocessingml/2006/main" xmlns:w14="http://schemas.microsoft.com/office/word/2010/wordml" xmlns:wpg="http://schemas.microsoft.com/office/word/2010/wordprocessingGroup" xmlns:wpi="http://schemas.microsoft.com/office/word/2010/wordprocessingInk" xmlns:wne="http://schemas.microsoft.com/office/word/2006/wordml" xmlns:wps="http://schemas.microsoft.com/office/word/2010/wordprocessingShape" mc:Ignorable="w14 wp14">
   <w:p>
     <w:pPr>
       <w:pStyle w:val="Footer"/>
@@ -10409,7 +11537,7 @@
 </file>
 
 <file path=word/footer13.xml><?xml version="1.0" encoding="utf-8"?>
-<w:ftr xmlns:wpc="http://schemas.microsoft.com/office/word/2010/wordprocessingCanvas" xmlns:mc="http://schemas.openxmlformats.org/markup-compatibility/2006" xmlns:o="urn:schemas-microsoft-com:office:office" xmlns:r="http://schemas.openxmlformats.org/officeDocument/2006/relationships" xmlns:m="http://schemas.openxmlformats.org/officeDocument/2006/math" xmlns:v="urn:schemas-microsoft-com:vml" xmlns:wp14="http://schemas.microsoft.com/office/word/2010/wordprocessingDrawing" xmlns:wp="http://schemas.openxmlformats.org/drawingml/2006/wordprocessingDrawing" xmlns:w10="urn:schemas-microsoft-com:office:word" xmlns:w="http://schemas.openxmlformats.org/wordprocessingml/2006/main" xmlns:w14="http://schemas.microsoft.com/office/word/2010/wordml" xmlns:w15="http://schemas.microsoft.com/office/word/2012/wordml" xmlns:wpg="http://schemas.microsoft.com/office/word/2010/wordprocessingGroup" xmlns:wpi="http://schemas.microsoft.com/office/word/2010/wordprocessingInk" xmlns:wne="http://schemas.microsoft.com/office/word/2006/wordml" xmlns:wps="http://schemas.microsoft.com/office/word/2010/wordprocessingShape" mc:Ignorable="w14 w15 wp14">
+<w:ftr xmlns:wpc="http://schemas.microsoft.com/office/word/2010/wordprocessingCanvas" xmlns:mc="http://schemas.openxmlformats.org/markup-compatibility/2006" xmlns:o="urn:schemas-microsoft-com:office:office" xmlns:r="http://schemas.openxmlformats.org/officeDocument/2006/relationships" xmlns:m="http://schemas.openxmlformats.org/officeDocument/2006/math" xmlns:v="urn:schemas-microsoft-com:vml" xmlns:wp14="http://schemas.microsoft.com/office/word/2010/wordprocessingDrawing" xmlns:wp="http://schemas.openxmlformats.org/drawingml/2006/wordprocessingDrawing" xmlns:w10="urn:schemas-microsoft-com:office:word" xmlns:w="http://schemas.openxmlformats.org/wordprocessingml/2006/main" xmlns:w14="http://schemas.microsoft.com/office/word/2010/wordml" xmlns:wpg="http://schemas.microsoft.com/office/word/2010/wordprocessingGroup" xmlns:wpi="http://schemas.microsoft.com/office/word/2010/wordprocessingInk" xmlns:wne="http://schemas.microsoft.com/office/word/2006/wordml" xmlns:wps="http://schemas.microsoft.com/office/word/2010/wordprocessingShape" mc:Ignorable="w14 wp14">
   <w:p>
     <w:pPr>
       <w:pStyle w:val="Footer"/>
@@ -10419,7 +11547,7 @@
 </file>
 
 <file path=word/footer14.xml><?xml version="1.0" encoding="utf-8"?>
-<w:ftr xmlns:wpc="http://schemas.microsoft.com/office/word/2010/wordprocessingCanvas" xmlns:mc="http://schemas.openxmlformats.org/markup-compatibility/2006" xmlns:o="urn:schemas-microsoft-com:office:office" xmlns:r="http://schemas.openxmlformats.org/officeDocument/2006/relationships" xmlns:m="http://schemas.openxmlformats.org/officeDocument/2006/math" xmlns:v="urn:schemas-microsoft-com:vml" xmlns:wp14="http://schemas.microsoft.com/office/word/2010/wordprocessingDrawing" xmlns:wp="http://schemas.openxmlformats.org/drawingml/2006/wordprocessingDrawing" xmlns:w10="urn:schemas-microsoft-com:office:word" xmlns:w="http://schemas.openxmlformats.org/wordprocessingml/2006/main" xmlns:w14="http://schemas.microsoft.com/office/word/2010/wordml" xmlns:w15="http://schemas.microsoft.com/office/word/2012/wordml" xmlns:wpg="http://schemas.microsoft.com/office/word/2010/wordprocessingGroup" xmlns:wpi="http://schemas.microsoft.com/office/word/2010/wordprocessingInk" xmlns:wne="http://schemas.microsoft.com/office/word/2006/wordml" xmlns:wps="http://schemas.microsoft.com/office/word/2010/wordprocessingShape" mc:Ignorable="w14 w15 wp14">
+<w:ftr xmlns:wpc="http://schemas.microsoft.com/office/word/2010/wordprocessingCanvas" xmlns:mc="http://schemas.openxmlformats.org/markup-compatibility/2006" xmlns:o="urn:schemas-microsoft-com:office:office" xmlns:r="http://schemas.openxmlformats.org/officeDocument/2006/relationships" xmlns:m="http://schemas.openxmlformats.org/officeDocument/2006/math" xmlns:v="urn:schemas-microsoft-com:vml" xmlns:wp14="http://schemas.microsoft.com/office/word/2010/wordprocessingDrawing" xmlns:wp="http://schemas.openxmlformats.org/drawingml/2006/wordprocessingDrawing" xmlns:w10="urn:schemas-microsoft-com:office:word" xmlns:w="http://schemas.openxmlformats.org/wordprocessingml/2006/main" xmlns:w14="http://schemas.microsoft.com/office/word/2010/wordml" xmlns:wpg="http://schemas.microsoft.com/office/word/2010/wordprocessingGroup" xmlns:wpi="http://schemas.microsoft.com/office/word/2010/wordprocessingInk" xmlns:wne="http://schemas.microsoft.com/office/word/2006/wordml" xmlns:wps="http://schemas.microsoft.com/office/word/2010/wordprocessingShape" mc:Ignorable="w14 wp14">
   <w:p>
     <w:pPr>
       <w:pStyle w:val="Footer"/>
@@ -10435,7 +11563,7 @@
 </file>
 
 <file path=word/footer15.xml><?xml version="1.0" encoding="utf-8"?>
-<w:ftr xmlns:wpc="http://schemas.microsoft.com/office/word/2010/wordprocessingCanvas" xmlns:mc="http://schemas.openxmlformats.org/markup-compatibility/2006" xmlns:o="urn:schemas-microsoft-com:office:office" xmlns:r="http://schemas.openxmlformats.org/officeDocument/2006/relationships" xmlns:m="http://schemas.openxmlformats.org/officeDocument/2006/math" xmlns:v="urn:schemas-microsoft-com:vml" xmlns:wp14="http://schemas.microsoft.com/office/word/2010/wordprocessingDrawing" xmlns:wp="http://schemas.openxmlformats.org/drawingml/2006/wordprocessingDrawing" xmlns:w10="urn:schemas-microsoft-com:office:word" xmlns:w="http://schemas.openxmlformats.org/wordprocessingml/2006/main" xmlns:w14="http://schemas.microsoft.com/office/word/2010/wordml" xmlns:w15="http://schemas.microsoft.com/office/word/2012/wordml" xmlns:wpg="http://schemas.microsoft.com/office/word/2010/wordprocessingGroup" xmlns:wpi="http://schemas.microsoft.com/office/word/2010/wordprocessingInk" xmlns:wne="http://schemas.microsoft.com/office/word/2006/wordml" xmlns:wps="http://schemas.microsoft.com/office/word/2010/wordprocessingShape" mc:Ignorable="w14 w15 wp14">
+<w:ftr xmlns:wpc="http://schemas.microsoft.com/office/word/2010/wordprocessingCanvas" xmlns:mc="http://schemas.openxmlformats.org/markup-compatibility/2006" xmlns:o="urn:schemas-microsoft-com:office:office" xmlns:r="http://schemas.openxmlformats.org/officeDocument/2006/relationships" xmlns:m="http://schemas.openxmlformats.org/officeDocument/2006/math" xmlns:v="urn:schemas-microsoft-com:vml" xmlns:wp14="http://schemas.microsoft.com/office/word/2010/wordprocessingDrawing" xmlns:wp="http://schemas.openxmlformats.org/drawingml/2006/wordprocessingDrawing" xmlns:w10="urn:schemas-microsoft-com:office:word" xmlns:w="http://schemas.openxmlformats.org/wordprocessingml/2006/main" xmlns:w14="http://schemas.microsoft.com/office/word/2010/wordml" xmlns:wpg="http://schemas.microsoft.com/office/word/2010/wordprocessingGroup" xmlns:wpi="http://schemas.microsoft.com/office/word/2010/wordprocessingInk" xmlns:wne="http://schemas.microsoft.com/office/word/2006/wordml" xmlns:wps="http://schemas.microsoft.com/office/word/2010/wordprocessingShape" mc:Ignorable="w14 wp14">
   <w:p>
     <w:pPr>
       <w:pStyle w:val="Footer"/>
@@ -10445,7 +11573,7 @@
 </file>
 
 <file path=word/footer16.xml><?xml version="1.0" encoding="utf-8"?>
-<w:ftr xmlns:wpc="http://schemas.microsoft.com/office/word/2010/wordprocessingCanvas" xmlns:mc="http://schemas.openxmlformats.org/markup-compatibility/2006" xmlns:o="urn:schemas-microsoft-com:office:office" xmlns:r="http://schemas.openxmlformats.org/officeDocument/2006/relationships" xmlns:m="http://schemas.openxmlformats.org/officeDocument/2006/math" xmlns:v="urn:schemas-microsoft-com:vml" xmlns:wp14="http://schemas.microsoft.com/office/word/2010/wordprocessingDrawing" xmlns:wp="http://schemas.openxmlformats.org/drawingml/2006/wordprocessingDrawing" xmlns:w10="urn:schemas-microsoft-com:office:word" xmlns:w="http://schemas.openxmlformats.org/wordprocessingml/2006/main" xmlns:w14="http://schemas.microsoft.com/office/word/2010/wordml" xmlns:w15="http://schemas.microsoft.com/office/word/2012/wordml" xmlns:wpg="http://schemas.microsoft.com/office/word/2010/wordprocessingGroup" xmlns:wpi="http://schemas.microsoft.com/office/word/2010/wordprocessingInk" xmlns:wne="http://schemas.microsoft.com/office/word/2006/wordml" xmlns:wps="http://schemas.microsoft.com/office/word/2010/wordprocessingShape" mc:Ignorable="w14 w15 wp14">
+<w:ftr xmlns:wpc="http://schemas.microsoft.com/office/word/2010/wordprocessingCanvas" xmlns:mc="http://schemas.openxmlformats.org/markup-compatibility/2006" xmlns:o="urn:schemas-microsoft-com:office:office" xmlns:r="http://schemas.openxmlformats.org/officeDocument/2006/relationships" xmlns:m="http://schemas.openxmlformats.org/officeDocument/2006/math" xmlns:v="urn:schemas-microsoft-com:vml" xmlns:wp14="http://schemas.microsoft.com/office/word/2010/wordprocessingDrawing" xmlns:wp="http://schemas.openxmlformats.org/drawingml/2006/wordprocessingDrawing" xmlns:w10="urn:schemas-microsoft-com:office:word" xmlns:w="http://schemas.openxmlformats.org/wordprocessingml/2006/main" xmlns:w14="http://schemas.microsoft.com/office/word/2010/wordml" xmlns:wpg="http://schemas.microsoft.com/office/word/2010/wordprocessingGroup" xmlns:wpi="http://schemas.microsoft.com/office/word/2010/wordprocessingInk" xmlns:wne="http://schemas.microsoft.com/office/word/2006/wordml" xmlns:wps="http://schemas.microsoft.com/office/word/2010/wordprocessingShape" mc:Ignorable="w14 wp14">
   <w:p>
     <w:pPr>
       <w:pStyle w:val="Footer"/>
@@ -10461,7 +11589,7 @@
 </file>
 
 <file path=word/footer17.xml><?xml version="1.0" encoding="utf-8"?>
-<w:ftr xmlns:wpc="http://schemas.microsoft.com/office/word/2010/wordprocessingCanvas" xmlns:mc="http://schemas.openxmlformats.org/markup-compatibility/2006" xmlns:o="urn:schemas-microsoft-com:office:office" xmlns:r="http://schemas.openxmlformats.org/officeDocument/2006/relationships" xmlns:m="http://schemas.openxmlformats.org/officeDocument/2006/math" xmlns:v="urn:schemas-microsoft-com:vml" xmlns:wp14="http://schemas.microsoft.com/office/word/2010/wordprocessingDrawing" xmlns:wp="http://schemas.openxmlformats.org/drawingml/2006/wordprocessingDrawing" xmlns:w10="urn:schemas-microsoft-com:office:word" xmlns:w="http://schemas.openxmlformats.org/wordprocessingml/2006/main" xmlns:w14="http://schemas.microsoft.com/office/word/2010/wordml" xmlns:w15="http://schemas.microsoft.com/office/word/2012/wordml" xmlns:wpg="http://schemas.microsoft.com/office/word/2010/wordprocessingGroup" xmlns:wpi="http://schemas.microsoft.com/office/word/2010/wordprocessingInk" xmlns:wne="http://schemas.microsoft.com/office/word/2006/wordml" xmlns:wps="http://schemas.microsoft.com/office/word/2010/wordprocessingShape" mc:Ignorable="w14 w15 wp14">
+<w:ftr xmlns:wpc="http://schemas.microsoft.com/office/word/2010/wordprocessingCanvas" xmlns:mc="http://schemas.openxmlformats.org/markup-compatibility/2006" xmlns:o="urn:schemas-microsoft-com:office:office" xmlns:r="http://schemas.openxmlformats.org/officeDocument/2006/relationships" xmlns:m="http://schemas.openxmlformats.org/officeDocument/2006/math" xmlns:v="urn:schemas-microsoft-com:vml" xmlns:wp14="http://schemas.microsoft.com/office/word/2010/wordprocessingDrawing" xmlns:wp="http://schemas.openxmlformats.org/drawingml/2006/wordprocessingDrawing" xmlns:w10="urn:schemas-microsoft-com:office:word" xmlns:w="http://schemas.openxmlformats.org/wordprocessingml/2006/main" xmlns:w14="http://schemas.microsoft.com/office/word/2010/wordml" xmlns:wpg="http://schemas.microsoft.com/office/word/2010/wordprocessingGroup" xmlns:wpi="http://schemas.microsoft.com/office/word/2010/wordprocessingInk" xmlns:wne="http://schemas.microsoft.com/office/word/2006/wordml" xmlns:wps="http://schemas.microsoft.com/office/word/2010/wordprocessingShape" mc:Ignorable="w14 wp14">
   <w:p>
     <w:pPr>
       <w:pStyle w:val="Footer"/>
@@ -10471,7 +11599,7 @@
 </file>
 
 <file path=word/footer18.xml><?xml version="1.0" encoding="utf-8"?>
-<w:ftr xmlns:wpc="http://schemas.microsoft.com/office/word/2010/wordprocessingCanvas" xmlns:mc="http://schemas.openxmlformats.org/markup-compatibility/2006" xmlns:o="urn:schemas-microsoft-com:office:office" xmlns:r="http://schemas.openxmlformats.org/officeDocument/2006/relationships" xmlns:m="http://schemas.openxmlformats.org/officeDocument/2006/math" xmlns:v="urn:schemas-microsoft-com:vml" xmlns:wp14="http://schemas.microsoft.com/office/word/2010/wordprocessingDrawing" xmlns:wp="http://schemas.openxmlformats.org/drawingml/2006/wordprocessingDrawing" xmlns:w10="urn:schemas-microsoft-com:office:word" xmlns:w="http://schemas.openxmlformats.org/wordprocessingml/2006/main" xmlns:w14="http://schemas.microsoft.com/office/word/2010/wordml" xmlns:w15="http://schemas.microsoft.com/office/word/2012/wordml" xmlns:wpg="http://schemas.microsoft.com/office/word/2010/wordprocessingGroup" xmlns:wpi="http://schemas.microsoft.com/office/word/2010/wordprocessingInk" xmlns:wne="http://schemas.microsoft.com/office/word/2006/wordml" xmlns:wps="http://schemas.microsoft.com/office/word/2010/wordprocessingShape" mc:Ignorable="w14 w15 wp14">
+<w:ftr xmlns:wpc="http://schemas.microsoft.com/office/word/2010/wordprocessingCanvas" xmlns:mc="http://schemas.openxmlformats.org/markup-compatibility/2006" xmlns:o="urn:schemas-microsoft-com:office:office" xmlns:r="http://schemas.openxmlformats.org/officeDocument/2006/relationships" xmlns:m="http://schemas.openxmlformats.org/officeDocument/2006/math" xmlns:v="urn:schemas-microsoft-com:vml" xmlns:wp14="http://schemas.microsoft.com/office/word/2010/wordprocessingDrawing" xmlns:wp="http://schemas.openxmlformats.org/drawingml/2006/wordprocessingDrawing" xmlns:w10="urn:schemas-microsoft-com:office:word" xmlns:w="http://schemas.openxmlformats.org/wordprocessingml/2006/main" xmlns:w14="http://schemas.microsoft.com/office/word/2010/wordml" xmlns:wpg="http://schemas.microsoft.com/office/word/2010/wordprocessingGroup" xmlns:wpi="http://schemas.microsoft.com/office/word/2010/wordprocessingInk" xmlns:wne="http://schemas.microsoft.com/office/word/2006/wordml" xmlns:wps="http://schemas.microsoft.com/office/word/2010/wordprocessingShape" mc:Ignorable="w14 wp14">
   <w:sdt>
     <w:sdtPr>
       <w:id w:val="5713182"/>
@@ -10499,7 +11627,7 @@
           <w:rPr>
             <w:noProof/>
           </w:rPr>
-          <w:t>55</w:t>
+          <w:t>57</w:t>
         </w:r>
         <w:r>
           <w:rPr>
@@ -10519,7 +11647,7 @@
 </file>
 
 <file path=word/footer19.xml><?xml version="1.0" encoding="utf-8"?>
-<w:ftr xmlns:wpc="http://schemas.microsoft.com/office/word/2010/wordprocessingCanvas" xmlns:mc="http://schemas.openxmlformats.org/markup-compatibility/2006" xmlns:o="urn:schemas-microsoft-com:office:office" xmlns:r="http://schemas.openxmlformats.org/officeDocument/2006/relationships" xmlns:m="http://schemas.openxmlformats.org/officeDocument/2006/math" xmlns:v="urn:schemas-microsoft-com:vml" xmlns:wp14="http://schemas.microsoft.com/office/word/2010/wordprocessingDrawing" xmlns:wp="http://schemas.openxmlformats.org/drawingml/2006/wordprocessingDrawing" xmlns:w10="urn:schemas-microsoft-com:office:word" xmlns:w="http://schemas.openxmlformats.org/wordprocessingml/2006/main" xmlns:w14="http://schemas.microsoft.com/office/word/2010/wordml" xmlns:w15="http://schemas.microsoft.com/office/word/2012/wordml" xmlns:wpg="http://schemas.microsoft.com/office/word/2010/wordprocessingGroup" xmlns:wpi="http://schemas.microsoft.com/office/word/2010/wordprocessingInk" xmlns:wne="http://schemas.microsoft.com/office/word/2006/wordml" xmlns:wps="http://schemas.microsoft.com/office/word/2010/wordprocessingShape" mc:Ignorable="w14 w15 wp14">
+<w:ftr xmlns:wpc="http://schemas.microsoft.com/office/word/2010/wordprocessingCanvas" xmlns:mc="http://schemas.openxmlformats.org/markup-compatibility/2006" xmlns:o="urn:schemas-microsoft-com:office:office" xmlns:r="http://schemas.openxmlformats.org/officeDocument/2006/relationships" xmlns:m="http://schemas.openxmlformats.org/officeDocument/2006/math" xmlns:v="urn:schemas-microsoft-com:vml" xmlns:wp14="http://schemas.microsoft.com/office/word/2010/wordprocessingDrawing" xmlns:wp="http://schemas.openxmlformats.org/drawingml/2006/wordprocessingDrawing" xmlns:w10="urn:schemas-microsoft-com:office:word" xmlns:w="http://schemas.openxmlformats.org/wordprocessingml/2006/main" xmlns:w14="http://schemas.microsoft.com/office/word/2010/wordml" xmlns:wpg="http://schemas.microsoft.com/office/word/2010/wordprocessingGroup" xmlns:wpi="http://schemas.microsoft.com/office/word/2010/wordprocessingInk" xmlns:wne="http://schemas.microsoft.com/office/word/2006/wordml" xmlns:wps="http://schemas.microsoft.com/office/word/2010/wordprocessingShape" mc:Ignorable="w14 wp14">
   <w:p>
     <w:pPr>
       <w:pStyle w:val="Footer"/>
@@ -10535,7 +11663,7 @@
 </file>
 
 <file path=word/footer2.xml><?xml version="1.0" encoding="utf-8"?>
-<w:ftr xmlns:wpc="http://schemas.microsoft.com/office/word/2010/wordprocessingCanvas" xmlns:mc="http://schemas.openxmlformats.org/markup-compatibility/2006" xmlns:o="urn:schemas-microsoft-com:office:office" xmlns:r="http://schemas.openxmlformats.org/officeDocument/2006/relationships" xmlns:m="http://schemas.openxmlformats.org/officeDocument/2006/math" xmlns:v="urn:schemas-microsoft-com:vml" xmlns:wp14="http://schemas.microsoft.com/office/word/2010/wordprocessingDrawing" xmlns:wp="http://schemas.openxmlformats.org/drawingml/2006/wordprocessingDrawing" xmlns:w10="urn:schemas-microsoft-com:office:word" xmlns:w="http://schemas.openxmlformats.org/wordprocessingml/2006/main" xmlns:w14="http://schemas.microsoft.com/office/word/2010/wordml" xmlns:w15="http://schemas.microsoft.com/office/word/2012/wordml" xmlns:wpg="http://schemas.microsoft.com/office/word/2010/wordprocessingGroup" xmlns:wpi="http://schemas.microsoft.com/office/word/2010/wordprocessingInk" xmlns:wne="http://schemas.microsoft.com/office/word/2006/wordml" xmlns:wps="http://schemas.microsoft.com/office/word/2010/wordprocessingShape" mc:Ignorable="w14 w15 wp14">
+<w:ftr xmlns:wpc="http://schemas.microsoft.com/office/word/2010/wordprocessingCanvas" xmlns:mc="http://schemas.openxmlformats.org/markup-compatibility/2006" xmlns:o="urn:schemas-microsoft-com:office:office" xmlns:r="http://schemas.openxmlformats.org/officeDocument/2006/relationships" xmlns:m="http://schemas.openxmlformats.org/officeDocument/2006/math" xmlns:v="urn:schemas-microsoft-com:vml" xmlns:wp14="http://schemas.microsoft.com/office/word/2010/wordprocessingDrawing" xmlns:wp="http://schemas.openxmlformats.org/drawingml/2006/wordprocessingDrawing" xmlns:w10="urn:schemas-microsoft-com:office:word" xmlns:w="http://schemas.openxmlformats.org/wordprocessingml/2006/main" xmlns:w14="http://schemas.microsoft.com/office/word/2010/wordml" xmlns:wpg="http://schemas.microsoft.com/office/word/2010/wordprocessingGroup" xmlns:wpi="http://schemas.microsoft.com/office/word/2010/wordprocessingInk" xmlns:wne="http://schemas.microsoft.com/office/word/2006/wordml" xmlns:wps="http://schemas.microsoft.com/office/word/2010/wordprocessingShape" mc:Ignorable="w14 wp14">
   <w:p>
     <w:pPr>
       <w:pStyle w:val="Footer"/>
@@ -10545,7 +11673,7 @@
 </file>
 
 <file path=word/footer20.xml><?xml version="1.0" encoding="utf-8"?>
-<w:ftr xmlns:wpc="http://schemas.microsoft.com/office/word/2010/wordprocessingCanvas" xmlns:mc="http://schemas.openxmlformats.org/markup-compatibility/2006" xmlns:o="urn:schemas-microsoft-com:office:office" xmlns:r="http://schemas.openxmlformats.org/officeDocument/2006/relationships" xmlns:m="http://schemas.openxmlformats.org/officeDocument/2006/math" xmlns:v="urn:schemas-microsoft-com:vml" xmlns:wp14="http://schemas.microsoft.com/office/word/2010/wordprocessingDrawing" xmlns:wp="http://schemas.openxmlformats.org/drawingml/2006/wordprocessingDrawing" xmlns:w10="urn:schemas-microsoft-com:office:word" xmlns:w="http://schemas.openxmlformats.org/wordprocessingml/2006/main" xmlns:w14="http://schemas.microsoft.com/office/word/2010/wordml" xmlns:w15="http://schemas.microsoft.com/office/word/2012/wordml" xmlns:wpg="http://schemas.microsoft.com/office/word/2010/wordprocessingGroup" xmlns:wpi="http://schemas.microsoft.com/office/word/2010/wordprocessingInk" xmlns:wne="http://schemas.microsoft.com/office/word/2006/wordml" xmlns:wps="http://schemas.microsoft.com/office/word/2010/wordprocessingShape" mc:Ignorable="w14 w15 wp14">
+<w:ftr xmlns:wpc="http://schemas.microsoft.com/office/word/2010/wordprocessingCanvas" xmlns:mc="http://schemas.openxmlformats.org/markup-compatibility/2006" xmlns:o="urn:schemas-microsoft-com:office:office" xmlns:r="http://schemas.openxmlformats.org/officeDocument/2006/relationships" xmlns:m="http://schemas.openxmlformats.org/officeDocument/2006/math" xmlns:v="urn:schemas-microsoft-com:vml" xmlns:wp14="http://schemas.microsoft.com/office/word/2010/wordprocessingDrawing" xmlns:wp="http://schemas.openxmlformats.org/drawingml/2006/wordprocessingDrawing" xmlns:w10="urn:schemas-microsoft-com:office:word" xmlns:w="http://schemas.openxmlformats.org/wordprocessingml/2006/main" xmlns:w14="http://schemas.microsoft.com/office/word/2010/wordml" xmlns:wpg="http://schemas.microsoft.com/office/word/2010/wordprocessingGroup" xmlns:wpi="http://schemas.microsoft.com/office/word/2010/wordprocessingInk" xmlns:wne="http://schemas.microsoft.com/office/word/2006/wordml" xmlns:wps="http://schemas.microsoft.com/office/word/2010/wordprocessingShape" mc:Ignorable="w14 wp14">
   <w:p>
     <w:pPr>
       <w:pStyle w:val="Footer"/>
@@ -10555,7 +11683,7 @@
 </file>
 
 <file path=word/footer3.xml><?xml version="1.0" encoding="utf-8"?>
-<w:ftr xmlns:wpc="http://schemas.microsoft.com/office/word/2010/wordprocessingCanvas" xmlns:mc="http://schemas.openxmlformats.org/markup-compatibility/2006" xmlns:o="urn:schemas-microsoft-com:office:office" xmlns:r="http://schemas.openxmlformats.org/officeDocument/2006/relationships" xmlns:m="http://schemas.openxmlformats.org/officeDocument/2006/math" xmlns:v="urn:schemas-microsoft-com:vml" xmlns:wp14="http://schemas.microsoft.com/office/word/2010/wordprocessingDrawing" xmlns:wp="http://schemas.openxmlformats.org/drawingml/2006/wordprocessingDrawing" xmlns:w10="urn:schemas-microsoft-com:office:word" xmlns:w="http://schemas.openxmlformats.org/wordprocessingml/2006/main" xmlns:w14="http://schemas.microsoft.com/office/word/2010/wordml" xmlns:w15="http://schemas.microsoft.com/office/word/2012/wordml" xmlns:wpg="http://schemas.microsoft.com/office/word/2010/wordprocessingGroup" xmlns:wpi="http://schemas.microsoft.com/office/word/2010/wordprocessingInk" xmlns:wne="http://schemas.microsoft.com/office/word/2006/wordml" xmlns:wps="http://schemas.microsoft.com/office/word/2010/wordprocessingShape" mc:Ignorable="w14 w15 wp14">
+<w:ftr xmlns:wpc="http://schemas.microsoft.com/office/word/2010/wordprocessingCanvas" xmlns:mc="http://schemas.openxmlformats.org/markup-compatibility/2006" xmlns:o="urn:schemas-microsoft-com:office:office" xmlns:r="http://schemas.openxmlformats.org/officeDocument/2006/relationships" xmlns:m="http://schemas.openxmlformats.org/officeDocument/2006/math" xmlns:v="urn:schemas-microsoft-com:vml" xmlns:wp14="http://schemas.microsoft.com/office/word/2010/wordprocessingDrawing" xmlns:wp="http://schemas.openxmlformats.org/drawingml/2006/wordprocessingDrawing" xmlns:w10="urn:schemas-microsoft-com:office:word" xmlns:w="http://schemas.openxmlformats.org/wordprocessingml/2006/main" xmlns:w14="http://schemas.microsoft.com/office/word/2010/wordml" xmlns:wpg="http://schemas.microsoft.com/office/word/2010/wordprocessingGroup" xmlns:wpi="http://schemas.microsoft.com/office/word/2010/wordprocessingInk" xmlns:wne="http://schemas.microsoft.com/office/word/2006/wordml" xmlns:wps="http://schemas.microsoft.com/office/word/2010/wordprocessingShape" mc:Ignorable="w14 wp14">
   <w:sdt>
     <w:sdtPr>
       <w:id w:val="1295424"/>
@@ -10582,7 +11710,7 @@
 </file>
 
 <file path=word/footer4.xml><?xml version="1.0" encoding="utf-8"?>
-<w:ftr xmlns:wpc="http://schemas.microsoft.com/office/word/2010/wordprocessingCanvas" xmlns:mc="http://schemas.openxmlformats.org/markup-compatibility/2006" xmlns:o="urn:schemas-microsoft-com:office:office" xmlns:r="http://schemas.openxmlformats.org/officeDocument/2006/relationships" xmlns:m="http://schemas.openxmlformats.org/officeDocument/2006/math" xmlns:v="urn:schemas-microsoft-com:vml" xmlns:wp14="http://schemas.microsoft.com/office/word/2010/wordprocessingDrawing" xmlns:wp="http://schemas.openxmlformats.org/drawingml/2006/wordprocessingDrawing" xmlns:w10="urn:schemas-microsoft-com:office:word" xmlns:w="http://schemas.openxmlformats.org/wordprocessingml/2006/main" xmlns:w14="http://schemas.microsoft.com/office/word/2010/wordml" xmlns:w15="http://schemas.microsoft.com/office/word/2012/wordml" xmlns:wpg="http://schemas.microsoft.com/office/word/2010/wordprocessingGroup" xmlns:wpi="http://schemas.microsoft.com/office/word/2010/wordprocessingInk" xmlns:wne="http://schemas.microsoft.com/office/word/2006/wordml" xmlns:wps="http://schemas.microsoft.com/office/word/2010/wordprocessingShape" mc:Ignorable="w14 w15 wp14">
+<w:ftr xmlns:wpc="http://schemas.microsoft.com/office/word/2010/wordprocessingCanvas" xmlns:mc="http://schemas.openxmlformats.org/markup-compatibility/2006" xmlns:o="urn:schemas-microsoft-com:office:office" xmlns:r="http://schemas.openxmlformats.org/officeDocument/2006/relationships" xmlns:m="http://schemas.openxmlformats.org/officeDocument/2006/math" xmlns:v="urn:schemas-microsoft-com:vml" xmlns:wp14="http://schemas.microsoft.com/office/word/2010/wordprocessingDrawing" xmlns:wp="http://schemas.openxmlformats.org/drawingml/2006/wordprocessingDrawing" xmlns:w10="urn:schemas-microsoft-com:office:word" xmlns:w="http://schemas.openxmlformats.org/wordprocessingml/2006/main" xmlns:w14="http://schemas.microsoft.com/office/word/2010/wordml" xmlns:wpg="http://schemas.microsoft.com/office/word/2010/wordprocessingGroup" xmlns:wpi="http://schemas.microsoft.com/office/word/2010/wordprocessingInk" xmlns:wne="http://schemas.microsoft.com/office/word/2006/wordml" xmlns:wps="http://schemas.microsoft.com/office/word/2010/wordprocessingShape" mc:Ignorable="w14 wp14">
   <w:p>
     <w:pPr>
       <w:pStyle w:val="Footer"/>
@@ -10598,7 +11726,7 @@
 </file>
 
 <file path=word/footer5.xml><?xml version="1.0" encoding="utf-8"?>
-<w:ftr xmlns:wpc="http://schemas.microsoft.com/office/word/2010/wordprocessingCanvas" xmlns:mc="http://schemas.openxmlformats.org/markup-compatibility/2006" xmlns:o="urn:schemas-microsoft-com:office:office" xmlns:r="http://schemas.openxmlformats.org/officeDocument/2006/relationships" xmlns:m="http://schemas.openxmlformats.org/officeDocument/2006/math" xmlns:v="urn:schemas-microsoft-com:vml" xmlns:wp14="http://schemas.microsoft.com/office/word/2010/wordprocessingDrawing" xmlns:wp="http://schemas.openxmlformats.org/drawingml/2006/wordprocessingDrawing" xmlns:w10="urn:schemas-microsoft-com:office:word" xmlns:w="http://schemas.openxmlformats.org/wordprocessingml/2006/main" xmlns:w14="http://schemas.microsoft.com/office/word/2010/wordml" xmlns:w15="http://schemas.microsoft.com/office/word/2012/wordml" xmlns:wpg="http://schemas.microsoft.com/office/word/2010/wordprocessingGroup" xmlns:wpi="http://schemas.microsoft.com/office/word/2010/wordprocessingInk" xmlns:wne="http://schemas.microsoft.com/office/word/2006/wordml" xmlns:wps="http://schemas.microsoft.com/office/word/2010/wordprocessingShape" mc:Ignorable="w14 w15 wp14">
+<w:ftr xmlns:wpc="http://schemas.microsoft.com/office/word/2010/wordprocessingCanvas" xmlns:mc="http://schemas.openxmlformats.org/markup-compatibility/2006" xmlns:o="urn:schemas-microsoft-com:office:office" xmlns:r="http://schemas.openxmlformats.org/officeDocument/2006/relationships" xmlns:m="http://schemas.openxmlformats.org/officeDocument/2006/math" xmlns:v="urn:schemas-microsoft-com:vml" xmlns:wp14="http://schemas.microsoft.com/office/word/2010/wordprocessingDrawing" xmlns:wp="http://schemas.openxmlformats.org/drawingml/2006/wordprocessingDrawing" xmlns:w10="urn:schemas-microsoft-com:office:word" xmlns:w="http://schemas.openxmlformats.org/wordprocessingml/2006/main" xmlns:w14="http://schemas.microsoft.com/office/word/2010/wordml" xmlns:wpg="http://schemas.microsoft.com/office/word/2010/wordprocessingGroup" xmlns:wpi="http://schemas.microsoft.com/office/word/2010/wordprocessingInk" xmlns:wne="http://schemas.microsoft.com/office/word/2006/wordml" xmlns:wps="http://schemas.microsoft.com/office/word/2010/wordprocessingShape" mc:Ignorable="w14 wp14">
   <w:sdt>
     <w:sdtPr>
       <w:id w:val="5713133"/>
@@ -10625,7 +11753,7 @@
 </file>
 
 <file path=word/footer6.xml><?xml version="1.0" encoding="utf-8"?>
-<w:ftr xmlns:wpc="http://schemas.microsoft.com/office/word/2010/wordprocessingCanvas" xmlns:mc="http://schemas.openxmlformats.org/markup-compatibility/2006" xmlns:o="urn:schemas-microsoft-com:office:office" xmlns:r="http://schemas.openxmlformats.org/officeDocument/2006/relationships" xmlns:m="http://schemas.openxmlformats.org/officeDocument/2006/math" xmlns:v="urn:schemas-microsoft-com:vml" xmlns:wp14="http://schemas.microsoft.com/office/word/2010/wordprocessingDrawing" xmlns:wp="http://schemas.openxmlformats.org/drawingml/2006/wordprocessingDrawing" xmlns:w10="urn:schemas-microsoft-com:office:word" xmlns:w="http://schemas.openxmlformats.org/wordprocessingml/2006/main" xmlns:w14="http://schemas.microsoft.com/office/word/2010/wordml" xmlns:w15="http://schemas.microsoft.com/office/word/2012/wordml" xmlns:wpg="http://schemas.microsoft.com/office/word/2010/wordprocessingGroup" xmlns:wpi="http://schemas.microsoft.com/office/word/2010/wordprocessingInk" xmlns:wne="http://schemas.microsoft.com/office/word/2006/wordml" xmlns:wps="http://schemas.microsoft.com/office/word/2010/wordprocessingShape" mc:Ignorable="w14 w15 wp14">
+<w:ftr xmlns:wpc="http://schemas.microsoft.com/office/word/2010/wordprocessingCanvas" xmlns:mc="http://schemas.openxmlformats.org/markup-compatibility/2006" xmlns:o="urn:schemas-microsoft-com:office:office" xmlns:r="http://schemas.openxmlformats.org/officeDocument/2006/relationships" xmlns:m="http://schemas.openxmlformats.org/officeDocument/2006/math" xmlns:v="urn:schemas-microsoft-com:vml" xmlns:wp14="http://schemas.microsoft.com/office/word/2010/wordprocessingDrawing" xmlns:wp="http://schemas.openxmlformats.org/drawingml/2006/wordprocessingDrawing" xmlns:w10="urn:schemas-microsoft-com:office:word" xmlns:w="http://schemas.openxmlformats.org/wordprocessingml/2006/main" xmlns:w14="http://schemas.microsoft.com/office/word/2010/wordml" xmlns:wpg="http://schemas.microsoft.com/office/word/2010/wordprocessingGroup" xmlns:wpi="http://schemas.microsoft.com/office/word/2010/wordprocessingInk" xmlns:wne="http://schemas.microsoft.com/office/word/2006/wordml" xmlns:wps="http://schemas.microsoft.com/office/word/2010/wordprocessingShape" mc:Ignorable="w14 wp14">
   <w:sdt>
     <w:sdtPr>
       <w:id w:val="1295439"/>
@@ -10652,7 +11780,7 @@
 </file>
 
 <file path=word/footer7.xml><?xml version="1.0" encoding="utf-8"?>
-<w:ftr xmlns:wpc="http://schemas.microsoft.com/office/word/2010/wordprocessingCanvas" xmlns:mc="http://schemas.openxmlformats.org/markup-compatibility/2006" xmlns:o="urn:schemas-microsoft-com:office:office" xmlns:r="http://schemas.openxmlformats.org/officeDocument/2006/relationships" xmlns:m="http://schemas.openxmlformats.org/officeDocument/2006/math" xmlns:v="urn:schemas-microsoft-com:vml" xmlns:wp14="http://schemas.microsoft.com/office/word/2010/wordprocessingDrawing" xmlns:wp="http://schemas.openxmlformats.org/drawingml/2006/wordprocessingDrawing" xmlns:w10="urn:schemas-microsoft-com:office:word" xmlns:w="http://schemas.openxmlformats.org/wordprocessingml/2006/main" xmlns:w14="http://schemas.microsoft.com/office/word/2010/wordml" xmlns:w15="http://schemas.microsoft.com/office/word/2012/wordml" xmlns:wpg="http://schemas.microsoft.com/office/word/2010/wordprocessingGroup" xmlns:wpi="http://schemas.microsoft.com/office/word/2010/wordprocessingInk" xmlns:wne="http://schemas.microsoft.com/office/word/2006/wordml" xmlns:wps="http://schemas.microsoft.com/office/word/2010/wordprocessingShape" mc:Ignorable="w14 w15 wp14">
+<w:ftr xmlns:wpc="http://schemas.microsoft.com/office/word/2010/wordprocessingCanvas" xmlns:mc="http://schemas.openxmlformats.org/markup-compatibility/2006" xmlns:o="urn:schemas-microsoft-com:office:office" xmlns:r="http://schemas.openxmlformats.org/officeDocument/2006/relationships" xmlns:m="http://schemas.openxmlformats.org/officeDocument/2006/math" xmlns:v="urn:schemas-microsoft-com:vml" xmlns:wp14="http://schemas.microsoft.com/office/word/2010/wordprocessingDrawing" xmlns:wp="http://schemas.openxmlformats.org/drawingml/2006/wordprocessingDrawing" xmlns:w10="urn:schemas-microsoft-com:office:word" xmlns:w="http://schemas.openxmlformats.org/wordprocessingml/2006/main" xmlns:w14="http://schemas.microsoft.com/office/word/2010/wordml" xmlns:wpg="http://schemas.microsoft.com/office/word/2010/wordprocessingGroup" xmlns:wpi="http://schemas.microsoft.com/office/word/2010/wordprocessingInk" xmlns:wne="http://schemas.microsoft.com/office/word/2006/wordml" xmlns:wps="http://schemas.microsoft.com/office/word/2010/wordprocessingShape" mc:Ignorable="w14 wp14">
   <w:p>
     <w:pPr>
       <w:pStyle w:val="Footer"/>
@@ -10662,7 +11790,7 @@
 </file>
 
 <file path=word/footer8.xml><?xml version="1.0" encoding="utf-8"?>
-<w:ftr xmlns:wpc="http://schemas.microsoft.com/office/word/2010/wordprocessingCanvas" xmlns:mc="http://schemas.openxmlformats.org/markup-compatibility/2006" xmlns:o="urn:schemas-microsoft-com:office:office" xmlns:r="http://schemas.openxmlformats.org/officeDocument/2006/relationships" xmlns:m="http://schemas.openxmlformats.org/officeDocument/2006/math" xmlns:v="urn:schemas-microsoft-com:vml" xmlns:wp14="http://schemas.microsoft.com/office/word/2010/wordprocessingDrawing" xmlns:wp="http://schemas.openxmlformats.org/drawingml/2006/wordprocessingDrawing" xmlns:w10="urn:schemas-microsoft-com:office:word" xmlns:w="http://schemas.openxmlformats.org/wordprocessingml/2006/main" xmlns:w14="http://schemas.microsoft.com/office/word/2010/wordml" xmlns:w15="http://schemas.microsoft.com/office/word/2012/wordml" xmlns:wpg="http://schemas.microsoft.com/office/word/2010/wordprocessingGroup" xmlns:wpi="http://schemas.microsoft.com/office/word/2010/wordprocessingInk" xmlns:wne="http://schemas.microsoft.com/office/word/2006/wordml" xmlns:wps="http://schemas.microsoft.com/office/word/2010/wordprocessingShape" mc:Ignorable="w14 w15 wp14">
+<w:ftr xmlns:wpc="http://schemas.microsoft.com/office/word/2010/wordprocessingCanvas" xmlns:mc="http://schemas.openxmlformats.org/markup-compatibility/2006" xmlns:o="urn:schemas-microsoft-com:office:office" xmlns:r="http://schemas.openxmlformats.org/officeDocument/2006/relationships" xmlns:m="http://schemas.openxmlformats.org/officeDocument/2006/math" xmlns:v="urn:schemas-microsoft-com:vml" xmlns:wp14="http://schemas.microsoft.com/office/word/2010/wordprocessingDrawing" xmlns:wp="http://schemas.openxmlformats.org/drawingml/2006/wordprocessingDrawing" xmlns:w10="urn:schemas-microsoft-com:office:word" xmlns:w="http://schemas.openxmlformats.org/wordprocessingml/2006/main" xmlns:w14="http://schemas.microsoft.com/office/word/2010/wordml" xmlns:wpg="http://schemas.microsoft.com/office/word/2010/wordprocessingGroup" xmlns:wpi="http://schemas.microsoft.com/office/word/2010/wordprocessingInk" xmlns:wne="http://schemas.microsoft.com/office/word/2006/wordml" xmlns:wps="http://schemas.microsoft.com/office/word/2010/wordprocessingShape" mc:Ignorable="w14 wp14">
   <w:p>
     <w:pPr>
       <w:pStyle w:val="Footer"/>
@@ -10678,7 +11806,7 @@
 </file>
 
 <file path=word/footer9.xml><?xml version="1.0" encoding="utf-8"?>
-<w:ftr xmlns:wpc="http://schemas.microsoft.com/office/word/2010/wordprocessingCanvas" xmlns:mc="http://schemas.openxmlformats.org/markup-compatibility/2006" xmlns:o="urn:schemas-microsoft-com:office:office" xmlns:r="http://schemas.openxmlformats.org/officeDocument/2006/relationships" xmlns:m="http://schemas.openxmlformats.org/officeDocument/2006/math" xmlns:v="urn:schemas-microsoft-com:vml" xmlns:wp14="http://schemas.microsoft.com/office/word/2010/wordprocessingDrawing" xmlns:wp="http://schemas.openxmlformats.org/drawingml/2006/wordprocessingDrawing" xmlns:w10="urn:schemas-microsoft-com:office:word" xmlns:w="http://schemas.openxmlformats.org/wordprocessingml/2006/main" xmlns:w14="http://schemas.microsoft.com/office/word/2010/wordml" xmlns:w15="http://schemas.microsoft.com/office/word/2012/wordml" xmlns:wpg="http://schemas.microsoft.com/office/word/2010/wordprocessingGroup" xmlns:wpi="http://schemas.microsoft.com/office/word/2010/wordprocessingInk" xmlns:wne="http://schemas.microsoft.com/office/word/2006/wordml" xmlns:wps="http://schemas.microsoft.com/office/word/2010/wordprocessingShape" mc:Ignorable="w14 w15 wp14">
+<w:ftr xmlns:wpc="http://schemas.microsoft.com/office/word/2010/wordprocessingCanvas" xmlns:mc="http://schemas.openxmlformats.org/markup-compatibility/2006" xmlns:o="urn:schemas-microsoft-com:office:office" xmlns:r="http://schemas.openxmlformats.org/officeDocument/2006/relationships" xmlns:m="http://schemas.openxmlformats.org/officeDocument/2006/math" xmlns:v="urn:schemas-microsoft-com:vml" xmlns:wp14="http://schemas.microsoft.com/office/word/2010/wordprocessingDrawing" xmlns:wp="http://schemas.openxmlformats.org/drawingml/2006/wordprocessingDrawing" xmlns:w10="urn:schemas-microsoft-com:office:word" xmlns:w="http://schemas.openxmlformats.org/wordprocessingml/2006/main" xmlns:w14="http://schemas.microsoft.com/office/word/2010/wordml" xmlns:wpg="http://schemas.microsoft.com/office/word/2010/wordprocessingGroup" xmlns:wpi="http://schemas.microsoft.com/office/word/2010/wordprocessingInk" xmlns:wne="http://schemas.microsoft.com/office/word/2006/wordml" xmlns:wps="http://schemas.microsoft.com/office/word/2010/wordprocessingShape" mc:Ignorable="w14 wp14">
   <w:p>
     <w:pPr>
       <w:pStyle w:val="Footer"/>
@@ -10688,7 +11816,7 @@
 </file>
 
 <file path=word/footnotes.xml><?xml version="1.0" encoding="utf-8"?>
-<w:footnotes xmlns:wpc="http://schemas.microsoft.com/office/word/2010/wordprocessingCanvas" xmlns:mc="http://schemas.openxmlformats.org/markup-compatibility/2006" xmlns:o="urn:schemas-microsoft-com:office:office" xmlns:r="http://schemas.openxmlformats.org/officeDocument/2006/relationships" xmlns:m="http://schemas.openxmlformats.org/officeDocument/2006/math" xmlns:v="urn:schemas-microsoft-com:vml" xmlns:wp14="http://schemas.microsoft.com/office/word/2010/wordprocessingDrawing" xmlns:wp="http://schemas.openxmlformats.org/drawingml/2006/wordprocessingDrawing" xmlns:w10="urn:schemas-microsoft-com:office:word" xmlns:w="http://schemas.openxmlformats.org/wordprocessingml/2006/main" xmlns:w14="http://schemas.microsoft.com/office/word/2010/wordml" xmlns:w15="http://schemas.microsoft.com/office/word/2012/wordml" xmlns:wpg="http://schemas.microsoft.com/office/word/2010/wordprocessingGroup" xmlns:wpi="http://schemas.microsoft.com/office/word/2010/wordprocessingInk" xmlns:wne="http://schemas.microsoft.com/office/word/2006/wordml" xmlns:wps="http://schemas.microsoft.com/office/word/2010/wordprocessingShape" mc:Ignorable="w14 w15 wp14">
+<w:footnotes xmlns:wpc="http://schemas.microsoft.com/office/word/2010/wordprocessingCanvas" xmlns:mc="http://schemas.openxmlformats.org/markup-compatibility/2006" xmlns:o="urn:schemas-microsoft-com:office:office" xmlns:r="http://schemas.openxmlformats.org/officeDocument/2006/relationships" xmlns:m="http://schemas.openxmlformats.org/officeDocument/2006/math" xmlns:v="urn:schemas-microsoft-com:vml" xmlns:wp14="http://schemas.microsoft.com/office/word/2010/wordprocessingDrawing" xmlns:wp="http://schemas.openxmlformats.org/drawingml/2006/wordprocessingDrawing" xmlns:w10="urn:schemas-microsoft-com:office:word" xmlns:w="http://schemas.openxmlformats.org/wordprocessingml/2006/main" xmlns:w14="http://schemas.microsoft.com/office/word/2010/wordml" xmlns:wpg="http://schemas.microsoft.com/office/word/2010/wordprocessingGroup" xmlns:wpi="http://schemas.microsoft.com/office/word/2010/wordprocessingInk" xmlns:wne="http://schemas.microsoft.com/office/word/2006/wordml" xmlns:wps="http://schemas.microsoft.com/office/word/2010/wordprocessingShape" mc:Ignorable="w14 wp14">
   <w:footnote w:type="separator" w:id="-1">
     <w:p>
       <w:pPr>
@@ -10713,7 +11841,7 @@
 </file>
 
 <file path=word/header1.xml><?xml version="1.0" encoding="utf-8"?>
-<w:hdr xmlns:wpc="http://schemas.microsoft.com/office/word/2010/wordprocessingCanvas" xmlns:mc="http://schemas.openxmlformats.org/markup-compatibility/2006" xmlns:o="urn:schemas-microsoft-com:office:office" xmlns:r="http://schemas.openxmlformats.org/officeDocument/2006/relationships" xmlns:m="http://schemas.openxmlformats.org/officeDocument/2006/math" xmlns:v="urn:schemas-microsoft-com:vml" xmlns:wp14="http://schemas.microsoft.com/office/word/2010/wordprocessingDrawing" xmlns:wp="http://schemas.openxmlformats.org/drawingml/2006/wordprocessingDrawing" xmlns:w10="urn:schemas-microsoft-com:office:word" xmlns:w="http://schemas.openxmlformats.org/wordprocessingml/2006/main" xmlns:w14="http://schemas.microsoft.com/office/word/2010/wordml" xmlns:w15="http://schemas.microsoft.com/office/word/2012/wordml" xmlns:wpg="http://schemas.microsoft.com/office/word/2010/wordprocessingGroup" xmlns:wpi="http://schemas.microsoft.com/office/word/2010/wordprocessingInk" xmlns:wne="http://schemas.microsoft.com/office/word/2006/wordml" xmlns:wps="http://schemas.microsoft.com/office/word/2010/wordprocessingShape" mc:Ignorable="w14 w15 wp14">
+<w:hdr xmlns:wpc="http://schemas.microsoft.com/office/word/2010/wordprocessingCanvas" xmlns:mc="http://schemas.openxmlformats.org/markup-compatibility/2006" xmlns:o="urn:schemas-microsoft-com:office:office" xmlns:r="http://schemas.openxmlformats.org/officeDocument/2006/relationships" xmlns:m="http://schemas.openxmlformats.org/officeDocument/2006/math" xmlns:v="urn:schemas-microsoft-com:vml" xmlns:wp14="http://schemas.microsoft.com/office/word/2010/wordprocessingDrawing" xmlns:wp="http://schemas.openxmlformats.org/drawingml/2006/wordprocessingDrawing" xmlns:w10="urn:schemas-microsoft-com:office:word" xmlns:w="http://schemas.openxmlformats.org/wordprocessingml/2006/main" xmlns:w14="http://schemas.microsoft.com/office/word/2010/wordml" xmlns:wpg="http://schemas.microsoft.com/office/word/2010/wordprocessingGroup" xmlns:wpi="http://schemas.microsoft.com/office/word/2010/wordprocessingInk" xmlns:wne="http://schemas.microsoft.com/office/word/2006/wordml" xmlns:wps="http://schemas.microsoft.com/office/word/2010/wordprocessingShape" mc:Ignorable="w14 wp14">
   <w:sdt>
     <w:sdtPr>
       <w:id w:val="211388"/>
@@ -10760,7 +11888,7 @@
 </file>
 
 <file path=word/header10.xml><?xml version="1.0" encoding="utf-8"?>
-<w:hdr xmlns:wpc="http://schemas.microsoft.com/office/word/2010/wordprocessingCanvas" xmlns:mc="http://schemas.openxmlformats.org/markup-compatibility/2006" xmlns:o="urn:schemas-microsoft-com:office:office" xmlns:r="http://schemas.openxmlformats.org/officeDocument/2006/relationships" xmlns:m="http://schemas.openxmlformats.org/officeDocument/2006/math" xmlns:v="urn:schemas-microsoft-com:vml" xmlns:wp14="http://schemas.microsoft.com/office/word/2010/wordprocessingDrawing" xmlns:wp="http://schemas.openxmlformats.org/drawingml/2006/wordprocessingDrawing" xmlns:w10="urn:schemas-microsoft-com:office:word" xmlns:w="http://schemas.openxmlformats.org/wordprocessingml/2006/main" xmlns:w14="http://schemas.microsoft.com/office/word/2010/wordml" xmlns:w15="http://schemas.microsoft.com/office/word/2012/wordml" xmlns:wpg="http://schemas.microsoft.com/office/word/2010/wordprocessingGroup" xmlns:wpi="http://schemas.microsoft.com/office/word/2010/wordprocessingInk" xmlns:wne="http://schemas.microsoft.com/office/word/2006/wordml" xmlns:wps="http://schemas.microsoft.com/office/word/2010/wordprocessingShape" mc:Ignorable="w14 w15 wp14">
+<w:hdr xmlns:wpc="http://schemas.microsoft.com/office/word/2010/wordprocessingCanvas" xmlns:mc="http://schemas.openxmlformats.org/markup-compatibility/2006" xmlns:o="urn:schemas-microsoft-com:office:office" xmlns:r="http://schemas.openxmlformats.org/officeDocument/2006/relationships" xmlns:m="http://schemas.openxmlformats.org/officeDocument/2006/math" xmlns:v="urn:schemas-microsoft-com:vml" xmlns:wp14="http://schemas.microsoft.com/office/word/2010/wordprocessingDrawing" xmlns:wp="http://schemas.openxmlformats.org/drawingml/2006/wordprocessingDrawing" xmlns:w10="urn:schemas-microsoft-com:office:word" xmlns:w="http://schemas.openxmlformats.org/wordprocessingml/2006/main" xmlns:w14="http://schemas.microsoft.com/office/word/2010/wordml" xmlns:wpg="http://schemas.microsoft.com/office/word/2010/wordprocessingGroup" xmlns:wpi="http://schemas.microsoft.com/office/word/2010/wordprocessingInk" xmlns:wne="http://schemas.microsoft.com/office/word/2006/wordml" xmlns:wps="http://schemas.microsoft.com/office/word/2010/wordprocessingShape" mc:Ignorable="w14 wp14">
   <w:sdt>
     <w:sdtPr>
       <w:id w:val="-1973742000"/>
@@ -10808,105 +11936,10 @@
 </file>
 
 <file path=word/header11.xml><?xml version="1.0" encoding="utf-8"?>
-<w:hdr xmlns:wpc="http://schemas.microsoft.com/office/word/2010/wordprocessingCanvas" xmlns:mc="http://schemas.openxmlformats.org/markup-compatibility/2006" xmlns:o="urn:schemas-microsoft-com:office:office" xmlns:r="http://schemas.openxmlformats.org/officeDocument/2006/relationships" xmlns:m="http://schemas.openxmlformats.org/officeDocument/2006/math" xmlns:v="urn:schemas-microsoft-com:vml" xmlns:wp14="http://schemas.microsoft.com/office/word/2010/wordprocessingDrawing" xmlns:wp="http://schemas.openxmlformats.org/drawingml/2006/wordprocessingDrawing" xmlns:w10="urn:schemas-microsoft-com:office:word" xmlns:w="http://schemas.openxmlformats.org/wordprocessingml/2006/main" xmlns:w14="http://schemas.microsoft.com/office/word/2010/wordml" xmlns:w15="http://schemas.microsoft.com/office/word/2012/wordml" xmlns:wpg="http://schemas.microsoft.com/office/word/2010/wordprocessingGroup" xmlns:wpi="http://schemas.microsoft.com/office/word/2010/wordprocessingInk" xmlns:wne="http://schemas.microsoft.com/office/word/2006/wordml" xmlns:wps="http://schemas.microsoft.com/office/word/2010/wordprocessingShape" mc:Ignorable="w14 w15 wp14">
+<w:hdr xmlns:wpc="http://schemas.microsoft.com/office/word/2010/wordprocessingCanvas" xmlns:mc="http://schemas.openxmlformats.org/markup-compatibility/2006" xmlns:o="urn:schemas-microsoft-com:office:office" xmlns:r="http://schemas.openxmlformats.org/officeDocument/2006/relationships" xmlns:m="http://schemas.openxmlformats.org/officeDocument/2006/math" xmlns:v="urn:schemas-microsoft-com:vml" xmlns:wp14="http://schemas.microsoft.com/office/word/2010/wordprocessingDrawing" xmlns:wp="http://schemas.openxmlformats.org/drawingml/2006/wordprocessingDrawing" xmlns:w10="urn:schemas-microsoft-com:office:word" xmlns:w="http://schemas.openxmlformats.org/wordprocessingml/2006/main" xmlns:w14="http://schemas.microsoft.com/office/word/2010/wordml" xmlns:wpg="http://schemas.microsoft.com/office/word/2010/wordprocessingGroup" xmlns:wpi="http://schemas.microsoft.com/office/word/2010/wordprocessingInk" xmlns:wne="http://schemas.microsoft.com/office/word/2006/wordml" xmlns:wps="http://schemas.microsoft.com/office/word/2010/wordprocessingShape" mc:Ignorable="w14 wp14">
   <w:sdt>
     <w:sdtPr>
       <w:id w:val="1295444"/>
-      <w:docPartObj>
-        <w:docPartGallery w:val="Page Numbers (Top of Page)"/>
-        <w:docPartUnique/>
-      </w:docPartObj>
-    </w:sdtPr>
-    <w:sdtContent>
-      <w:p>
-        <w:pPr>
-          <w:pStyle w:val="Header"/>
-        </w:pPr>
-        <w:r>
-          <w:fldChar w:fldCharType="begin"/>
-        </w:r>
-        <w:r>
-          <w:instrText xml:space="preserve"> PAGE   \* MERGEFORMAT </w:instrText>
-        </w:r>
-        <w:r>
-          <w:fldChar w:fldCharType="separate"/>
-        </w:r>
-        <w:r>
-          <w:rPr>
-            <w:noProof/>
-          </w:rPr>
-          <w:t>48</w:t>
-        </w:r>
-        <w:r>
-          <w:rPr>
-            <w:noProof/>
-          </w:rPr>
-          <w:fldChar w:fldCharType="end"/>
-        </w:r>
-      </w:p>
-    </w:sdtContent>
-  </w:sdt>
-  <w:p>
-    <w:pPr>
-      <w:pStyle w:val="Header"/>
-    </w:pPr>
-  </w:p>
-</w:hdr>
-</file>
-
-<file path=word/header12.xml><?xml version="1.0" encoding="utf-8"?>
-<w:hdr xmlns:wpc="http://schemas.microsoft.com/office/word/2010/wordprocessingCanvas" xmlns:mc="http://schemas.openxmlformats.org/markup-compatibility/2006" xmlns:o="urn:schemas-microsoft-com:office:office" xmlns:r="http://schemas.openxmlformats.org/officeDocument/2006/relationships" xmlns:m="http://schemas.openxmlformats.org/officeDocument/2006/math" xmlns:v="urn:schemas-microsoft-com:vml" xmlns:wp14="http://schemas.microsoft.com/office/word/2010/wordprocessingDrawing" xmlns:wp="http://schemas.openxmlformats.org/drawingml/2006/wordprocessingDrawing" xmlns:w10="urn:schemas-microsoft-com:office:word" xmlns:w="http://schemas.openxmlformats.org/wordprocessingml/2006/main" xmlns:w14="http://schemas.microsoft.com/office/word/2010/wordml" xmlns:w15="http://schemas.microsoft.com/office/word/2012/wordml" xmlns:wpg="http://schemas.microsoft.com/office/word/2010/wordprocessingGroup" xmlns:wpi="http://schemas.microsoft.com/office/word/2010/wordprocessingInk" xmlns:wne="http://schemas.microsoft.com/office/word/2006/wordml" xmlns:wps="http://schemas.microsoft.com/office/word/2010/wordprocessingShape" mc:Ignorable="w14 w15 wp14">
-  <w:sdt>
-    <w:sdtPr>
-      <w:id w:val="5713153"/>
-      <w:docPartObj>
-        <w:docPartGallery w:val="Page Numbers (Top of Page)"/>
-        <w:docPartUnique/>
-      </w:docPartObj>
-    </w:sdtPr>
-    <w:sdtContent>
-      <w:p>
-        <w:pPr>
-          <w:pStyle w:val="Header"/>
-          <w:jc w:val="right"/>
-        </w:pPr>
-        <w:r>
-          <w:fldChar w:fldCharType="begin"/>
-        </w:r>
-        <w:r>
-          <w:instrText xml:space="preserve"> PAGE   \* MERGEFORMAT </w:instrText>
-        </w:r>
-        <w:r>
-          <w:fldChar w:fldCharType="separate"/>
-        </w:r>
-        <w:r>
-          <w:rPr>
-            <w:noProof/>
-          </w:rPr>
-          <w:t>47</w:t>
-        </w:r>
-        <w:r>
-          <w:rPr>
-            <w:noProof/>
-          </w:rPr>
-          <w:fldChar w:fldCharType="end"/>
-        </w:r>
-      </w:p>
-    </w:sdtContent>
-  </w:sdt>
-  <w:p>
-    <w:pPr>
-      <w:pStyle w:val="Header"/>
-    </w:pPr>
-  </w:p>
-</w:hdr>
-</file>
-
-<file path=word/header13.xml><?xml version="1.0" encoding="utf-8"?>
-<w:hdr xmlns:wpc="http://schemas.microsoft.com/office/word/2010/wordprocessingCanvas" xmlns:mc="http://schemas.openxmlformats.org/markup-compatibility/2006" xmlns:o="urn:schemas-microsoft-com:office:office" xmlns:r="http://schemas.openxmlformats.org/officeDocument/2006/relationships" xmlns:m="http://schemas.openxmlformats.org/officeDocument/2006/math" xmlns:v="urn:schemas-microsoft-com:vml" xmlns:wp14="http://schemas.microsoft.com/office/word/2010/wordprocessingDrawing" xmlns:wp="http://schemas.openxmlformats.org/drawingml/2006/wordprocessingDrawing" xmlns:w10="urn:schemas-microsoft-com:office:word" xmlns:w="http://schemas.openxmlformats.org/wordprocessingml/2006/main" xmlns:w14="http://schemas.microsoft.com/office/word/2010/wordml" xmlns:w15="http://schemas.microsoft.com/office/word/2012/wordml" xmlns:wpg="http://schemas.microsoft.com/office/word/2010/wordprocessingGroup" xmlns:wpi="http://schemas.microsoft.com/office/word/2010/wordprocessingInk" xmlns:wne="http://schemas.microsoft.com/office/word/2006/wordml" xmlns:wps="http://schemas.microsoft.com/office/word/2010/wordprocessingShape" mc:Ignorable="w14 w15 wp14">
-  <w:sdt>
-    <w:sdtPr>
-      <w:id w:val="384069980"/>
       <w:docPartObj>
         <w:docPartGallery w:val="Page Numbers (Top of Page)"/>
         <w:docPartUnique/>
@@ -10949,106 +11982,11 @@
 </w:hdr>
 </file>
 
-<file path=word/header14.xml><?xml version="1.0" encoding="utf-8"?>
-<w:hdr xmlns:wpc="http://schemas.microsoft.com/office/word/2010/wordprocessingCanvas" xmlns:mc="http://schemas.openxmlformats.org/markup-compatibility/2006" xmlns:o="urn:schemas-microsoft-com:office:office" xmlns:r="http://schemas.openxmlformats.org/officeDocument/2006/relationships" xmlns:m="http://schemas.openxmlformats.org/officeDocument/2006/math" xmlns:v="urn:schemas-microsoft-com:vml" xmlns:wp14="http://schemas.microsoft.com/office/word/2010/wordprocessingDrawing" xmlns:wp="http://schemas.openxmlformats.org/drawingml/2006/wordprocessingDrawing" xmlns:w10="urn:schemas-microsoft-com:office:word" xmlns:w="http://schemas.openxmlformats.org/wordprocessingml/2006/main" xmlns:w14="http://schemas.microsoft.com/office/word/2010/wordml" xmlns:w15="http://schemas.microsoft.com/office/word/2012/wordml" xmlns:wpg="http://schemas.microsoft.com/office/word/2010/wordprocessingGroup" xmlns:wpi="http://schemas.microsoft.com/office/word/2010/wordprocessingInk" xmlns:wne="http://schemas.microsoft.com/office/word/2006/wordml" xmlns:wps="http://schemas.microsoft.com/office/word/2010/wordprocessingShape" mc:Ignorable="w14 w15 wp14">
+<file path=word/header12.xml><?xml version="1.0" encoding="utf-8"?>
+<w:hdr xmlns:wpc="http://schemas.microsoft.com/office/word/2010/wordprocessingCanvas" xmlns:mc="http://schemas.openxmlformats.org/markup-compatibility/2006" xmlns:o="urn:schemas-microsoft-com:office:office" xmlns:r="http://schemas.openxmlformats.org/officeDocument/2006/relationships" xmlns:m="http://schemas.openxmlformats.org/officeDocument/2006/math" xmlns:v="urn:schemas-microsoft-com:vml" xmlns:wp14="http://schemas.microsoft.com/office/word/2010/wordprocessingDrawing" xmlns:wp="http://schemas.openxmlformats.org/drawingml/2006/wordprocessingDrawing" xmlns:w10="urn:schemas-microsoft-com:office:word" xmlns:w="http://schemas.openxmlformats.org/wordprocessingml/2006/main" xmlns:w14="http://schemas.microsoft.com/office/word/2010/wordml" xmlns:wpg="http://schemas.microsoft.com/office/word/2010/wordprocessingGroup" xmlns:wpi="http://schemas.microsoft.com/office/word/2010/wordprocessingInk" xmlns:wne="http://schemas.microsoft.com/office/word/2006/wordml" xmlns:wps="http://schemas.microsoft.com/office/word/2010/wordprocessingShape" mc:Ignorable="w14 wp14">
   <w:sdt>
     <w:sdtPr>
-      <w:id w:val="802126365"/>
-      <w:docPartObj>
-        <w:docPartGallery w:val="Page Numbers (Top of Page)"/>
-        <w:docPartUnique/>
-      </w:docPartObj>
-    </w:sdtPr>
-    <w:sdtContent>
-      <w:p>
-        <w:pPr>
-          <w:pStyle w:val="Header"/>
-          <w:jc w:val="right"/>
-        </w:pPr>
-        <w:r>
-          <w:fldChar w:fldCharType="begin"/>
-        </w:r>
-        <w:r>
-          <w:instrText xml:space="preserve"> PAGE   \* MERGEFORMAT </w:instrText>
-        </w:r>
-        <w:r>
-          <w:fldChar w:fldCharType="separate"/>
-        </w:r>
-        <w:r>
-          <w:rPr>
-            <w:noProof/>
-          </w:rPr>
-          <w:t>51</w:t>
-        </w:r>
-        <w:r>
-          <w:rPr>
-            <w:noProof/>
-          </w:rPr>
-          <w:fldChar w:fldCharType="end"/>
-        </w:r>
-      </w:p>
-    </w:sdtContent>
-  </w:sdt>
-  <w:p>
-    <w:pPr>
-      <w:pStyle w:val="Header"/>
-    </w:pPr>
-  </w:p>
-</w:hdr>
-</file>
-
-<file path=word/header15.xml><?xml version="1.0" encoding="utf-8"?>
-<w:hdr xmlns:wpc="http://schemas.microsoft.com/office/word/2010/wordprocessingCanvas" xmlns:mc="http://schemas.openxmlformats.org/markup-compatibility/2006" xmlns:o="urn:schemas-microsoft-com:office:office" xmlns:r="http://schemas.openxmlformats.org/officeDocument/2006/relationships" xmlns:m="http://schemas.openxmlformats.org/officeDocument/2006/math" xmlns:v="urn:schemas-microsoft-com:vml" xmlns:wp14="http://schemas.microsoft.com/office/word/2010/wordprocessingDrawing" xmlns:wp="http://schemas.openxmlformats.org/drawingml/2006/wordprocessingDrawing" xmlns:w10="urn:schemas-microsoft-com:office:word" xmlns:w="http://schemas.openxmlformats.org/wordprocessingml/2006/main" xmlns:w14="http://schemas.microsoft.com/office/word/2010/wordml" xmlns:w15="http://schemas.microsoft.com/office/word/2012/wordml" xmlns:wpg="http://schemas.microsoft.com/office/word/2010/wordprocessingGroup" xmlns:wpi="http://schemas.microsoft.com/office/word/2010/wordprocessingInk" xmlns:wne="http://schemas.microsoft.com/office/word/2006/wordml" xmlns:wps="http://schemas.microsoft.com/office/word/2010/wordprocessingShape" mc:Ignorable="w14 w15 wp14">
-  <w:sdt>
-    <w:sdtPr>
-      <w:id w:val="1295448"/>
-      <w:docPartObj>
-        <w:docPartGallery w:val="Page Numbers (Top of Page)"/>
-        <w:docPartUnique/>
-      </w:docPartObj>
-    </w:sdtPr>
-    <w:sdtContent>
-      <w:p>
-        <w:pPr>
-          <w:pStyle w:val="Header"/>
-        </w:pPr>
-        <w:r>
-          <w:fldChar w:fldCharType="begin"/>
-        </w:r>
-        <w:r>
-          <w:instrText xml:space="preserve"> PAGE   \* MERGEFORMAT </w:instrText>
-        </w:r>
-        <w:r>
-          <w:fldChar w:fldCharType="separate"/>
-        </w:r>
-        <w:r>
-          <w:rPr>
-            <w:noProof/>
-          </w:rPr>
-          <w:t>52</w:t>
-        </w:r>
-        <w:r>
-          <w:rPr>
-            <w:noProof/>
-          </w:rPr>
-          <w:fldChar w:fldCharType="end"/>
-        </w:r>
-      </w:p>
-    </w:sdtContent>
-  </w:sdt>
-  <w:p>
-    <w:pPr>
-      <w:pStyle w:val="Header"/>
-    </w:pPr>
-  </w:p>
-</w:hdr>
-</file>
-
-<file path=word/header16.xml><?xml version="1.0" encoding="utf-8"?>
-<w:hdr xmlns:wpc="http://schemas.microsoft.com/office/word/2010/wordprocessingCanvas" xmlns:mc="http://schemas.openxmlformats.org/markup-compatibility/2006" xmlns:o="urn:schemas-microsoft-com:office:office" xmlns:r="http://schemas.openxmlformats.org/officeDocument/2006/relationships" xmlns:m="http://schemas.openxmlformats.org/officeDocument/2006/math" xmlns:v="urn:schemas-microsoft-com:vml" xmlns:wp14="http://schemas.microsoft.com/office/word/2010/wordprocessingDrawing" xmlns:wp="http://schemas.openxmlformats.org/drawingml/2006/wordprocessingDrawing" xmlns:w10="urn:schemas-microsoft-com:office:word" xmlns:w="http://schemas.openxmlformats.org/wordprocessingml/2006/main" xmlns:w14="http://schemas.microsoft.com/office/word/2010/wordml" xmlns:w15="http://schemas.microsoft.com/office/word/2012/wordml" xmlns:wpg="http://schemas.microsoft.com/office/word/2010/wordprocessingGroup" xmlns:wpi="http://schemas.microsoft.com/office/word/2010/wordprocessingInk" xmlns:wne="http://schemas.microsoft.com/office/word/2006/wordml" xmlns:wps="http://schemas.microsoft.com/office/word/2010/wordprocessingShape" mc:Ignorable="w14 w15 wp14">
-  <w:sdt>
-    <w:sdtPr>
-      <w:id w:val="5713167"/>
+      <w:id w:val="5713153"/>
       <w:docPartObj>
         <w:docPartGallery w:val="Page Numbers (Top of Page)"/>
         <w:docPartUnique/>
@@ -11092,11 +12030,11 @@
 </w:hdr>
 </file>
 
-<file path=word/header17.xml><?xml version="1.0" encoding="utf-8"?>
-<w:hdr xmlns:wpc="http://schemas.microsoft.com/office/word/2010/wordprocessingCanvas" xmlns:mc="http://schemas.openxmlformats.org/markup-compatibility/2006" xmlns:o="urn:schemas-microsoft-com:office:office" xmlns:r="http://schemas.openxmlformats.org/officeDocument/2006/relationships" xmlns:m="http://schemas.openxmlformats.org/officeDocument/2006/math" xmlns:v="urn:schemas-microsoft-com:vml" xmlns:wp14="http://schemas.microsoft.com/office/word/2010/wordprocessingDrawing" xmlns:wp="http://schemas.openxmlformats.org/drawingml/2006/wordprocessingDrawing" xmlns:w10="urn:schemas-microsoft-com:office:word" xmlns:w="http://schemas.openxmlformats.org/wordprocessingml/2006/main" xmlns:w14="http://schemas.microsoft.com/office/word/2010/wordml" xmlns:w15="http://schemas.microsoft.com/office/word/2012/wordml" xmlns:wpg="http://schemas.microsoft.com/office/word/2010/wordprocessingGroup" xmlns:wpi="http://schemas.microsoft.com/office/word/2010/wordprocessingInk" xmlns:wne="http://schemas.microsoft.com/office/word/2006/wordml" xmlns:wps="http://schemas.microsoft.com/office/word/2010/wordprocessingShape" mc:Ignorable="w14 w15 wp14">
+<file path=word/header13.xml><?xml version="1.0" encoding="utf-8"?>
+<w:hdr xmlns:wpc="http://schemas.microsoft.com/office/word/2010/wordprocessingCanvas" xmlns:mc="http://schemas.openxmlformats.org/markup-compatibility/2006" xmlns:o="urn:schemas-microsoft-com:office:office" xmlns:r="http://schemas.openxmlformats.org/officeDocument/2006/relationships" xmlns:m="http://schemas.openxmlformats.org/officeDocument/2006/math" xmlns:v="urn:schemas-microsoft-com:vml" xmlns:wp14="http://schemas.microsoft.com/office/word/2010/wordprocessingDrawing" xmlns:wp="http://schemas.openxmlformats.org/drawingml/2006/wordprocessingDrawing" xmlns:w10="urn:schemas-microsoft-com:office:word" xmlns:w="http://schemas.openxmlformats.org/wordprocessingml/2006/main" xmlns:w14="http://schemas.microsoft.com/office/word/2010/wordml" xmlns:wpg="http://schemas.microsoft.com/office/word/2010/wordprocessingGroup" xmlns:wpi="http://schemas.microsoft.com/office/word/2010/wordprocessingInk" xmlns:wne="http://schemas.microsoft.com/office/word/2006/wordml" xmlns:wps="http://schemas.microsoft.com/office/word/2010/wordprocessingShape" mc:Ignorable="w14 wp14">
   <w:sdt>
     <w:sdtPr>
-      <w:id w:val="1295450"/>
+      <w:id w:val="384069980"/>
       <w:docPartObj>
         <w:docPartGallery w:val="Page Numbers (Top of Page)"/>
         <w:docPartUnique/>
@@ -11139,149 +12077,11 @@
 </w:hdr>
 </file>
 
-<file path=word/header18.xml><?xml version="1.0" encoding="utf-8"?>
-<w:hdr xmlns:wpc="http://schemas.microsoft.com/office/word/2010/wordprocessingCanvas" xmlns:mc="http://schemas.openxmlformats.org/markup-compatibility/2006" xmlns:o="urn:schemas-microsoft-com:office:office" xmlns:r="http://schemas.openxmlformats.org/officeDocument/2006/relationships" xmlns:m="http://schemas.openxmlformats.org/officeDocument/2006/math" xmlns:v="urn:schemas-microsoft-com:vml" xmlns:wp14="http://schemas.microsoft.com/office/word/2010/wordprocessingDrawing" xmlns:wp="http://schemas.openxmlformats.org/drawingml/2006/wordprocessingDrawing" xmlns:w10="urn:schemas-microsoft-com:office:word" xmlns:w="http://schemas.openxmlformats.org/wordprocessingml/2006/main" xmlns:w14="http://schemas.microsoft.com/office/word/2010/wordml" xmlns:w15="http://schemas.microsoft.com/office/word/2012/wordml" xmlns:wpg="http://schemas.microsoft.com/office/word/2010/wordprocessingGroup" xmlns:wpi="http://schemas.microsoft.com/office/word/2010/wordprocessingInk" xmlns:wne="http://schemas.microsoft.com/office/word/2006/wordml" xmlns:wps="http://schemas.microsoft.com/office/word/2010/wordprocessingShape" mc:Ignorable="w14 w15 wp14">
+<file path=word/header14.xml><?xml version="1.0" encoding="utf-8"?>
+<w:hdr xmlns:wpc="http://schemas.microsoft.com/office/word/2010/wordprocessingCanvas" xmlns:mc="http://schemas.openxmlformats.org/markup-compatibility/2006" xmlns:o="urn:schemas-microsoft-com:office:office" xmlns:r="http://schemas.openxmlformats.org/officeDocument/2006/relationships" xmlns:m="http://schemas.openxmlformats.org/officeDocument/2006/math" xmlns:v="urn:schemas-microsoft-com:vml" xmlns:wp14="http://schemas.microsoft.com/office/word/2010/wordprocessingDrawing" xmlns:wp="http://schemas.openxmlformats.org/drawingml/2006/wordprocessingDrawing" xmlns:w10="urn:schemas-microsoft-com:office:word" xmlns:w="http://schemas.openxmlformats.org/wordprocessingml/2006/main" xmlns:w14="http://schemas.microsoft.com/office/word/2010/wordml" xmlns:wpg="http://schemas.microsoft.com/office/word/2010/wordprocessingGroup" xmlns:wpi="http://schemas.microsoft.com/office/word/2010/wordprocessingInk" xmlns:wne="http://schemas.microsoft.com/office/word/2006/wordml" xmlns:wps="http://schemas.microsoft.com/office/word/2010/wordprocessingShape" mc:Ignorable="w14 wp14">
   <w:sdt>
     <w:sdtPr>
-      <w:id w:val="5713174"/>
-      <w:docPartObj>
-        <w:docPartGallery w:val="Page Numbers (Top of Page)"/>
-        <w:docPartUnique/>
-      </w:docPartObj>
-    </w:sdtPr>
-    <w:sdtContent>
-      <w:p>
-        <w:pPr>
-          <w:pStyle w:val="Header"/>
-          <w:jc w:val="right"/>
-        </w:pPr>
-        <w:r>
-          <w:fldChar w:fldCharType="begin"/>
-        </w:r>
-        <w:r>
-          <w:instrText xml:space="preserve"> PAGE   \* MERGEFORMAT </w:instrText>
-        </w:r>
-        <w:r>
-          <w:fldChar w:fldCharType="separate"/>
-        </w:r>
-        <w:r>
-          <w:rPr>
-            <w:noProof/>
-          </w:rPr>
-          <w:t>53</w:t>
-        </w:r>
-        <w:r>
-          <w:rPr>
-            <w:noProof/>
-          </w:rPr>
-          <w:fldChar w:fldCharType="end"/>
-        </w:r>
-      </w:p>
-    </w:sdtContent>
-  </w:sdt>
-  <w:p>
-    <w:pPr>
-      <w:pStyle w:val="Header"/>
-    </w:pPr>
-  </w:p>
-</w:hdr>
-</file>
-
-<file path=word/header19.xml><?xml version="1.0" encoding="utf-8"?>
-<w:hdr xmlns:wpc="http://schemas.microsoft.com/office/word/2010/wordprocessingCanvas" xmlns:mc="http://schemas.openxmlformats.org/markup-compatibility/2006" xmlns:o="urn:schemas-microsoft-com:office:office" xmlns:r="http://schemas.openxmlformats.org/officeDocument/2006/relationships" xmlns:m="http://schemas.openxmlformats.org/officeDocument/2006/math" xmlns:v="urn:schemas-microsoft-com:vml" xmlns:wp14="http://schemas.microsoft.com/office/word/2010/wordprocessingDrawing" xmlns:wp="http://schemas.openxmlformats.org/drawingml/2006/wordprocessingDrawing" xmlns:w10="urn:schemas-microsoft-com:office:word" xmlns:w="http://schemas.openxmlformats.org/wordprocessingml/2006/main" xmlns:w14="http://schemas.microsoft.com/office/word/2010/wordml" xmlns:w15="http://schemas.microsoft.com/office/word/2012/wordml" xmlns:wpg="http://schemas.microsoft.com/office/word/2010/wordprocessingGroup" xmlns:wpi="http://schemas.microsoft.com/office/word/2010/wordprocessingInk" xmlns:wne="http://schemas.microsoft.com/office/word/2006/wordml" xmlns:wps="http://schemas.microsoft.com/office/word/2010/wordprocessingShape" mc:Ignorable="w14 w15 wp14">
-  <w:sdt>
-    <w:sdtPr>
-      <w:id w:val="5713180"/>
-      <w:docPartObj>
-        <w:docPartGallery w:val="Page Numbers (Top of Page)"/>
-        <w:docPartUnique/>
-      </w:docPartObj>
-    </w:sdtPr>
-    <w:sdtContent>
-      <w:p>
-        <w:pPr>
-          <w:pStyle w:val="Header"/>
-          <w:jc w:val="right"/>
-        </w:pPr>
-      </w:p>
-    </w:sdtContent>
-  </w:sdt>
-  <w:p>
-    <w:pPr>
-      <w:pStyle w:val="Header"/>
-    </w:pPr>
-  </w:p>
-</w:hdr>
-</file>
-
-<file path=word/header2.xml><?xml version="1.0" encoding="utf-8"?>
-<w:hdr xmlns:wpc="http://schemas.microsoft.com/office/word/2010/wordprocessingCanvas" xmlns:mc="http://schemas.openxmlformats.org/markup-compatibility/2006" xmlns:o="urn:schemas-microsoft-com:office:office" xmlns:r="http://schemas.openxmlformats.org/officeDocument/2006/relationships" xmlns:m="http://schemas.openxmlformats.org/officeDocument/2006/math" xmlns:v="urn:schemas-microsoft-com:vml" xmlns:wp14="http://schemas.microsoft.com/office/word/2010/wordprocessingDrawing" xmlns:wp="http://schemas.openxmlformats.org/drawingml/2006/wordprocessingDrawing" xmlns:w10="urn:schemas-microsoft-com:office:word" xmlns:w="http://schemas.openxmlformats.org/wordprocessingml/2006/main" xmlns:w14="http://schemas.microsoft.com/office/word/2010/wordml" xmlns:w15="http://schemas.microsoft.com/office/word/2012/wordml" xmlns:wpg="http://schemas.microsoft.com/office/word/2010/wordprocessingGroup" xmlns:wpi="http://schemas.microsoft.com/office/word/2010/wordprocessingInk" xmlns:wne="http://schemas.microsoft.com/office/word/2006/wordml" xmlns:wps="http://schemas.microsoft.com/office/word/2010/wordprocessingShape" mc:Ignorable="w14 w15 wp14">
-  <w:p>
-    <w:pPr>
-      <w:pStyle w:val="Header"/>
-      <w:jc w:val="right"/>
-    </w:pPr>
-  </w:p>
-  <w:p>
-    <w:pPr>
-      <w:pStyle w:val="Header"/>
-    </w:pPr>
-  </w:p>
-</w:hdr>
-</file>
-
-<file path=word/header20.xml><?xml version="1.0" encoding="utf-8"?>
-<w:hdr xmlns:wpc="http://schemas.microsoft.com/office/word/2010/wordprocessingCanvas" xmlns:mc="http://schemas.openxmlformats.org/markup-compatibility/2006" xmlns:o="urn:schemas-microsoft-com:office:office" xmlns:r="http://schemas.openxmlformats.org/officeDocument/2006/relationships" xmlns:m="http://schemas.openxmlformats.org/officeDocument/2006/math" xmlns:v="urn:schemas-microsoft-com:vml" xmlns:wp14="http://schemas.microsoft.com/office/word/2010/wordprocessingDrawing" xmlns:wp="http://schemas.openxmlformats.org/drawingml/2006/wordprocessingDrawing" xmlns:w10="urn:schemas-microsoft-com:office:word" xmlns:w="http://schemas.openxmlformats.org/wordprocessingml/2006/main" xmlns:w14="http://schemas.microsoft.com/office/word/2010/wordml" xmlns:w15="http://schemas.microsoft.com/office/word/2012/wordml" xmlns:wpg="http://schemas.microsoft.com/office/word/2010/wordprocessingGroup" xmlns:wpi="http://schemas.microsoft.com/office/word/2010/wordprocessingInk" xmlns:wne="http://schemas.microsoft.com/office/word/2006/wordml" xmlns:wps="http://schemas.microsoft.com/office/word/2010/wordprocessingShape" mc:Ignorable="w14 w15 wp14">
-  <w:sdt>
-    <w:sdtPr>
-      <w:id w:val="1295456"/>
-      <w:docPartObj>
-        <w:docPartGallery w:val="Page Numbers (Top of Page)"/>
-        <w:docPartUnique/>
-      </w:docPartObj>
-    </w:sdtPr>
-    <w:sdtContent>
-      <w:p>
-        <w:pPr>
-          <w:pStyle w:val="Header"/>
-        </w:pPr>
-        <w:r>
-          <w:fldChar w:fldCharType="begin"/>
-        </w:r>
-        <w:r>
-          <w:instrText xml:space="preserve"> PAGE   \* MERGEFORMAT </w:instrText>
-        </w:r>
-        <w:r>
-          <w:fldChar w:fldCharType="separate"/>
-        </w:r>
-        <w:r>
-          <w:rPr>
-            <w:noProof/>
-          </w:rPr>
-          <w:t>56</w:t>
-        </w:r>
-        <w:r>
-          <w:rPr>
-            <w:noProof/>
-          </w:rPr>
-          <w:fldChar w:fldCharType="end"/>
-        </w:r>
-      </w:p>
-    </w:sdtContent>
-  </w:sdt>
-  <w:p>
-    <w:pPr>
-      <w:pStyle w:val="Header"/>
-    </w:pPr>
-  </w:p>
-</w:hdr>
-</file>
-
-<file path=word/header21.xml><?xml version="1.0" encoding="utf-8"?>
-<w:hdr xmlns:wpc="http://schemas.microsoft.com/office/word/2010/wordprocessingCanvas" xmlns:mc="http://schemas.openxmlformats.org/markup-compatibility/2006" xmlns:o="urn:schemas-microsoft-com:office:office" xmlns:r="http://schemas.openxmlformats.org/officeDocument/2006/relationships" xmlns:m="http://schemas.openxmlformats.org/officeDocument/2006/math" xmlns:v="urn:schemas-microsoft-com:vml" xmlns:wp14="http://schemas.microsoft.com/office/word/2010/wordprocessingDrawing" xmlns:wp="http://schemas.openxmlformats.org/drawingml/2006/wordprocessingDrawing" xmlns:w10="urn:schemas-microsoft-com:office:word" xmlns:w="http://schemas.openxmlformats.org/wordprocessingml/2006/main" xmlns:w14="http://schemas.microsoft.com/office/word/2010/wordml" xmlns:w15="http://schemas.microsoft.com/office/word/2012/wordml" xmlns:wpg="http://schemas.microsoft.com/office/word/2010/wordprocessingGroup" xmlns:wpi="http://schemas.microsoft.com/office/word/2010/wordprocessingInk" xmlns:wne="http://schemas.microsoft.com/office/word/2006/wordml" xmlns:wps="http://schemas.microsoft.com/office/word/2010/wordprocessingShape" mc:Ignorable="w14 w15 wp14">
-  <w:sdt>
-    <w:sdtPr>
-      <w:id w:val="5713188"/>
+      <w:id w:val="802126365"/>
       <w:docPartObj>
         <w:docPartGallery w:val="Page Numbers (Top of Page)"/>
         <w:docPartUnique/>
@@ -11325,8 +12125,336 @@
 </w:hdr>
 </file>
 
+<file path=word/header15.xml><?xml version="1.0" encoding="utf-8"?>
+<w:hdr xmlns:wpc="http://schemas.microsoft.com/office/word/2010/wordprocessingCanvas" xmlns:mc="http://schemas.openxmlformats.org/markup-compatibility/2006" xmlns:o="urn:schemas-microsoft-com:office:office" xmlns:r="http://schemas.openxmlformats.org/officeDocument/2006/relationships" xmlns:m="http://schemas.openxmlformats.org/officeDocument/2006/math" xmlns:v="urn:schemas-microsoft-com:vml" xmlns:wp14="http://schemas.microsoft.com/office/word/2010/wordprocessingDrawing" xmlns:wp="http://schemas.openxmlformats.org/drawingml/2006/wordprocessingDrawing" xmlns:w10="urn:schemas-microsoft-com:office:word" xmlns:w="http://schemas.openxmlformats.org/wordprocessingml/2006/main" xmlns:w14="http://schemas.microsoft.com/office/word/2010/wordml" xmlns:wpg="http://schemas.microsoft.com/office/word/2010/wordprocessingGroup" xmlns:wpi="http://schemas.microsoft.com/office/word/2010/wordprocessingInk" xmlns:wne="http://schemas.microsoft.com/office/word/2006/wordml" xmlns:wps="http://schemas.microsoft.com/office/word/2010/wordprocessingShape" mc:Ignorable="w14 wp14">
+  <w:sdt>
+    <w:sdtPr>
+      <w:id w:val="1295448"/>
+      <w:docPartObj>
+        <w:docPartGallery w:val="Page Numbers (Top of Page)"/>
+        <w:docPartUnique/>
+      </w:docPartObj>
+    </w:sdtPr>
+    <w:sdtContent>
+      <w:p>
+        <w:pPr>
+          <w:pStyle w:val="Header"/>
+        </w:pPr>
+        <w:r>
+          <w:fldChar w:fldCharType="begin"/>
+        </w:r>
+        <w:r>
+          <w:instrText xml:space="preserve"> PAGE   \* MERGEFORMAT </w:instrText>
+        </w:r>
+        <w:r>
+          <w:fldChar w:fldCharType="separate"/>
+        </w:r>
+        <w:r>
+          <w:rPr>
+            <w:noProof/>
+          </w:rPr>
+          <w:t>56</w:t>
+        </w:r>
+        <w:r>
+          <w:rPr>
+            <w:noProof/>
+          </w:rPr>
+          <w:fldChar w:fldCharType="end"/>
+        </w:r>
+      </w:p>
+    </w:sdtContent>
+  </w:sdt>
+  <w:p>
+    <w:pPr>
+      <w:pStyle w:val="Header"/>
+    </w:pPr>
+  </w:p>
+</w:hdr>
+</file>
+
+<file path=word/header16.xml><?xml version="1.0" encoding="utf-8"?>
+<w:hdr xmlns:wpc="http://schemas.microsoft.com/office/word/2010/wordprocessingCanvas" xmlns:mc="http://schemas.openxmlformats.org/markup-compatibility/2006" xmlns:o="urn:schemas-microsoft-com:office:office" xmlns:r="http://schemas.openxmlformats.org/officeDocument/2006/relationships" xmlns:m="http://schemas.openxmlformats.org/officeDocument/2006/math" xmlns:v="urn:schemas-microsoft-com:vml" xmlns:wp14="http://schemas.microsoft.com/office/word/2010/wordprocessingDrawing" xmlns:wp="http://schemas.openxmlformats.org/drawingml/2006/wordprocessingDrawing" xmlns:w10="urn:schemas-microsoft-com:office:word" xmlns:w="http://schemas.openxmlformats.org/wordprocessingml/2006/main" xmlns:w14="http://schemas.microsoft.com/office/word/2010/wordml" xmlns:wpg="http://schemas.microsoft.com/office/word/2010/wordprocessingGroup" xmlns:wpi="http://schemas.microsoft.com/office/word/2010/wordprocessingInk" xmlns:wne="http://schemas.microsoft.com/office/word/2006/wordml" xmlns:wps="http://schemas.microsoft.com/office/word/2010/wordprocessingShape" mc:Ignorable="w14 wp14">
+  <w:sdt>
+    <w:sdtPr>
+      <w:id w:val="5713167"/>
+      <w:docPartObj>
+        <w:docPartGallery w:val="Page Numbers (Top of Page)"/>
+        <w:docPartUnique/>
+      </w:docPartObj>
+    </w:sdtPr>
+    <w:sdtContent>
+      <w:p>
+        <w:pPr>
+          <w:pStyle w:val="Header"/>
+          <w:jc w:val="right"/>
+        </w:pPr>
+        <w:r>
+          <w:fldChar w:fldCharType="begin"/>
+        </w:r>
+        <w:r>
+          <w:instrText xml:space="preserve"> PAGE   \* MERGEFORMAT </w:instrText>
+        </w:r>
+        <w:r>
+          <w:fldChar w:fldCharType="separate"/>
+        </w:r>
+        <w:r>
+          <w:rPr>
+            <w:noProof/>
+          </w:rPr>
+          <w:t>55</w:t>
+        </w:r>
+        <w:r>
+          <w:rPr>
+            <w:noProof/>
+          </w:rPr>
+          <w:fldChar w:fldCharType="end"/>
+        </w:r>
+      </w:p>
+    </w:sdtContent>
+  </w:sdt>
+  <w:p>
+    <w:pPr>
+      <w:pStyle w:val="Header"/>
+    </w:pPr>
+  </w:p>
+</w:hdr>
+</file>
+
+<file path=word/header17.xml><?xml version="1.0" encoding="utf-8"?>
+<w:hdr xmlns:wpc="http://schemas.microsoft.com/office/word/2010/wordprocessingCanvas" xmlns:mc="http://schemas.openxmlformats.org/markup-compatibility/2006" xmlns:o="urn:schemas-microsoft-com:office:office" xmlns:r="http://schemas.openxmlformats.org/officeDocument/2006/relationships" xmlns:m="http://schemas.openxmlformats.org/officeDocument/2006/math" xmlns:v="urn:schemas-microsoft-com:vml" xmlns:wp14="http://schemas.microsoft.com/office/word/2010/wordprocessingDrawing" xmlns:wp="http://schemas.openxmlformats.org/drawingml/2006/wordprocessingDrawing" xmlns:w10="urn:schemas-microsoft-com:office:word" xmlns:w="http://schemas.openxmlformats.org/wordprocessingml/2006/main" xmlns:w14="http://schemas.microsoft.com/office/word/2010/wordml" xmlns:wpg="http://schemas.microsoft.com/office/word/2010/wordprocessingGroup" xmlns:wpi="http://schemas.microsoft.com/office/word/2010/wordprocessingInk" xmlns:wne="http://schemas.microsoft.com/office/word/2006/wordml" xmlns:wps="http://schemas.microsoft.com/office/word/2010/wordprocessingShape" mc:Ignorable="w14 wp14">
+  <w:sdt>
+    <w:sdtPr>
+      <w:id w:val="1295450"/>
+      <w:docPartObj>
+        <w:docPartGallery w:val="Page Numbers (Top of Page)"/>
+        <w:docPartUnique/>
+      </w:docPartObj>
+    </w:sdtPr>
+    <w:sdtContent>
+      <w:p>
+        <w:pPr>
+          <w:pStyle w:val="Header"/>
+        </w:pPr>
+        <w:r>
+          <w:fldChar w:fldCharType="begin"/>
+        </w:r>
+        <w:r>
+          <w:instrText xml:space="preserve"> PAGE   \* MERGEFORMAT </w:instrText>
+        </w:r>
+        <w:r>
+          <w:fldChar w:fldCharType="separate"/>
+        </w:r>
+        <w:r>
+          <w:rPr>
+            <w:noProof/>
+          </w:rPr>
+          <w:t>58</w:t>
+        </w:r>
+        <w:r>
+          <w:rPr>
+            <w:noProof/>
+          </w:rPr>
+          <w:fldChar w:fldCharType="end"/>
+        </w:r>
+      </w:p>
+    </w:sdtContent>
+  </w:sdt>
+  <w:p>
+    <w:pPr>
+      <w:pStyle w:val="Header"/>
+    </w:pPr>
+  </w:p>
+</w:hdr>
+</file>
+
+<file path=word/header18.xml><?xml version="1.0" encoding="utf-8"?>
+<w:hdr xmlns:wpc="http://schemas.microsoft.com/office/word/2010/wordprocessingCanvas" xmlns:mc="http://schemas.openxmlformats.org/markup-compatibility/2006" xmlns:o="urn:schemas-microsoft-com:office:office" xmlns:r="http://schemas.openxmlformats.org/officeDocument/2006/relationships" xmlns:m="http://schemas.openxmlformats.org/officeDocument/2006/math" xmlns:v="urn:schemas-microsoft-com:vml" xmlns:wp14="http://schemas.microsoft.com/office/word/2010/wordprocessingDrawing" xmlns:wp="http://schemas.openxmlformats.org/drawingml/2006/wordprocessingDrawing" xmlns:w10="urn:schemas-microsoft-com:office:word" xmlns:w="http://schemas.openxmlformats.org/wordprocessingml/2006/main" xmlns:w14="http://schemas.microsoft.com/office/word/2010/wordml" xmlns:wpg="http://schemas.microsoft.com/office/word/2010/wordprocessingGroup" xmlns:wpi="http://schemas.microsoft.com/office/word/2010/wordprocessingInk" xmlns:wne="http://schemas.microsoft.com/office/word/2006/wordml" xmlns:wps="http://schemas.microsoft.com/office/word/2010/wordprocessingShape" mc:Ignorable="w14 wp14">
+  <w:sdt>
+    <w:sdtPr>
+      <w:id w:val="5713174"/>
+      <w:docPartObj>
+        <w:docPartGallery w:val="Page Numbers (Top of Page)"/>
+        <w:docPartUnique/>
+      </w:docPartObj>
+    </w:sdtPr>
+    <w:sdtContent>
+      <w:p>
+        <w:pPr>
+          <w:pStyle w:val="Header"/>
+          <w:jc w:val="right"/>
+        </w:pPr>
+        <w:r>
+          <w:fldChar w:fldCharType="begin"/>
+        </w:r>
+        <w:r>
+          <w:instrText xml:space="preserve"> PAGE   \* MERGEFORMAT </w:instrText>
+        </w:r>
+        <w:r>
+          <w:fldChar w:fldCharType="separate"/>
+        </w:r>
+        <w:r>
+          <w:rPr>
+            <w:noProof/>
+          </w:rPr>
+          <w:t>57</w:t>
+        </w:r>
+        <w:r>
+          <w:rPr>
+            <w:noProof/>
+          </w:rPr>
+          <w:fldChar w:fldCharType="end"/>
+        </w:r>
+      </w:p>
+    </w:sdtContent>
+  </w:sdt>
+  <w:p>
+    <w:pPr>
+      <w:pStyle w:val="Header"/>
+    </w:pPr>
+  </w:p>
+</w:hdr>
+</file>
+
+<file path=word/header19.xml><?xml version="1.0" encoding="utf-8"?>
+<w:hdr xmlns:wpc="http://schemas.microsoft.com/office/word/2010/wordprocessingCanvas" xmlns:mc="http://schemas.openxmlformats.org/markup-compatibility/2006" xmlns:o="urn:schemas-microsoft-com:office:office" xmlns:r="http://schemas.openxmlformats.org/officeDocument/2006/relationships" xmlns:m="http://schemas.openxmlformats.org/officeDocument/2006/math" xmlns:v="urn:schemas-microsoft-com:vml" xmlns:wp14="http://schemas.microsoft.com/office/word/2010/wordprocessingDrawing" xmlns:wp="http://schemas.openxmlformats.org/drawingml/2006/wordprocessingDrawing" xmlns:w10="urn:schemas-microsoft-com:office:word" xmlns:w="http://schemas.openxmlformats.org/wordprocessingml/2006/main" xmlns:w14="http://schemas.microsoft.com/office/word/2010/wordml" xmlns:wpg="http://schemas.microsoft.com/office/word/2010/wordprocessingGroup" xmlns:wpi="http://schemas.microsoft.com/office/word/2010/wordprocessingInk" xmlns:wne="http://schemas.microsoft.com/office/word/2006/wordml" xmlns:wps="http://schemas.microsoft.com/office/word/2010/wordprocessingShape" mc:Ignorable="w14 wp14">
+  <w:sdt>
+    <w:sdtPr>
+      <w:id w:val="5713180"/>
+      <w:docPartObj>
+        <w:docPartGallery w:val="Page Numbers (Top of Page)"/>
+        <w:docPartUnique/>
+      </w:docPartObj>
+    </w:sdtPr>
+    <w:sdtContent>
+      <w:p>
+        <w:pPr>
+          <w:pStyle w:val="Header"/>
+          <w:jc w:val="right"/>
+        </w:pPr>
+      </w:p>
+    </w:sdtContent>
+  </w:sdt>
+  <w:p>
+    <w:pPr>
+      <w:pStyle w:val="Header"/>
+    </w:pPr>
+  </w:p>
+</w:hdr>
+</file>
+
+<file path=word/header2.xml><?xml version="1.0" encoding="utf-8"?>
+<w:hdr xmlns:wpc="http://schemas.microsoft.com/office/word/2010/wordprocessingCanvas" xmlns:mc="http://schemas.openxmlformats.org/markup-compatibility/2006" xmlns:o="urn:schemas-microsoft-com:office:office" xmlns:r="http://schemas.openxmlformats.org/officeDocument/2006/relationships" xmlns:m="http://schemas.openxmlformats.org/officeDocument/2006/math" xmlns:v="urn:schemas-microsoft-com:vml" xmlns:wp14="http://schemas.microsoft.com/office/word/2010/wordprocessingDrawing" xmlns:wp="http://schemas.openxmlformats.org/drawingml/2006/wordprocessingDrawing" xmlns:w10="urn:schemas-microsoft-com:office:word" xmlns:w="http://schemas.openxmlformats.org/wordprocessingml/2006/main" xmlns:w14="http://schemas.microsoft.com/office/word/2010/wordml" xmlns:wpg="http://schemas.microsoft.com/office/word/2010/wordprocessingGroup" xmlns:wpi="http://schemas.microsoft.com/office/word/2010/wordprocessingInk" xmlns:wne="http://schemas.microsoft.com/office/word/2006/wordml" xmlns:wps="http://schemas.microsoft.com/office/word/2010/wordprocessingShape" mc:Ignorable="w14 wp14">
+  <w:p>
+    <w:pPr>
+      <w:pStyle w:val="Header"/>
+      <w:jc w:val="right"/>
+    </w:pPr>
+  </w:p>
+  <w:p>
+    <w:pPr>
+      <w:pStyle w:val="Header"/>
+    </w:pPr>
+  </w:p>
+</w:hdr>
+</file>
+
+<file path=word/header20.xml><?xml version="1.0" encoding="utf-8"?>
+<w:hdr xmlns:wpc="http://schemas.microsoft.com/office/word/2010/wordprocessingCanvas" xmlns:mc="http://schemas.openxmlformats.org/markup-compatibility/2006" xmlns:o="urn:schemas-microsoft-com:office:office" xmlns:r="http://schemas.openxmlformats.org/officeDocument/2006/relationships" xmlns:m="http://schemas.openxmlformats.org/officeDocument/2006/math" xmlns:v="urn:schemas-microsoft-com:vml" xmlns:wp14="http://schemas.microsoft.com/office/word/2010/wordprocessingDrawing" xmlns:wp="http://schemas.openxmlformats.org/drawingml/2006/wordprocessingDrawing" xmlns:w10="urn:schemas-microsoft-com:office:word" xmlns:w="http://schemas.openxmlformats.org/wordprocessingml/2006/main" xmlns:w14="http://schemas.microsoft.com/office/word/2010/wordml" xmlns:wpg="http://schemas.microsoft.com/office/word/2010/wordprocessingGroup" xmlns:wpi="http://schemas.microsoft.com/office/word/2010/wordprocessingInk" xmlns:wne="http://schemas.microsoft.com/office/word/2006/wordml" xmlns:wps="http://schemas.microsoft.com/office/word/2010/wordprocessingShape" mc:Ignorable="w14 wp14">
+  <w:sdt>
+    <w:sdtPr>
+      <w:id w:val="1295456"/>
+      <w:docPartObj>
+        <w:docPartGallery w:val="Page Numbers (Top of Page)"/>
+        <w:docPartUnique/>
+      </w:docPartObj>
+    </w:sdtPr>
+    <w:sdtContent>
+      <w:p>
+        <w:pPr>
+          <w:pStyle w:val="Header"/>
+        </w:pPr>
+        <w:r>
+          <w:fldChar w:fldCharType="begin"/>
+        </w:r>
+        <w:r>
+          <w:instrText xml:space="preserve"> PAGE   \* MERGEFORMAT </w:instrText>
+        </w:r>
+        <w:r>
+          <w:fldChar w:fldCharType="separate"/>
+        </w:r>
+        <w:r>
+          <w:rPr>
+            <w:noProof/>
+          </w:rPr>
+          <w:t>58</w:t>
+        </w:r>
+        <w:r>
+          <w:rPr>
+            <w:noProof/>
+          </w:rPr>
+          <w:fldChar w:fldCharType="end"/>
+        </w:r>
+      </w:p>
+    </w:sdtContent>
+  </w:sdt>
+  <w:p>
+    <w:pPr>
+      <w:pStyle w:val="Header"/>
+    </w:pPr>
+  </w:p>
+</w:hdr>
+</file>
+
+<file path=word/header21.xml><?xml version="1.0" encoding="utf-8"?>
+<w:hdr xmlns:wpc="http://schemas.microsoft.com/office/word/2010/wordprocessingCanvas" xmlns:mc="http://schemas.openxmlformats.org/markup-compatibility/2006" xmlns:o="urn:schemas-microsoft-com:office:office" xmlns:r="http://schemas.openxmlformats.org/officeDocument/2006/relationships" xmlns:m="http://schemas.openxmlformats.org/officeDocument/2006/math" xmlns:v="urn:schemas-microsoft-com:vml" xmlns:wp14="http://schemas.microsoft.com/office/word/2010/wordprocessingDrawing" xmlns:wp="http://schemas.openxmlformats.org/drawingml/2006/wordprocessingDrawing" xmlns:w10="urn:schemas-microsoft-com:office:word" xmlns:w="http://schemas.openxmlformats.org/wordprocessingml/2006/main" xmlns:w14="http://schemas.microsoft.com/office/word/2010/wordml" xmlns:wpg="http://schemas.microsoft.com/office/word/2010/wordprocessingGroup" xmlns:wpi="http://schemas.microsoft.com/office/word/2010/wordprocessingInk" xmlns:wne="http://schemas.microsoft.com/office/word/2006/wordml" xmlns:wps="http://schemas.microsoft.com/office/word/2010/wordprocessingShape" mc:Ignorable="w14 wp14">
+  <w:sdt>
+    <w:sdtPr>
+      <w:id w:val="5713188"/>
+      <w:docPartObj>
+        <w:docPartGallery w:val="Page Numbers (Top of Page)"/>
+        <w:docPartUnique/>
+      </w:docPartObj>
+    </w:sdtPr>
+    <w:sdtContent>
+      <w:p>
+        <w:pPr>
+          <w:pStyle w:val="Header"/>
+          <w:jc w:val="right"/>
+        </w:pPr>
+        <w:r>
+          <w:fldChar w:fldCharType="begin"/>
+        </w:r>
+        <w:r>
+          <w:instrText xml:space="preserve"> PAGE   \* MERGEFORMAT </w:instrText>
+        </w:r>
+        <w:r>
+          <w:fldChar w:fldCharType="separate"/>
+        </w:r>
+        <w:r>
+          <w:rPr>
+            <w:noProof/>
+          </w:rPr>
+          <w:t>59</w:t>
+        </w:r>
+        <w:r>
+          <w:rPr>
+            <w:noProof/>
+          </w:rPr>
+          <w:fldChar w:fldCharType="end"/>
+        </w:r>
+      </w:p>
+    </w:sdtContent>
+  </w:sdt>
+  <w:p>
+    <w:pPr>
+      <w:pStyle w:val="Header"/>
+    </w:pPr>
+  </w:p>
+</w:hdr>
+</file>
+
 <file path=word/header3.xml><?xml version="1.0" encoding="utf-8"?>
-<w:hdr xmlns:wpc="http://schemas.microsoft.com/office/word/2010/wordprocessingCanvas" xmlns:mc="http://schemas.openxmlformats.org/markup-compatibility/2006" xmlns:o="urn:schemas-microsoft-com:office:office" xmlns:r="http://schemas.openxmlformats.org/officeDocument/2006/relationships" xmlns:m="http://schemas.openxmlformats.org/officeDocument/2006/math" xmlns:v="urn:schemas-microsoft-com:vml" xmlns:wp14="http://schemas.microsoft.com/office/word/2010/wordprocessingDrawing" xmlns:wp="http://schemas.openxmlformats.org/drawingml/2006/wordprocessingDrawing" xmlns:w10="urn:schemas-microsoft-com:office:word" xmlns:w="http://schemas.openxmlformats.org/wordprocessingml/2006/main" xmlns:w14="http://schemas.microsoft.com/office/word/2010/wordml" xmlns:w15="http://schemas.microsoft.com/office/word/2012/wordml" xmlns:wpg="http://schemas.microsoft.com/office/word/2010/wordprocessingGroup" xmlns:wpi="http://schemas.microsoft.com/office/word/2010/wordprocessingInk" xmlns:wne="http://schemas.microsoft.com/office/word/2006/wordml" xmlns:wps="http://schemas.microsoft.com/office/word/2010/wordprocessingShape" mc:Ignorable="w14 w15 wp14">
+<w:hdr xmlns:wpc="http://schemas.microsoft.com/office/word/2010/wordprocessingCanvas" xmlns:mc="http://schemas.openxmlformats.org/markup-compatibility/2006" xmlns:o="urn:schemas-microsoft-com:office:office" xmlns:r="http://schemas.openxmlformats.org/officeDocument/2006/relationships" xmlns:m="http://schemas.openxmlformats.org/officeDocument/2006/math" xmlns:v="urn:schemas-microsoft-com:vml" xmlns:wp14="http://schemas.microsoft.com/office/word/2010/wordprocessingDrawing" xmlns:wp="http://schemas.openxmlformats.org/drawingml/2006/wordprocessingDrawing" xmlns:w10="urn:schemas-microsoft-com:office:word" xmlns:w="http://schemas.openxmlformats.org/wordprocessingml/2006/main" xmlns:w14="http://schemas.microsoft.com/office/word/2010/wordml" xmlns:wpg="http://schemas.microsoft.com/office/word/2010/wordprocessingGroup" xmlns:wpi="http://schemas.microsoft.com/office/word/2010/wordprocessingInk" xmlns:wne="http://schemas.microsoft.com/office/word/2006/wordml" xmlns:wps="http://schemas.microsoft.com/office/word/2010/wordprocessingShape" mc:Ignorable="w14 wp14">
   <w:p>
     <w:pPr>
       <w:pStyle w:val="Header"/>
@@ -11341,7 +12469,7 @@
 </file>
 
 <file path=word/header4.xml><?xml version="1.0" encoding="utf-8"?>
-<w:hdr xmlns:wpc="http://schemas.microsoft.com/office/word/2010/wordprocessingCanvas" xmlns:mc="http://schemas.openxmlformats.org/markup-compatibility/2006" xmlns:o="urn:schemas-microsoft-com:office:office" xmlns:r="http://schemas.openxmlformats.org/officeDocument/2006/relationships" xmlns:m="http://schemas.openxmlformats.org/officeDocument/2006/math" xmlns:v="urn:schemas-microsoft-com:vml" xmlns:wp14="http://schemas.microsoft.com/office/word/2010/wordprocessingDrawing" xmlns:wp="http://schemas.openxmlformats.org/drawingml/2006/wordprocessingDrawing" xmlns:w10="urn:schemas-microsoft-com:office:word" xmlns:w="http://schemas.openxmlformats.org/wordprocessingml/2006/main" xmlns:w14="http://schemas.microsoft.com/office/word/2010/wordml" xmlns:w15="http://schemas.microsoft.com/office/word/2012/wordml" xmlns:wpg="http://schemas.microsoft.com/office/word/2010/wordprocessingGroup" xmlns:wpi="http://schemas.microsoft.com/office/word/2010/wordprocessingInk" xmlns:wne="http://schemas.microsoft.com/office/word/2006/wordml" xmlns:wps="http://schemas.microsoft.com/office/word/2010/wordprocessingShape" mc:Ignorable="w14 w15 wp14">
+<w:hdr xmlns:wpc="http://schemas.microsoft.com/office/word/2010/wordprocessingCanvas" xmlns:mc="http://schemas.openxmlformats.org/markup-compatibility/2006" xmlns:o="urn:schemas-microsoft-com:office:office" xmlns:r="http://schemas.openxmlformats.org/officeDocument/2006/relationships" xmlns:m="http://schemas.openxmlformats.org/officeDocument/2006/math" xmlns:v="urn:schemas-microsoft-com:vml" xmlns:wp14="http://schemas.microsoft.com/office/word/2010/wordprocessingDrawing" xmlns:wp="http://schemas.openxmlformats.org/drawingml/2006/wordprocessingDrawing" xmlns:w10="urn:schemas-microsoft-com:office:word" xmlns:w="http://schemas.openxmlformats.org/wordprocessingml/2006/main" xmlns:w14="http://schemas.microsoft.com/office/word/2010/wordml" xmlns:wpg="http://schemas.microsoft.com/office/word/2010/wordprocessingGroup" xmlns:wpi="http://schemas.microsoft.com/office/word/2010/wordprocessingInk" xmlns:wne="http://schemas.microsoft.com/office/word/2006/wordml" xmlns:wps="http://schemas.microsoft.com/office/word/2010/wordprocessingShape" mc:Ignorable="w14 wp14">
   <w:p>
     <w:pPr>
       <w:pStyle w:val="Header"/>
@@ -11357,7 +12485,7 @@
 </file>
 
 <file path=word/header5.xml><?xml version="1.0" encoding="utf-8"?>
-<w:hdr xmlns:wpc="http://schemas.microsoft.com/office/word/2010/wordprocessingCanvas" xmlns:mc="http://schemas.openxmlformats.org/markup-compatibility/2006" xmlns:o="urn:schemas-microsoft-com:office:office" xmlns:r="http://schemas.openxmlformats.org/officeDocument/2006/relationships" xmlns:m="http://schemas.openxmlformats.org/officeDocument/2006/math" xmlns:v="urn:schemas-microsoft-com:vml" xmlns:wp14="http://schemas.microsoft.com/office/word/2010/wordprocessingDrawing" xmlns:wp="http://schemas.openxmlformats.org/drawingml/2006/wordprocessingDrawing" xmlns:w10="urn:schemas-microsoft-com:office:word" xmlns:w="http://schemas.openxmlformats.org/wordprocessingml/2006/main" xmlns:w14="http://schemas.microsoft.com/office/word/2010/wordml" xmlns:w15="http://schemas.microsoft.com/office/word/2012/wordml" xmlns:wpg="http://schemas.microsoft.com/office/word/2010/wordprocessingGroup" xmlns:wpi="http://schemas.microsoft.com/office/word/2010/wordprocessingInk" xmlns:wne="http://schemas.microsoft.com/office/word/2006/wordml" xmlns:wps="http://schemas.microsoft.com/office/word/2010/wordprocessingShape" mc:Ignorable="w14 w15 wp14">
+<w:hdr xmlns:wpc="http://schemas.microsoft.com/office/word/2010/wordprocessingCanvas" xmlns:mc="http://schemas.openxmlformats.org/markup-compatibility/2006" xmlns:o="urn:schemas-microsoft-com:office:office" xmlns:r="http://schemas.openxmlformats.org/officeDocument/2006/relationships" xmlns:m="http://schemas.openxmlformats.org/officeDocument/2006/math" xmlns:v="urn:schemas-microsoft-com:vml" xmlns:wp14="http://schemas.microsoft.com/office/word/2010/wordprocessingDrawing" xmlns:wp="http://schemas.openxmlformats.org/drawingml/2006/wordprocessingDrawing" xmlns:w10="urn:schemas-microsoft-com:office:word" xmlns:w="http://schemas.openxmlformats.org/wordprocessingml/2006/main" xmlns:w14="http://schemas.microsoft.com/office/word/2010/wordml" xmlns:wpg="http://schemas.microsoft.com/office/word/2010/wordprocessingGroup" xmlns:wpi="http://schemas.microsoft.com/office/word/2010/wordprocessingInk" xmlns:wne="http://schemas.microsoft.com/office/word/2006/wordml" xmlns:wps="http://schemas.microsoft.com/office/word/2010/wordprocessingShape" mc:Ignorable="w14 wp14">
   <w:sdt>
     <w:sdtPr>
       <w:id w:val="1295435"/>
@@ -11404,7 +12532,7 @@
 </file>
 
 <file path=word/header6.xml><?xml version="1.0" encoding="utf-8"?>
-<w:hdr xmlns:wpc="http://schemas.microsoft.com/office/word/2010/wordprocessingCanvas" xmlns:mc="http://schemas.openxmlformats.org/markup-compatibility/2006" xmlns:o="urn:schemas-microsoft-com:office:office" xmlns:r="http://schemas.openxmlformats.org/officeDocument/2006/relationships" xmlns:m="http://schemas.openxmlformats.org/officeDocument/2006/math" xmlns:v="urn:schemas-microsoft-com:vml" xmlns:wp14="http://schemas.microsoft.com/office/word/2010/wordprocessingDrawing" xmlns:wp="http://schemas.openxmlformats.org/drawingml/2006/wordprocessingDrawing" xmlns:w10="urn:schemas-microsoft-com:office:word" xmlns:w="http://schemas.openxmlformats.org/wordprocessingml/2006/main" xmlns:w14="http://schemas.microsoft.com/office/word/2010/wordml" xmlns:w15="http://schemas.microsoft.com/office/word/2012/wordml" xmlns:wpg="http://schemas.microsoft.com/office/word/2010/wordprocessingGroup" xmlns:wpi="http://schemas.microsoft.com/office/word/2010/wordprocessingInk" xmlns:wne="http://schemas.microsoft.com/office/word/2006/wordml" xmlns:wps="http://schemas.microsoft.com/office/word/2010/wordprocessingShape" mc:Ignorable="w14 w15 wp14">
+<w:hdr xmlns:wpc="http://schemas.microsoft.com/office/word/2010/wordprocessingCanvas" xmlns:mc="http://schemas.openxmlformats.org/markup-compatibility/2006" xmlns:o="urn:schemas-microsoft-com:office:office" xmlns:r="http://schemas.openxmlformats.org/officeDocument/2006/relationships" xmlns:m="http://schemas.openxmlformats.org/officeDocument/2006/math" xmlns:v="urn:schemas-microsoft-com:vml" xmlns:wp14="http://schemas.microsoft.com/office/word/2010/wordprocessingDrawing" xmlns:wp="http://schemas.openxmlformats.org/drawingml/2006/wordprocessingDrawing" xmlns:w10="urn:schemas-microsoft-com:office:word" xmlns:w="http://schemas.openxmlformats.org/wordprocessingml/2006/main" xmlns:w14="http://schemas.microsoft.com/office/word/2010/wordml" xmlns:wpg="http://schemas.microsoft.com/office/word/2010/wordprocessingGroup" xmlns:wpi="http://schemas.microsoft.com/office/word/2010/wordprocessingInk" xmlns:wne="http://schemas.microsoft.com/office/word/2006/wordml" xmlns:wps="http://schemas.microsoft.com/office/word/2010/wordprocessingShape" mc:Ignorable="w14 wp14">
   <w:sdt>
     <w:sdtPr>
       <w:id w:val="5713132"/>
@@ -11452,7 +12580,7 @@
 </file>
 
 <file path=word/header7.xml><?xml version="1.0" encoding="utf-8"?>
-<w:hdr xmlns:wpc="http://schemas.microsoft.com/office/word/2010/wordprocessingCanvas" xmlns:mc="http://schemas.openxmlformats.org/markup-compatibility/2006" xmlns:o="urn:schemas-microsoft-com:office:office" xmlns:r="http://schemas.openxmlformats.org/officeDocument/2006/relationships" xmlns:m="http://schemas.openxmlformats.org/officeDocument/2006/math" xmlns:v="urn:schemas-microsoft-com:vml" xmlns:wp14="http://schemas.microsoft.com/office/word/2010/wordprocessingDrawing" xmlns:wp="http://schemas.openxmlformats.org/drawingml/2006/wordprocessingDrawing" xmlns:w10="urn:schemas-microsoft-com:office:word" xmlns:w="http://schemas.openxmlformats.org/wordprocessingml/2006/main" xmlns:w14="http://schemas.microsoft.com/office/word/2010/wordml" xmlns:w15="http://schemas.microsoft.com/office/word/2012/wordml" xmlns:wpg="http://schemas.microsoft.com/office/word/2010/wordprocessingGroup" xmlns:wpi="http://schemas.microsoft.com/office/word/2010/wordprocessingInk" xmlns:wne="http://schemas.microsoft.com/office/word/2006/wordml" xmlns:wps="http://schemas.microsoft.com/office/word/2010/wordprocessingShape" mc:Ignorable="w14 w15 wp14">
+<w:hdr xmlns:wpc="http://schemas.microsoft.com/office/word/2010/wordprocessingCanvas" xmlns:mc="http://schemas.openxmlformats.org/markup-compatibility/2006" xmlns:o="urn:schemas-microsoft-com:office:office" xmlns:r="http://schemas.openxmlformats.org/officeDocument/2006/relationships" xmlns:m="http://schemas.openxmlformats.org/officeDocument/2006/math" xmlns:v="urn:schemas-microsoft-com:vml" xmlns:wp14="http://schemas.microsoft.com/office/word/2010/wordprocessingDrawing" xmlns:wp="http://schemas.openxmlformats.org/drawingml/2006/wordprocessingDrawing" xmlns:w10="urn:schemas-microsoft-com:office:word" xmlns:w="http://schemas.openxmlformats.org/wordprocessingml/2006/main" xmlns:w14="http://schemas.microsoft.com/office/word/2010/wordml" xmlns:wpg="http://schemas.microsoft.com/office/word/2010/wordprocessingGroup" xmlns:wpi="http://schemas.microsoft.com/office/word/2010/wordprocessingInk" xmlns:wne="http://schemas.microsoft.com/office/word/2006/wordml" xmlns:wps="http://schemas.microsoft.com/office/word/2010/wordprocessingShape" mc:Ignorable="w14 wp14">
   <w:sdt>
     <w:sdtPr>
       <w:id w:val="1295437"/>
@@ -11499,7 +12627,7 @@
 </file>
 
 <file path=word/header8.xml><?xml version="1.0" encoding="utf-8"?>
-<w:hdr xmlns:wpc="http://schemas.microsoft.com/office/word/2010/wordprocessingCanvas" xmlns:mc="http://schemas.openxmlformats.org/markup-compatibility/2006" xmlns:o="urn:schemas-microsoft-com:office:office" xmlns:r="http://schemas.openxmlformats.org/officeDocument/2006/relationships" xmlns:m="http://schemas.openxmlformats.org/officeDocument/2006/math" xmlns:v="urn:schemas-microsoft-com:vml" xmlns:wp14="http://schemas.microsoft.com/office/word/2010/wordprocessingDrawing" xmlns:wp="http://schemas.openxmlformats.org/drawingml/2006/wordprocessingDrawing" xmlns:w10="urn:schemas-microsoft-com:office:word" xmlns:w="http://schemas.openxmlformats.org/wordprocessingml/2006/main" xmlns:w14="http://schemas.microsoft.com/office/word/2010/wordml" xmlns:w15="http://schemas.microsoft.com/office/word/2012/wordml" xmlns:wpg="http://schemas.microsoft.com/office/word/2010/wordprocessingGroup" xmlns:wpi="http://schemas.microsoft.com/office/word/2010/wordprocessingInk" xmlns:wne="http://schemas.microsoft.com/office/word/2006/wordml" xmlns:wps="http://schemas.microsoft.com/office/word/2010/wordprocessingShape" mc:Ignorable="w14 w15 wp14">
+<w:hdr xmlns:wpc="http://schemas.microsoft.com/office/word/2010/wordprocessingCanvas" xmlns:mc="http://schemas.openxmlformats.org/markup-compatibility/2006" xmlns:o="urn:schemas-microsoft-com:office:office" xmlns:r="http://schemas.openxmlformats.org/officeDocument/2006/relationships" xmlns:m="http://schemas.openxmlformats.org/officeDocument/2006/math" xmlns:v="urn:schemas-microsoft-com:vml" xmlns:wp14="http://schemas.microsoft.com/office/word/2010/wordprocessingDrawing" xmlns:wp="http://schemas.openxmlformats.org/drawingml/2006/wordprocessingDrawing" xmlns:w10="urn:schemas-microsoft-com:office:word" xmlns:w="http://schemas.openxmlformats.org/wordprocessingml/2006/main" xmlns:w14="http://schemas.microsoft.com/office/word/2010/wordml" xmlns:wpg="http://schemas.microsoft.com/office/word/2010/wordprocessingGroup" xmlns:wpi="http://schemas.microsoft.com/office/word/2010/wordprocessingInk" xmlns:wne="http://schemas.microsoft.com/office/word/2006/wordml" xmlns:wps="http://schemas.microsoft.com/office/word/2010/wordprocessingShape" mc:Ignorable="w14 wp14">
   <w:sdt>
     <w:sdtPr>
       <w:id w:val="5713140"/>
@@ -11547,7 +12675,7 @@
 </file>
 
 <file path=word/header9.xml><?xml version="1.0" encoding="utf-8"?>
-<w:hdr xmlns:wpc="http://schemas.microsoft.com/office/word/2010/wordprocessingCanvas" xmlns:mc="http://schemas.openxmlformats.org/markup-compatibility/2006" xmlns:o="urn:schemas-microsoft-com:office:office" xmlns:r="http://schemas.openxmlformats.org/officeDocument/2006/relationships" xmlns:m="http://schemas.openxmlformats.org/officeDocument/2006/math" xmlns:v="urn:schemas-microsoft-com:vml" xmlns:wp14="http://schemas.microsoft.com/office/word/2010/wordprocessingDrawing" xmlns:wp="http://schemas.openxmlformats.org/drawingml/2006/wordprocessingDrawing" xmlns:w10="urn:schemas-microsoft-com:office:word" xmlns:w="http://schemas.openxmlformats.org/wordprocessingml/2006/main" xmlns:w14="http://schemas.microsoft.com/office/word/2010/wordml" xmlns:w15="http://schemas.microsoft.com/office/word/2012/wordml" xmlns:wpg="http://schemas.microsoft.com/office/word/2010/wordprocessingGroup" xmlns:wpi="http://schemas.microsoft.com/office/word/2010/wordprocessingInk" xmlns:wne="http://schemas.microsoft.com/office/word/2006/wordml" xmlns:wps="http://schemas.microsoft.com/office/word/2010/wordprocessingShape" mc:Ignorable="w14 w15 wp14">
+<w:hdr xmlns:wpc="http://schemas.microsoft.com/office/word/2010/wordprocessingCanvas" xmlns:mc="http://schemas.openxmlformats.org/markup-compatibility/2006" xmlns:o="urn:schemas-microsoft-com:office:office" xmlns:r="http://schemas.openxmlformats.org/officeDocument/2006/relationships" xmlns:m="http://schemas.openxmlformats.org/officeDocument/2006/math" xmlns:v="urn:schemas-microsoft-com:vml" xmlns:wp14="http://schemas.microsoft.com/office/word/2010/wordprocessingDrawing" xmlns:wp="http://schemas.openxmlformats.org/drawingml/2006/wordprocessingDrawing" xmlns:w10="urn:schemas-microsoft-com:office:word" xmlns:w="http://schemas.openxmlformats.org/wordprocessingml/2006/main" xmlns:w14="http://schemas.microsoft.com/office/word/2010/wordml" xmlns:wpg="http://schemas.microsoft.com/office/word/2010/wordprocessingGroup" xmlns:wpi="http://schemas.microsoft.com/office/word/2010/wordprocessingInk" xmlns:wne="http://schemas.microsoft.com/office/word/2006/wordml" xmlns:wps="http://schemas.microsoft.com/office/word/2010/wordprocessingShape" mc:Ignorable="w14 wp14">
   <w:sdt>
     <w:sdtPr>
       <w:id w:val="-1162465902"/>
@@ -11594,7 +12722,7 @@
 </file>
 
 <file path=word/numbering.xml><?xml version="1.0" encoding="utf-8"?>
-<w:numbering xmlns:wpc="http://schemas.microsoft.com/office/word/2010/wordprocessingCanvas" xmlns:mc="http://schemas.openxmlformats.org/markup-compatibility/2006" xmlns:o="urn:schemas-microsoft-com:office:office" xmlns:r="http://schemas.openxmlformats.org/officeDocument/2006/relationships" xmlns:m="http://schemas.openxmlformats.org/officeDocument/2006/math" xmlns:v="urn:schemas-microsoft-com:vml" xmlns:wp14="http://schemas.microsoft.com/office/word/2010/wordprocessingDrawing" xmlns:wp="http://schemas.openxmlformats.org/drawingml/2006/wordprocessingDrawing" xmlns:w10="urn:schemas-microsoft-com:office:word" xmlns:w="http://schemas.openxmlformats.org/wordprocessingml/2006/main" xmlns:w14="http://schemas.microsoft.com/office/word/2010/wordml" xmlns:w15="http://schemas.microsoft.com/office/word/2012/wordml" xmlns:wpg="http://schemas.microsoft.com/office/word/2010/wordprocessingGroup" xmlns:wpi="http://schemas.microsoft.com/office/word/2010/wordprocessingInk" xmlns:wne="http://schemas.microsoft.com/office/word/2006/wordml" xmlns:wps="http://schemas.microsoft.com/office/word/2010/wordprocessingShape" mc:Ignorable="w14 w15 wp14">
+<w:numbering xmlns:wpc="http://schemas.microsoft.com/office/word/2010/wordprocessingCanvas" xmlns:mc="http://schemas.openxmlformats.org/markup-compatibility/2006" xmlns:o="urn:schemas-microsoft-com:office:office" xmlns:r="http://schemas.openxmlformats.org/officeDocument/2006/relationships" xmlns:m="http://schemas.openxmlformats.org/officeDocument/2006/math" xmlns:v="urn:schemas-microsoft-com:vml" xmlns:wp14="http://schemas.microsoft.com/office/word/2010/wordprocessingDrawing" xmlns:wp="http://schemas.openxmlformats.org/drawingml/2006/wordprocessingDrawing" xmlns:w10="urn:schemas-microsoft-com:office:word" xmlns:w="http://schemas.openxmlformats.org/wordprocessingml/2006/main" xmlns:w14="http://schemas.microsoft.com/office/word/2010/wordml" xmlns:wpg="http://schemas.microsoft.com/office/word/2010/wordprocessingGroup" xmlns:wpi="http://schemas.microsoft.com/office/word/2010/wordprocessingInk" xmlns:wne="http://schemas.microsoft.com/office/word/2006/wordml" xmlns:wps="http://schemas.microsoft.com/office/word/2010/wordprocessingShape" mc:Ignorable="w14 wp14">
   <w:abstractNum w:abstractNumId="0">
     <w:nsid w:val="001D7879"/>
     <w:multiLevelType w:val="hybridMultilevel"/>
@@ -13915,7 +15043,7 @@
 </file>
 
 <file path=word/styles.xml><?xml version="1.0" encoding="utf-8"?>
-<w:styles xmlns:mc="http://schemas.openxmlformats.org/markup-compatibility/2006" xmlns:r="http://schemas.openxmlformats.org/officeDocument/2006/relationships" xmlns:w="http://schemas.openxmlformats.org/wordprocessingml/2006/main" xmlns:w14="http://schemas.microsoft.com/office/word/2010/wordml" xmlns:w15="http://schemas.microsoft.com/office/word/2012/wordml" mc:Ignorable="w14 w15">
+<w:styles xmlns:mc="http://schemas.openxmlformats.org/markup-compatibility/2006" xmlns:r="http://schemas.openxmlformats.org/officeDocument/2006/relationships" xmlns:w="http://schemas.openxmlformats.org/wordprocessingml/2006/main" xmlns:w14="http://schemas.microsoft.com/office/word/2010/wordml" mc:Ignorable="w14">
   <w:docDefaults>
     <w:rPrDefault>
       <w:rPr>
@@ -13931,378 +15059,144 @@
       </w:pPr>
     </w:pPrDefault>
   </w:docDefaults>
-  <w:latentStyles w:defLockedState="0" w:defUIPriority="99" w:defSemiHidden="0" w:defUnhideWhenUsed="0" w:defQFormat="0" w:count="371">
-    <w:lsdException w:name="Normal" w:uiPriority="0" w:qFormat="1"/>
-    <w:lsdException w:name="heading 1" w:uiPriority="9" w:qFormat="1"/>
-    <w:lsdException w:name="heading 2" w:semiHidden="1" w:uiPriority="9" w:unhideWhenUsed="1" w:qFormat="1"/>
-    <w:lsdException w:name="heading 3" w:semiHidden="1" w:uiPriority="9" w:unhideWhenUsed="1" w:qFormat="1"/>
-    <w:lsdException w:name="heading 4" w:semiHidden="1" w:uiPriority="9" w:unhideWhenUsed="1" w:qFormat="1"/>
-    <w:lsdException w:name="heading 5" w:semiHidden="1" w:uiPriority="9" w:unhideWhenUsed="1" w:qFormat="1"/>
-    <w:lsdException w:name="heading 6" w:semiHidden="1" w:uiPriority="9" w:unhideWhenUsed="1" w:qFormat="1"/>
-    <w:lsdException w:name="heading 7" w:semiHidden="1" w:uiPriority="9" w:unhideWhenUsed="1" w:qFormat="1"/>
-    <w:lsdException w:name="heading 8" w:semiHidden="1" w:uiPriority="9" w:unhideWhenUsed="1" w:qFormat="1"/>
-    <w:lsdException w:name="heading 9" w:semiHidden="1" w:uiPriority="9" w:unhideWhenUsed="1" w:qFormat="1"/>
-    <w:lsdException w:name="index 1" w:semiHidden="1" w:unhideWhenUsed="1"/>
-    <w:lsdException w:name="index 2" w:semiHidden="1" w:unhideWhenUsed="1"/>
-    <w:lsdException w:name="index 3" w:semiHidden="1" w:unhideWhenUsed="1"/>
-    <w:lsdException w:name="index 4" w:semiHidden="1" w:unhideWhenUsed="1"/>
-    <w:lsdException w:name="index 5" w:semiHidden="1" w:unhideWhenUsed="1"/>
-    <w:lsdException w:name="index 6" w:semiHidden="1" w:unhideWhenUsed="1"/>
-    <w:lsdException w:name="index 7" w:semiHidden="1" w:unhideWhenUsed="1"/>
-    <w:lsdException w:name="index 8" w:semiHidden="1" w:unhideWhenUsed="1"/>
-    <w:lsdException w:name="index 9" w:semiHidden="1" w:unhideWhenUsed="1"/>
-    <w:lsdException w:name="toc 1" w:semiHidden="1" w:uiPriority="39" w:unhideWhenUsed="1"/>
-    <w:lsdException w:name="toc 2" w:semiHidden="1" w:uiPriority="39" w:unhideWhenUsed="1"/>
-    <w:lsdException w:name="toc 3" w:semiHidden="1" w:uiPriority="39" w:unhideWhenUsed="1"/>
-    <w:lsdException w:name="toc 4" w:semiHidden="1" w:uiPriority="39" w:unhideWhenUsed="1"/>
-    <w:lsdException w:name="toc 5" w:semiHidden="1" w:uiPriority="39" w:unhideWhenUsed="1"/>
-    <w:lsdException w:name="toc 6" w:semiHidden="1" w:uiPriority="39" w:unhideWhenUsed="1"/>
-    <w:lsdException w:name="toc 7" w:semiHidden="1" w:uiPriority="39" w:unhideWhenUsed="1"/>
-    <w:lsdException w:name="toc 8" w:semiHidden="1" w:uiPriority="39" w:unhideWhenUsed="1"/>
-    <w:lsdException w:name="toc 9" w:semiHidden="1" w:uiPriority="39" w:unhideWhenUsed="1"/>
-    <w:lsdException w:name="Normal Indent" w:semiHidden="1" w:unhideWhenUsed="1"/>
-    <w:lsdException w:name="footnote text" w:semiHidden="1" w:unhideWhenUsed="1"/>
-    <w:lsdException w:name="annotation text" w:semiHidden="1" w:unhideWhenUsed="1"/>
-    <w:lsdException w:name="header" w:semiHidden="1" w:unhideWhenUsed="1"/>
-    <w:lsdException w:name="footer" w:semiHidden="1" w:unhideWhenUsed="1"/>
-    <w:lsdException w:name="index heading" w:semiHidden="1" w:unhideWhenUsed="1"/>
-    <w:lsdException w:name="caption" w:semiHidden="1" w:unhideWhenUsed="1" w:qFormat="1"/>
-    <w:lsdException w:name="table of figures" w:semiHidden="1" w:unhideWhenUsed="1"/>
-    <w:lsdException w:name="envelope address" w:semiHidden="1" w:unhideWhenUsed="1"/>
-    <w:lsdException w:name="envelope return" w:semiHidden="1" w:unhideWhenUsed="1"/>
-    <w:lsdException w:name="footnote reference" w:semiHidden="1" w:unhideWhenUsed="1"/>
-    <w:lsdException w:name="annotation reference" w:semiHidden="1" w:unhideWhenUsed="1"/>
-    <w:lsdException w:name="line number" w:semiHidden="1" w:unhideWhenUsed="1"/>
-    <w:lsdException w:name="page number" w:semiHidden="1" w:unhideWhenUsed="1"/>
-    <w:lsdException w:name="endnote reference" w:semiHidden="1" w:unhideWhenUsed="1"/>
-    <w:lsdException w:name="endnote text" w:semiHidden="1" w:unhideWhenUsed="1"/>
-    <w:lsdException w:name="table of authorities" w:semiHidden="1" w:unhideWhenUsed="1"/>
-    <w:lsdException w:name="macro" w:semiHidden="1" w:unhideWhenUsed="1"/>
-    <w:lsdException w:name="toa heading" w:semiHidden="1" w:unhideWhenUsed="1"/>
-    <w:lsdException w:name="List" w:semiHidden="1" w:unhideWhenUsed="1"/>
-    <w:lsdException w:name="List Bullet" w:semiHidden="1" w:unhideWhenUsed="1"/>
-    <w:lsdException w:name="List Number" w:semiHidden="1" w:unhideWhenUsed="1"/>
-    <w:lsdException w:name="List 2" w:semiHidden="1" w:unhideWhenUsed="1"/>
-    <w:lsdException w:name="List 3" w:semiHidden="1" w:unhideWhenUsed="1"/>
-    <w:lsdException w:name="List 4" w:semiHidden="1" w:unhideWhenUsed="1"/>
-    <w:lsdException w:name="List 5" w:semiHidden="1" w:unhideWhenUsed="1"/>
-    <w:lsdException w:name="List Bullet 2" w:semiHidden="1" w:unhideWhenUsed="1"/>
-    <w:lsdException w:name="List Bullet 3" w:semiHidden="1" w:unhideWhenUsed="1"/>
-    <w:lsdException w:name="List Bullet 4" w:semiHidden="1" w:unhideWhenUsed="1"/>
-    <w:lsdException w:name="List Bullet 5" w:semiHidden="1" w:unhideWhenUsed="1"/>
-    <w:lsdException w:name="List Number 2" w:semiHidden="1" w:unhideWhenUsed="1"/>
-    <w:lsdException w:name="List Number 3" w:semiHidden="1" w:unhideWhenUsed="1"/>
-    <w:lsdException w:name="List Number 4" w:semiHidden="1" w:unhideWhenUsed="1"/>
-    <w:lsdException w:name="List Number 5" w:semiHidden="1" w:unhideWhenUsed="1"/>
-    <w:lsdException w:name="Title" w:uiPriority="10" w:qFormat="1"/>
-    <w:lsdException w:name="Closing" w:semiHidden="1" w:unhideWhenUsed="1"/>
-    <w:lsdException w:name="Signature" w:semiHidden="1" w:unhideWhenUsed="1"/>
-    <w:lsdException w:name="Default Paragraph Font" w:semiHidden="1" w:uiPriority="1" w:unhideWhenUsed="1"/>
-    <w:lsdException w:name="Body Text" w:semiHidden="1" w:unhideWhenUsed="1"/>
-    <w:lsdException w:name="Body Text Indent" w:semiHidden="1" w:unhideWhenUsed="1"/>
-    <w:lsdException w:name="List Continue" w:semiHidden="1" w:unhideWhenUsed="1"/>
-    <w:lsdException w:name="List Continue 2" w:semiHidden="1" w:unhideWhenUsed="1"/>
-    <w:lsdException w:name="List Continue 3" w:semiHidden="1" w:unhideWhenUsed="1"/>
-    <w:lsdException w:name="List Continue 4" w:semiHidden="1" w:unhideWhenUsed="1"/>
-    <w:lsdException w:name="List Continue 5" w:semiHidden="1" w:unhideWhenUsed="1"/>
-    <w:lsdException w:name="Message Header" w:semiHidden="1" w:unhideWhenUsed="1"/>
-    <w:lsdException w:name="Subtitle" w:uiPriority="11" w:qFormat="1"/>
-    <w:lsdException w:name="Salutation" w:semiHidden="1" w:unhideWhenUsed="1"/>
-    <w:lsdException w:name="Date" w:semiHidden="1" w:unhideWhenUsed="1"/>
-    <w:lsdException w:name="Body Text First Indent" w:semiHidden="1" w:unhideWhenUsed="1"/>
-    <w:lsdException w:name="Body Text First Indent 2" w:semiHidden="1" w:unhideWhenUsed="1"/>
-    <w:lsdException w:name="Note Heading" w:semiHidden="1" w:unhideWhenUsed="1"/>
-    <w:lsdException w:name="Body Text 2" w:semiHidden="1" w:unhideWhenUsed="1"/>
-    <w:lsdException w:name="Body Text 3" w:semiHidden="1" w:unhideWhenUsed="1"/>
-    <w:lsdException w:name="Body Text Indent 2" w:semiHidden="1" w:unhideWhenUsed="1"/>
-    <w:lsdException w:name="Body Text Indent 3" w:semiHidden="1" w:unhideWhenUsed="1"/>
-    <w:lsdException w:name="Block Text" w:semiHidden="1" w:unhideWhenUsed="1"/>
-    <w:lsdException w:name="Hyperlink" w:semiHidden="1" w:unhideWhenUsed="1"/>
-    <w:lsdException w:name="FollowedHyperlink" w:semiHidden="1" w:unhideWhenUsed="1"/>
-    <w:lsdException w:name="Strong" w:uiPriority="22" w:qFormat="1"/>
-    <w:lsdException w:name="Emphasis" w:uiPriority="20" w:qFormat="1"/>
-    <w:lsdException w:name="Document Map" w:semiHidden="1" w:unhideWhenUsed="1"/>
-    <w:lsdException w:name="Plain Text" w:semiHidden="1" w:unhideWhenUsed="1"/>
-    <w:lsdException w:name="E-mail Signature" w:semiHidden="1" w:unhideWhenUsed="1"/>
-    <w:lsdException w:name="HTML Top of Form" w:semiHidden="1" w:unhideWhenUsed="1"/>
-    <w:lsdException w:name="HTML Bottom of Form" w:semiHidden="1" w:unhideWhenUsed="1"/>
-    <w:lsdException w:name="Normal (Web)" w:semiHidden="1" w:unhideWhenUsed="1"/>
-    <w:lsdException w:name="HTML Acronym" w:semiHidden="1" w:unhideWhenUsed="1"/>
-    <w:lsdException w:name="HTML Address" w:semiHidden="1" w:unhideWhenUsed="1"/>
-    <w:lsdException w:name="HTML Cite" w:semiHidden="1" w:unhideWhenUsed="1"/>
-    <w:lsdException w:name="HTML Code" w:semiHidden="1" w:unhideWhenUsed="1"/>
-    <w:lsdException w:name="HTML Definition" w:semiHidden="1" w:unhideWhenUsed="1"/>
-    <w:lsdException w:name="HTML Keyboard" w:semiHidden="1" w:unhideWhenUsed="1"/>
-    <w:lsdException w:name="HTML Preformatted" w:semiHidden="1" w:unhideWhenUsed="1"/>
-    <w:lsdException w:name="HTML Sample" w:semiHidden="1" w:unhideWhenUsed="1"/>
-    <w:lsdException w:name="HTML Typewriter" w:semiHidden="1" w:unhideWhenUsed="1"/>
-    <w:lsdException w:name="HTML Variable" w:semiHidden="1" w:unhideWhenUsed="1"/>
-    <w:lsdException w:name="Normal Table" w:semiHidden="1" w:unhideWhenUsed="1"/>
-    <w:lsdException w:name="annotation subject" w:semiHidden="1" w:unhideWhenUsed="1"/>
-    <w:lsdException w:name="No List" w:semiHidden="1" w:unhideWhenUsed="1"/>
-    <w:lsdException w:name="Outline List 1" w:semiHidden="1" w:unhideWhenUsed="1"/>
-    <w:lsdException w:name="Outline List 2" w:semiHidden="1" w:unhideWhenUsed="1"/>
-    <w:lsdException w:name="Outline List 3" w:semiHidden="1" w:unhideWhenUsed="1"/>
-    <w:lsdException w:name="Table Simple 1" w:semiHidden="1" w:unhideWhenUsed="1"/>
-    <w:lsdException w:name="Table Simple 2" w:semiHidden="1" w:unhideWhenUsed="1"/>
-    <w:lsdException w:name="Table Simple 3" w:semiHidden="1" w:unhideWhenUsed="1"/>
-    <w:lsdException w:name="Table Classic 1" w:semiHidden="1" w:unhideWhenUsed="1"/>
-    <w:lsdException w:name="Table Classic 2" w:semiHidden="1" w:unhideWhenUsed="1"/>
-    <w:lsdException w:name="Table Classic 3" w:semiHidden="1" w:unhideWhenUsed="1"/>
-    <w:lsdException w:name="Table Classic 4" w:semiHidden="1" w:unhideWhenUsed="1"/>
-    <w:lsdException w:name="Table Colorful 1" w:semiHidden="1" w:unhideWhenUsed="1"/>
-    <w:lsdException w:name="Table Colorful 2" w:semiHidden="1" w:unhideWhenUsed="1"/>
-    <w:lsdException w:name="Table Colorful 3" w:semiHidden="1" w:unhideWhenUsed="1"/>
-    <w:lsdException w:name="Table Columns 1" w:semiHidden="1" w:unhideWhenUsed="1"/>
-    <w:lsdException w:name="Table Columns 2" w:semiHidden="1" w:unhideWhenUsed="1"/>
-    <w:lsdException w:name="Table Columns 3" w:semiHidden="1" w:unhideWhenUsed="1"/>
-    <w:lsdException w:name="Table Columns 4" w:semiHidden="1" w:unhideWhenUsed="1"/>
-    <w:lsdException w:name="Table Columns 5" w:semiHidden="1" w:unhideWhenUsed="1"/>
-    <w:lsdException w:name="Table Grid 1" w:semiHidden="1" w:unhideWhenUsed="1"/>
-    <w:lsdException w:name="Table Grid 2" w:semiHidden="1" w:unhideWhenUsed="1"/>
-    <w:lsdException w:name="Table Grid 3" w:semiHidden="1" w:unhideWhenUsed="1"/>
-    <w:lsdException w:name="Table Grid 4" w:semiHidden="1" w:unhideWhenUsed="1"/>
-    <w:lsdException w:name="Table Grid 5" w:semiHidden="1" w:unhideWhenUsed="1"/>
-    <w:lsdException w:name="Table Grid 6" w:semiHidden="1" w:unhideWhenUsed="1"/>
-    <w:lsdException w:name="Table Grid 7" w:semiHidden="1" w:unhideWhenUsed="1"/>
-    <w:lsdException w:name="Table Grid 8" w:semiHidden="1" w:unhideWhenUsed="1"/>
-    <w:lsdException w:name="Table List 1" w:semiHidden="1" w:unhideWhenUsed="1"/>
-    <w:lsdException w:name="Table List 2" w:semiHidden="1" w:unhideWhenUsed="1"/>
-    <w:lsdException w:name="Table List 3" w:semiHidden="1" w:unhideWhenUsed="1"/>
-    <w:lsdException w:name="Table List 4" w:semiHidden="1" w:unhideWhenUsed="1"/>
-    <w:lsdException w:name="Table List 5" w:semiHidden="1" w:unhideWhenUsed="1"/>
-    <w:lsdException w:name="Table List 6" w:semiHidden="1" w:unhideWhenUsed="1"/>
-    <w:lsdException w:name="Table List 7" w:semiHidden="1" w:unhideWhenUsed="1"/>
-    <w:lsdException w:name="Table List 8" w:semiHidden="1" w:unhideWhenUsed="1"/>
-    <w:lsdException w:name="Table 3D effects 1" w:semiHidden="1" w:unhideWhenUsed="1"/>
-    <w:lsdException w:name="Table 3D effects 2" w:semiHidden="1" w:unhideWhenUsed="1"/>
-    <w:lsdException w:name="Table 3D effects 3" w:semiHidden="1" w:unhideWhenUsed="1"/>
-    <w:lsdException w:name="Table Contemporary" w:semiHidden="1" w:unhideWhenUsed="1"/>
-    <w:lsdException w:name="Table Elegant" w:semiHidden="1" w:unhideWhenUsed="1"/>
-    <w:lsdException w:name="Table Professional" w:semiHidden="1" w:unhideWhenUsed="1"/>
-    <w:lsdException w:name="Table Subtle 1" w:semiHidden="1" w:unhideWhenUsed="1"/>
-    <w:lsdException w:name="Table Subtle 2" w:semiHidden="1" w:unhideWhenUsed="1"/>
-    <w:lsdException w:name="Table Web 1" w:semiHidden="1" w:unhideWhenUsed="1"/>
-    <w:lsdException w:name="Table Web 2" w:semiHidden="1" w:unhideWhenUsed="1"/>
-    <w:lsdException w:name="Table Web 3" w:semiHidden="1" w:unhideWhenUsed="1"/>
-    <w:lsdException w:name="Balloon Text" w:semiHidden="1" w:unhideWhenUsed="1"/>
-    <w:lsdException w:name="Table Grid" w:uiPriority="59"/>
-    <w:lsdException w:name="Table Theme" w:semiHidden="1" w:unhideWhenUsed="1"/>
-    <w:lsdException w:name="Placeholder Text" w:semiHidden="1"/>
-    <w:lsdException w:name="No Spacing" w:uiPriority="1" w:qFormat="1"/>
-    <w:lsdException w:name="Light Shading" w:uiPriority="60"/>
-    <w:lsdException w:name="Light List" w:uiPriority="61"/>
-    <w:lsdException w:name="Light Grid" w:uiPriority="62"/>
-    <w:lsdException w:name="Medium Shading 1" w:uiPriority="63"/>
-    <w:lsdException w:name="Medium Shading 2" w:uiPriority="64"/>
-    <w:lsdException w:name="Medium List 1" w:uiPriority="65"/>
-    <w:lsdException w:name="Medium List 2" w:uiPriority="66"/>
-    <w:lsdException w:name="Medium Grid 1" w:uiPriority="67"/>
-    <w:lsdException w:name="Medium Grid 2" w:uiPriority="68"/>
-    <w:lsdException w:name="Medium Grid 3" w:uiPriority="69"/>
-    <w:lsdException w:name="Dark List" w:uiPriority="70"/>
-    <w:lsdException w:name="Colorful Shading" w:uiPriority="71"/>
-    <w:lsdException w:name="Colorful List" w:uiPriority="72"/>
-    <w:lsdException w:name="Colorful Grid" w:uiPriority="73"/>
-    <w:lsdException w:name="Light Shading Accent 1" w:uiPriority="60"/>
-    <w:lsdException w:name="Light List Accent 1" w:uiPriority="61"/>
-    <w:lsdException w:name="Light Grid Accent 1" w:uiPriority="62"/>
-    <w:lsdException w:name="Medium Shading 1 Accent 1" w:uiPriority="63"/>
-    <w:lsdException w:name="Medium Shading 2 Accent 1" w:uiPriority="64"/>
-    <w:lsdException w:name="Medium List 1 Accent 1" w:uiPriority="65"/>
-    <w:lsdException w:name="Revision" w:semiHidden="1"/>
-    <w:lsdException w:name="List Paragraph" w:uiPriority="0" w:qFormat="1"/>
-    <w:lsdException w:name="Quote" w:uiPriority="29" w:qFormat="1"/>
-    <w:lsdException w:name="Intense Quote" w:uiPriority="30" w:qFormat="1"/>
-    <w:lsdException w:name="Medium List 2 Accent 1" w:uiPriority="66"/>
-    <w:lsdException w:name="Medium Grid 1 Accent 1" w:uiPriority="67"/>
-    <w:lsdException w:name="Medium Grid 2 Accent 1" w:uiPriority="68"/>
-    <w:lsdException w:name="Medium Grid 3 Accent 1" w:uiPriority="69"/>
-    <w:lsdException w:name="Dark List Accent 1" w:uiPriority="70"/>
-    <w:lsdException w:name="Colorful Shading Accent 1" w:uiPriority="71"/>
-    <w:lsdException w:name="Colorful List Accent 1" w:uiPriority="72"/>
-    <w:lsdException w:name="Colorful Grid Accent 1" w:uiPriority="73"/>
-    <w:lsdException w:name="Light Shading Accent 2" w:uiPriority="60"/>
-    <w:lsdException w:name="Light List Accent 2" w:uiPriority="61"/>
-    <w:lsdException w:name="Light Grid Accent 2" w:uiPriority="62"/>
-    <w:lsdException w:name="Medium Shading 1 Accent 2" w:uiPriority="63"/>
-    <w:lsdException w:name="Medium Shading 2 Accent 2" w:uiPriority="64"/>
-    <w:lsdException w:name="Medium List 1 Accent 2" w:uiPriority="65"/>
-    <w:lsdException w:name="Medium List 2 Accent 2" w:uiPriority="66"/>
-    <w:lsdException w:name="Medium Grid 1 Accent 2" w:uiPriority="67"/>
-    <w:lsdException w:name="Medium Grid 2 Accent 2" w:uiPriority="68"/>
-    <w:lsdException w:name="Medium Grid 3 Accent 2" w:uiPriority="69"/>
-    <w:lsdException w:name="Dark List Accent 2" w:uiPriority="70"/>
-    <w:lsdException w:name="Colorful Shading Accent 2" w:uiPriority="71"/>
-    <w:lsdException w:name="Colorful List Accent 2" w:uiPriority="72"/>
-    <w:lsdException w:name="Colorful Grid Accent 2" w:uiPriority="73"/>
-    <w:lsdException w:name="Light Shading Accent 3" w:uiPriority="60"/>
-    <w:lsdException w:name="Light List Accent 3" w:uiPriority="61"/>
-    <w:lsdException w:name="Light Grid Accent 3" w:uiPriority="62"/>
-    <w:lsdException w:name="Medium Shading 1 Accent 3" w:uiPriority="63"/>
-    <w:lsdException w:name="Medium Shading 2 Accent 3" w:uiPriority="64"/>
-    <w:lsdException w:name="Medium List 1 Accent 3" w:uiPriority="65"/>
-    <w:lsdException w:name="Medium List 2 Accent 3" w:uiPriority="66"/>
-    <w:lsdException w:name="Medium Grid 1 Accent 3" w:uiPriority="67"/>
-    <w:lsdException w:name="Medium Grid 2 Accent 3" w:uiPriority="68"/>
-    <w:lsdException w:name="Medium Grid 3 Accent 3" w:uiPriority="69"/>
-    <w:lsdException w:name="Dark List Accent 3" w:uiPriority="70"/>
-    <w:lsdException w:name="Colorful Shading Accent 3" w:uiPriority="71"/>
-    <w:lsdException w:name="Colorful List Accent 3" w:uiPriority="72"/>
-    <w:lsdException w:name="Colorful Grid Accent 3" w:uiPriority="73"/>
-    <w:lsdException w:name="Light Shading Accent 4" w:uiPriority="60"/>
-    <w:lsdException w:name="Light List Accent 4" w:uiPriority="61"/>
-    <w:lsdException w:name="Light Grid Accent 4" w:uiPriority="62"/>
-    <w:lsdException w:name="Medium Shading 1 Accent 4" w:uiPriority="63"/>
-    <w:lsdException w:name="Medium Shading 2 Accent 4" w:uiPriority="64"/>
-    <w:lsdException w:name="Medium List 1 Accent 4" w:uiPriority="65"/>
-    <w:lsdException w:name="Medium List 2 Accent 4" w:uiPriority="66"/>
-    <w:lsdException w:name="Medium Grid 1 Accent 4" w:uiPriority="67"/>
-    <w:lsdException w:name="Medium Grid 2 Accent 4" w:uiPriority="68"/>
-    <w:lsdException w:name="Medium Grid 3 Accent 4" w:uiPriority="69"/>
-    <w:lsdException w:name="Dark List Accent 4" w:uiPriority="70"/>
-    <w:lsdException w:name="Colorful Shading Accent 4" w:uiPriority="71"/>
-    <w:lsdException w:name="Colorful List Accent 4" w:uiPriority="72"/>
-    <w:lsdException w:name="Colorful Grid Accent 4" w:uiPriority="73"/>
-    <w:lsdException w:name="Light Shading Accent 5" w:uiPriority="60"/>
-    <w:lsdException w:name="Light List Accent 5" w:uiPriority="61"/>
-    <w:lsdException w:name="Light Grid Accent 5" w:uiPriority="62"/>
-    <w:lsdException w:name="Medium Shading 1 Accent 5" w:uiPriority="63"/>
-    <w:lsdException w:name="Medium Shading 2 Accent 5" w:uiPriority="64"/>
-    <w:lsdException w:name="Medium List 1 Accent 5" w:uiPriority="65"/>
-    <w:lsdException w:name="Medium List 2 Accent 5" w:uiPriority="66"/>
-    <w:lsdException w:name="Medium Grid 1 Accent 5" w:uiPriority="67"/>
-    <w:lsdException w:name="Medium Grid 2 Accent 5" w:uiPriority="68"/>
-    <w:lsdException w:name="Medium Grid 3 Accent 5" w:uiPriority="69"/>
-    <w:lsdException w:name="Dark List Accent 5" w:uiPriority="70"/>
-    <w:lsdException w:name="Colorful Shading Accent 5" w:uiPriority="71"/>
-    <w:lsdException w:name="Colorful List Accent 5" w:uiPriority="72"/>
-    <w:lsdException w:name="Colorful Grid Accent 5" w:uiPriority="73"/>
-    <w:lsdException w:name="Light Shading Accent 6" w:uiPriority="60"/>
-    <w:lsdException w:name="Light List Accent 6" w:uiPriority="61"/>
-    <w:lsdException w:name="Light Grid Accent 6" w:uiPriority="62"/>
-    <w:lsdException w:name="Medium Shading 1 Accent 6" w:uiPriority="63"/>
-    <w:lsdException w:name="Medium Shading 2 Accent 6" w:uiPriority="64"/>
-    <w:lsdException w:name="Medium List 1 Accent 6" w:uiPriority="65"/>
-    <w:lsdException w:name="Medium List 2 Accent 6" w:uiPriority="66"/>
-    <w:lsdException w:name="Medium Grid 1 Accent 6" w:uiPriority="67"/>
-    <w:lsdException w:name="Medium Grid 2 Accent 6" w:uiPriority="68"/>
-    <w:lsdException w:name="Medium Grid 3 Accent 6" w:uiPriority="69"/>
-    <w:lsdException w:name="Dark List Accent 6" w:uiPriority="70"/>
-    <w:lsdException w:name="Colorful Shading Accent 6" w:uiPriority="71"/>
-    <w:lsdException w:name="Colorful List Accent 6" w:uiPriority="72"/>
-    <w:lsdException w:name="Colorful Grid Accent 6" w:uiPriority="73"/>
-    <w:lsdException w:name="Subtle Emphasis" w:uiPriority="19" w:qFormat="1"/>
-    <w:lsdException w:name="Intense Emphasis" w:uiPriority="21" w:qFormat="1"/>
-    <w:lsdException w:name="Subtle Reference" w:uiPriority="31" w:qFormat="1"/>
-    <w:lsdException w:name="Intense Reference" w:uiPriority="32" w:qFormat="1"/>
-    <w:lsdException w:name="Book Title" w:uiPriority="33" w:qFormat="1"/>
-    <w:lsdException w:name="Bibliography" w:semiHidden="1" w:uiPriority="37" w:unhideWhenUsed="1"/>
-    <w:lsdException w:name="TOC Heading" w:semiHidden="1" w:uiPriority="39" w:unhideWhenUsed="1" w:qFormat="1"/>
-    <w:lsdException w:name="Plain Table 1" w:uiPriority="41"/>
-    <w:lsdException w:name="Plain Table 2" w:uiPriority="42"/>
-    <w:lsdException w:name="Plain Table 3" w:uiPriority="43"/>
-    <w:lsdException w:name="Plain Table 4" w:uiPriority="44"/>
-    <w:lsdException w:name="Plain Table 5" w:uiPriority="45"/>
-    <w:lsdException w:name="Grid Table Light" w:uiPriority="40"/>
-    <w:lsdException w:name="Grid Table 1 Light" w:uiPriority="46"/>
-    <w:lsdException w:name="Grid Table 2" w:uiPriority="47"/>
-    <w:lsdException w:name="Grid Table 3" w:uiPriority="48"/>
-    <w:lsdException w:name="Grid Table 4" w:uiPriority="49"/>
-    <w:lsdException w:name="Grid Table 5 Dark" w:uiPriority="50"/>
-    <w:lsdException w:name="Grid Table 6 Colorful" w:uiPriority="51"/>
-    <w:lsdException w:name="Grid Table 7 Colorful" w:uiPriority="52"/>
-    <w:lsdException w:name="Grid Table 1 Light Accent 1" w:uiPriority="46"/>
-    <w:lsdException w:name="Grid Table 2 Accent 1" w:uiPriority="47"/>
-    <w:lsdException w:name="Grid Table 3 Accent 1" w:uiPriority="48"/>
-    <w:lsdException w:name="Grid Table 4 Accent 1" w:uiPriority="49"/>
-    <w:lsdException w:name="Grid Table 5 Dark Accent 1" w:uiPriority="50"/>
-    <w:lsdException w:name="Grid Table 6 Colorful Accent 1" w:uiPriority="51"/>
-    <w:lsdException w:name="Grid Table 7 Colorful Accent 1" w:uiPriority="52"/>
-    <w:lsdException w:name="Grid Table 1 Light Accent 2" w:uiPriority="46"/>
-    <w:lsdException w:name="Grid Table 2 Accent 2" w:uiPriority="47"/>
-    <w:lsdException w:name="Grid Table 3 Accent 2" w:uiPriority="48"/>
-    <w:lsdException w:name="Grid Table 4 Accent 2" w:uiPriority="49"/>
-    <w:lsdException w:name="Grid Table 5 Dark Accent 2" w:uiPriority="50"/>
-    <w:lsdException w:name="Grid Table 6 Colorful Accent 2" w:uiPriority="51"/>
-    <w:lsdException w:name="Grid Table 7 Colorful Accent 2" w:uiPriority="52"/>
-    <w:lsdException w:name="Grid Table 1 Light Accent 3" w:uiPriority="46"/>
-    <w:lsdException w:name="Grid Table 2 Accent 3" w:uiPriority="47"/>
-    <w:lsdException w:name="Grid Table 3 Accent 3" w:uiPriority="48"/>
-    <w:lsdException w:name="Grid Table 4 Accent 3" w:uiPriority="49"/>
-    <w:lsdException w:name="Grid Table 5 Dark Accent 3" w:uiPriority="50"/>
-    <w:lsdException w:name="Grid Table 6 Colorful Accent 3" w:uiPriority="51"/>
-    <w:lsdException w:name="Grid Table 7 Colorful Accent 3" w:uiPriority="52"/>
-    <w:lsdException w:name="Grid Table 1 Light Accent 4" w:uiPriority="46"/>
-    <w:lsdException w:name="Grid Table 2 Accent 4" w:uiPriority="47"/>
-    <w:lsdException w:name="Grid Table 3 Accent 4" w:uiPriority="48"/>
-    <w:lsdException w:name="Grid Table 4 Accent 4" w:uiPriority="49"/>
-    <w:lsdException w:name="Grid Table 5 Dark Accent 4" w:uiPriority="50"/>
-    <w:lsdException w:name="Grid Table 6 Colorful Accent 4" w:uiPriority="51"/>
-    <w:lsdException w:name="Grid Table 7 Colorful Accent 4" w:uiPriority="52"/>
-    <w:lsdException w:name="Grid Table 1 Light Accent 5" w:uiPriority="46"/>
-    <w:lsdException w:name="Grid Table 2 Accent 5" w:uiPriority="47"/>
-    <w:lsdException w:name="Grid Table 3 Accent 5" w:uiPriority="48"/>
-    <w:lsdException w:name="Grid Table 4 Accent 5" w:uiPriority="49"/>
-    <w:lsdException w:name="Grid Table 5 Dark Accent 5" w:uiPriority="50"/>
-    <w:lsdException w:name="Grid Table 6 Colorful Accent 5" w:uiPriority="51"/>
-    <w:lsdException w:name="Grid Table 7 Colorful Accent 5" w:uiPriority="52"/>
-    <w:lsdException w:name="Grid Table 1 Light Accent 6" w:uiPriority="46"/>
-    <w:lsdException w:name="Grid Table 2 Accent 6" w:uiPriority="47"/>
-    <w:lsdException w:name="Grid Table 3 Accent 6" w:uiPriority="48"/>
-    <w:lsdException w:name="Grid Table 4 Accent 6" w:uiPriority="49"/>
-    <w:lsdException w:name="Grid Table 5 Dark Accent 6" w:uiPriority="50"/>
-    <w:lsdException w:name="Grid Table 6 Colorful Accent 6" w:uiPriority="51"/>
-    <w:lsdException w:name="Grid Table 7 Colorful Accent 6" w:uiPriority="52"/>
-    <w:lsdException w:name="List Table 1 Light" w:uiPriority="46"/>
-    <w:lsdException w:name="List Table 2" w:uiPriority="47"/>
-    <w:lsdException w:name="List Table 3" w:uiPriority="48"/>
-    <w:lsdException w:name="List Table 4" w:uiPriority="49"/>
-    <w:lsdException w:name="List Table 5 Dark" w:uiPriority="50"/>
-    <w:lsdException w:name="List Table 6 Colorful" w:uiPriority="51"/>
-    <w:lsdException w:name="List Table 7 Colorful" w:uiPriority="52"/>
-    <w:lsdException w:name="List Table 1 Light Accent 1" w:uiPriority="46"/>
-    <w:lsdException w:name="List Table 2 Accent 1" w:uiPriority="47"/>
-    <w:lsdException w:name="List Table 3 Accent 1" w:uiPriority="48"/>
-    <w:lsdException w:name="List Table 4 Accent 1" w:uiPriority="49"/>
-    <w:lsdException w:name="List Table 5 Dark Accent 1" w:uiPriority="50"/>
-    <w:lsdException w:name="List Table 6 Colorful Accent 1" w:uiPriority="51"/>
-    <w:lsdException w:name="List Table 7 Colorful Accent 1" w:uiPriority="52"/>
-    <w:lsdException w:name="List Table 1 Light Accent 2" w:uiPriority="46"/>
-    <w:lsdException w:name="List Table 2 Accent 2" w:uiPriority="47"/>
-    <w:lsdException w:name="List Table 3 Accent 2" w:uiPriority="48"/>
-    <w:lsdException w:name="List Table 4 Accent 2" w:uiPriority="49"/>
-    <w:lsdException w:name="List Table 5 Dark Accent 2" w:uiPriority="50"/>
-    <w:lsdException w:name="List Table 6 Colorful Accent 2" w:uiPriority="51"/>
-    <w:lsdException w:name="List Table 7 Colorful Accent 2" w:uiPriority="52"/>
-    <w:lsdException w:name="List Table 1 Light Accent 3" w:uiPriority="46"/>
-    <w:lsdException w:name="List Table 2 Accent 3" w:uiPriority="47"/>
-    <w:lsdException w:name="List Table 3 Accent 3" w:uiPriority="48"/>
-    <w:lsdException w:name="List Table 4 Accent 3" w:uiPriority="49"/>
-    <w:lsdException w:name="List Table 5 Dark Accent 3" w:uiPriority="50"/>
-    <w:lsdException w:name="List Table 6 Colorful Accent 3" w:uiPriority="51"/>
-    <w:lsdException w:name="List Table 7 Colorful Accent 3" w:uiPriority="52"/>
-    <w:lsdException w:name="List Table 1 Light Accent 4" w:uiPriority="46"/>
-    <w:lsdException w:name="List Table 2 Accent 4" w:uiPriority="47"/>
-    <w:lsdException w:name="List Table 3 Accent 4" w:uiPriority="48"/>
-    <w:lsdException w:name="List Table 4 Accent 4" w:uiPriority="49"/>
-    <w:lsdException w:name="List Table 5 Dark Accent 4" w:uiPriority="50"/>
-    <w:lsdException w:name="List Table 6 Colorful Accent 4" w:uiPriority="51"/>
-    <w:lsdException w:name="List Table 7 Colorful Accent 4" w:uiPriority="52"/>
-    <w:lsdException w:name="List Table 1 Light Accent 5" w:uiPriority="46"/>
-    <w:lsdException w:name="List Table 2 Accent 5" w:uiPriority="47"/>
-    <w:lsdException w:name="List Table 3 Accent 5" w:uiPriority="48"/>
-    <w:lsdException w:name="List Table 4 Accent 5" w:uiPriority="49"/>
-    <w:lsdException w:name="List Table 5 Dark Accent 5" w:uiPriority="50"/>
-    <w:lsdException w:name="List Table 6 Colorful Accent 5" w:uiPriority="51"/>
-    <w:lsdException w:name="List Table 7 Colorful Accent 5" w:uiPriority="52"/>
-    <w:lsdException w:name="List Table 1 Light Accent 6" w:uiPriority="46"/>
-    <w:lsdException w:name="List Table 2 Accent 6" w:uiPriority="47"/>
-    <w:lsdException w:name="List Table 3 Accent 6" w:uiPriority="48"/>
-    <w:lsdException w:name="List Table 4 Accent 6" w:uiPriority="49"/>
-    <w:lsdException w:name="List Table 5 Dark Accent 6" w:uiPriority="50"/>
-    <w:lsdException w:name="List Table 6 Colorful Accent 6" w:uiPriority="51"/>
-    <w:lsdException w:name="List Table 7 Colorful Accent 6" w:uiPriority="52"/>
+  <w:latentStyles w:defLockedState="0" w:defUIPriority="99" w:defSemiHidden="1" w:defUnhideWhenUsed="1" w:defQFormat="0" w:count="267">
+    <w:lsdException w:name="Normal" w:semiHidden="0" w:uiPriority="0" w:unhideWhenUsed="0" w:qFormat="1"/>
+    <w:lsdException w:name="heading 1" w:semiHidden="0" w:uiPriority="9" w:unhideWhenUsed="0" w:qFormat="1"/>
+    <w:lsdException w:name="heading 2" w:uiPriority="9" w:qFormat="1"/>
+    <w:lsdException w:name="heading 3" w:uiPriority="9" w:qFormat="1"/>
+    <w:lsdException w:name="heading 4" w:uiPriority="9" w:qFormat="1"/>
+    <w:lsdException w:name="heading 5" w:uiPriority="9" w:qFormat="1"/>
+    <w:lsdException w:name="heading 6" w:uiPriority="9" w:qFormat="1"/>
+    <w:lsdException w:name="heading 7" w:uiPriority="9" w:qFormat="1"/>
+    <w:lsdException w:name="heading 8" w:uiPriority="9" w:qFormat="1"/>
+    <w:lsdException w:name="heading 9" w:uiPriority="9" w:qFormat="1"/>
+    <w:lsdException w:name="toc 1" w:uiPriority="39"/>
+    <w:lsdException w:name="toc 2" w:uiPriority="39"/>
+    <w:lsdException w:name="toc 3" w:uiPriority="39"/>
+    <w:lsdException w:name="toc 4" w:uiPriority="39"/>
+    <w:lsdException w:name="toc 5" w:uiPriority="39"/>
+    <w:lsdException w:name="toc 6" w:uiPriority="39"/>
+    <w:lsdException w:name="toc 7" w:uiPriority="39"/>
+    <w:lsdException w:name="toc 8" w:uiPriority="39"/>
+    <w:lsdException w:name="toc 9" w:uiPriority="39"/>
+    <w:lsdException w:name="caption" w:qFormat="1"/>
+    <w:lsdException w:name="Title" w:semiHidden="0" w:uiPriority="10" w:unhideWhenUsed="0" w:qFormat="1"/>
+    <w:lsdException w:name="Default Paragraph Font" w:uiPriority="1"/>
+    <w:lsdException w:name="Subtitle" w:semiHidden="0" w:uiPriority="11" w:unhideWhenUsed="0" w:qFormat="1"/>
+    <w:lsdException w:name="Strong" w:semiHidden="0" w:uiPriority="22" w:unhideWhenUsed="0" w:qFormat="1"/>
+    <w:lsdException w:name="Emphasis" w:semiHidden="0" w:uiPriority="20" w:unhideWhenUsed="0" w:qFormat="1"/>
+    <w:lsdException w:name="Table Grid" w:semiHidden="0" w:uiPriority="59" w:unhideWhenUsed="0"/>
+    <w:lsdException w:name="Placeholder Text" w:unhideWhenUsed="0"/>
+    <w:lsdException w:name="No Spacing" w:semiHidden="0" w:uiPriority="1" w:unhideWhenUsed="0" w:qFormat="1"/>
+    <w:lsdException w:name="Light Shading" w:semiHidden="0" w:uiPriority="60" w:unhideWhenUsed="0"/>
+    <w:lsdException w:name="Light List" w:semiHidden="0" w:uiPriority="61" w:unhideWhenUsed="0"/>
+    <w:lsdException w:name="Light Grid" w:semiHidden="0" w:uiPriority="62" w:unhideWhenUsed="0"/>
+    <w:lsdException w:name="Medium Shading 1" w:semiHidden="0" w:uiPriority="63" w:unhideWhenUsed="0"/>
+    <w:lsdException w:name="Medium Shading 2" w:semiHidden="0" w:uiPriority="64" w:unhideWhenUsed="0"/>
+    <w:lsdException w:name="Medium List 1" w:semiHidden="0" w:uiPriority="65" w:unhideWhenUsed="0"/>
+    <w:lsdException w:name="Medium List 2" w:semiHidden="0" w:uiPriority="66" w:unhideWhenUsed="0"/>
+    <w:lsdException w:name="Medium Grid 1" w:semiHidden="0" w:uiPriority="67" w:unhideWhenUsed="0"/>
+    <w:lsdException w:name="Medium Grid 2" w:semiHidden="0" w:uiPriority="68" w:unhideWhenUsed="0"/>
+    <w:lsdException w:name="Medium Grid 3" w:semiHidden="0" w:uiPriority="69" w:unhideWhenUsed="0"/>
+    <w:lsdException w:name="Dark List" w:semiHidden="0" w:uiPriority="70" w:unhideWhenUsed="0"/>
+    <w:lsdException w:name="Colorful Shading" w:semiHidden="0" w:uiPriority="71" w:unhideWhenUsed="0"/>
+    <w:lsdException w:name="Colorful List" w:semiHidden="0" w:uiPriority="72" w:unhideWhenUsed="0"/>
+    <w:lsdException w:name="Colorful Grid" w:semiHidden="0" w:uiPriority="73" w:unhideWhenUsed="0"/>
+    <w:lsdException w:name="Light Shading Accent 1" w:semiHidden="0" w:uiPriority="60" w:unhideWhenUsed="0"/>
+    <w:lsdException w:name="Light List Accent 1" w:semiHidden="0" w:uiPriority="61" w:unhideWhenUsed="0"/>
+    <w:lsdException w:name="Light Grid Accent 1" w:semiHidden="0" w:uiPriority="62" w:unhideWhenUsed="0"/>
+    <w:lsdException w:name="Medium Shading 1 Accent 1" w:semiHidden="0" w:uiPriority="63" w:unhideWhenUsed="0"/>
+    <w:lsdException w:name="Medium Shading 2 Accent 1" w:semiHidden="0" w:uiPriority="64" w:unhideWhenUsed="0"/>
+    <w:lsdException w:name="Medium List 1 Accent 1" w:semiHidden="0" w:uiPriority="65" w:unhideWhenUsed="0"/>
+    <w:lsdException w:name="Revision" w:unhideWhenUsed="0"/>
+    <w:lsdException w:name="List Paragraph" w:semiHidden="0" w:uiPriority="0" w:unhideWhenUsed="0" w:qFormat="1"/>
+    <w:lsdException w:name="Quote" w:semiHidden="0" w:uiPriority="29" w:unhideWhenUsed="0" w:qFormat="1"/>
+    <w:lsdException w:name="Intense Quote" w:semiHidden="0" w:uiPriority="30" w:unhideWhenUsed="0" w:qFormat="1"/>
+    <w:lsdException w:name="Medium List 2 Accent 1" w:semiHidden="0" w:uiPriority="66" w:unhideWhenUsed="0"/>
+    <w:lsdException w:name="Medium Grid 1 Accent 1" w:semiHidden="0" w:uiPriority="67" w:unhideWhenUsed="0"/>
+    <w:lsdException w:name="Medium Grid 2 Accent 1" w:semiHidden="0" w:uiPriority="68" w:unhideWhenUsed="0"/>
+    <w:lsdException w:name="Medium Grid 3 Accent 1" w:semiHidden="0" w:uiPriority="69" w:unhideWhenUsed="0"/>
+    <w:lsdException w:name="Dark List Accent 1" w:semiHidden="0" w:uiPriority="70" w:unhideWhenUsed="0"/>
+    <w:lsdException w:name="Colorful Shading Accent 1" w:semiHidden="0" w:uiPriority="71" w:unhideWhenUsed="0"/>
+    <w:lsdException w:name="Colorful List Accent 1" w:semiHidden="0" w:uiPriority="72" w:unhideWhenUsed="0"/>
+    <w:lsdException w:name="Colorful Grid Accent 1" w:semiHidden="0" w:uiPriority="73" w:unhideWhenUsed="0"/>
+    <w:lsdException w:name="Light Shading Accent 2" w:semiHidden="0" w:uiPriority="60" w:unhideWhenUsed="0"/>
+    <w:lsdException w:name="Light List Accent 2" w:semiHidden="0" w:uiPriority="61" w:unhideWhenUsed="0"/>
+    <w:lsdException w:name="Light Grid Accent 2" w:semiHidden="0" w:uiPriority="62" w:unhideWhenUsed="0"/>
+    <w:lsdException w:name="Medium Shading 1 Accent 2" w:semiHidden="0" w:uiPriority="63" w:unhideWhenUsed="0"/>
+    <w:lsdException w:name="Medium Shading 2 Accent 2" w:semiHidden="0" w:uiPriority="64" w:unhideWhenUsed="0"/>
+    <w:lsdException w:name="Medium List 1 Accent 2" w:semiHidden="0" w:uiPriority="65" w:unhideWhenUsed="0"/>
+    <w:lsdException w:name="Medium List 2 Accent 2" w:semiHidden="0" w:uiPriority="66" w:unhideWhenUsed="0"/>
+    <w:lsdException w:name="Medium Grid 1 Accent 2" w:semiHidden="0" w:uiPriority="67" w:unhideWhenUsed="0"/>
+    <w:lsdException w:name="Medium Grid 2 Accent 2" w:semiHidden="0" w:uiPriority="68" w:unhideWhenUsed="0"/>
+    <w:lsdException w:name="Medium Grid 3 Accent 2" w:semiHidden="0" w:uiPriority="69" w:unhideWhenUsed="0"/>
+    <w:lsdException w:name="Dark List Accent 2" w:semiHidden="0" w:uiPriority="70" w:unhideWhenUsed="0"/>
+    <w:lsdException w:name="Colorful Shading Accent 2" w:semiHidden="0" w:uiPriority="71" w:unhideWhenUsed="0"/>
+    <w:lsdException w:name="Colorful List Accent 2" w:semiHidden="0" w:uiPriority="72" w:unhideWhenUsed="0"/>
+    <w:lsdException w:name="Colorful Grid Accent 2" w:semiHidden="0" w:uiPriority="73" w:unhideWhenUsed="0"/>
+    <w:lsdException w:name="Light Shading Accent 3" w:semiHidden="0" w:uiPriority="60" w:unhideWhenUsed="0"/>
+    <w:lsdException w:name="Light List Accent 3" w:semiHidden="0" w:uiPriority="61" w:unhideWhenUsed="0"/>
+    <w:lsdException w:name="Light Grid Accent 3" w:semiHidden="0" w:uiPriority="62" w:unhideWhenUsed="0"/>
+    <w:lsdException w:name="Medium Shading 1 Accent 3" w:semiHidden="0" w:uiPriority="63" w:unhideWhenUsed="0"/>
+    <w:lsdException w:name="Medium Shading 2 Accent 3" w:semiHidden="0" w:uiPriority="64" w:unhideWhenUsed="0"/>
+    <w:lsdException w:name="Medium List 1 Accent 3" w:semiHidden="0" w:uiPriority="65" w:unhideWhenUsed="0"/>
+    <w:lsdException w:name="Medium List 2 Accent 3" w:semiHidden="0" w:uiPriority="66" w:unhideWhenUsed="0"/>
+    <w:lsdException w:name="Medium Grid 1 Accent 3" w:semiHidden="0" w:uiPriority="67" w:unhideWhenUsed="0"/>
+    <w:lsdException w:name="Medium Grid 2 Accent 3" w:semiHidden="0" w:uiPriority="68" w:unhideWhenUsed="0"/>
+    <w:lsdException w:name="Medium Grid 3 Accent 3" w:semiHidden="0" w:uiPriority="69" w:unhideWhenUsed="0"/>
+    <w:lsdException w:name="Dark List Accent 3" w:semiHidden="0" w:uiPriority="70" w:unhideWhenUsed="0"/>
+    <w:lsdException w:name="Colorful Shading Accent 3" w:semiHidden="0" w:uiPriority="71" w:unhideWhenUsed="0"/>
+    <w:lsdException w:name="Colorful List Accent 3" w:semiHidden="0" w:uiPriority="72" w:unhideWhenUsed="0"/>
+    <w:lsdException w:name="Colorful Grid Accent 3" w:semiHidden="0" w:uiPriority="73" w:unhideWhenUsed="0"/>
+    <w:lsdException w:name="Light Shading Accent 4" w:semiHidden="0" w:uiPriority="60" w:unhideWhenUsed="0"/>
+    <w:lsdException w:name="Light List Accent 4" w:semiHidden="0" w:uiPriority="61" w:unhideWhenUsed="0"/>
+    <w:lsdException w:name="Light Grid Accent 4" w:semiHidden="0" w:uiPriority="62" w:unhideWhenUsed="0"/>
+    <w:lsdException w:name="Medium Shading 1 Accent 4" w:semiHidden="0" w:uiPriority="63" w:unhideWhenUsed="0"/>
+    <w:lsdException w:name="Medium Shading 2 Accent 4" w:semiHidden="0" w:uiPriority="64" w:unhideWhenUsed="0"/>
+    <w:lsdException w:name="Medium List 1 Accent 4" w:semiHidden="0" w:uiPriority="65" w:unhideWhenUsed="0"/>
+    <w:lsdException w:name="Medium List 2 Accent 4" w:semiHidden="0" w:uiPriority="66" w:unhideWhenUsed="0"/>
+    <w:lsdException w:name="Medium Grid 1 Accent 4" w:semiHidden="0" w:uiPriority="67" w:unhideWhenUsed="0"/>
+    <w:lsdException w:name="Medium Grid 2 Accent 4" w:semiHidden="0" w:uiPriority="68" w:unhideWhenUsed="0"/>
+    <w:lsdException w:name="Medium Grid 3 Accent 4" w:semiHidden="0" w:uiPriority="69" w:unhideWhenUsed="0"/>
+    <w:lsdException w:name="Dark List Accent 4" w:semiHidden="0" w:uiPriority="70" w:unhideWhenUsed="0"/>
+    <w:lsdException w:name="Colorful Shading Accent 4" w:semiHidden="0" w:uiPriority="71" w:unhideWhenUsed="0"/>
+    <w:lsdException w:name="Colorful List Accent 4" w:semiHidden="0" w:uiPriority="72" w:unhideWhenUsed="0"/>
+    <w:lsdException w:name="Colorful Grid Accent 4" w:semiHidden="0" w:uiPriority="73" w:unhideWhenUsed="0"/>
+    <w:lsdException w:name="Light Shading Accent 5" w:semiHidden="0" w:uiPriority="60" w:unhideWhenUsed="0"/>
+    <w:lsdException w:name="Light List Accent 5" w:semiHidden="0" w:uiPriority="61" w:unhideWhenUsed="0"/>
+    <w:lsdException w:name="Light Grid Accent 5" w:semiHidden="0" w:uiPriority="62" w:unhideWhenUsed="0"/>
+    <w:lsdException w:name="Medium Shading 1 Accent 5" w:semiHidden="0" w:uiPriority="63" w:unhideWhenUsed="0"/>
+    <w:lsdException w:name="Medium Shading 2 Accent 5" w:semiHidden="0" w:uiPriority="64" w:unhideWhenUsed="0"/>
+    <w:lsdException w:name="Medium List 1 Accent 5" w:semiHidden="0" w:uiPriority="65" w:unhideWhenUsed="0"/>
+    <w:lsdException w:name="Medium List 2 Accent 5" w:semiHidden="0" w:uiPriority="66" w:unhideWhenUsed="0"/>
+    <w:lsdException w:name="Medium Grid 1 Accent 5" w:semiHidden="0" w:uiPriority="67" w:unhideWhenUsed="0"/>
+    <w:lsdException w:name="Medium Grid 2 Accent 5" w:semiHidden="0" w:uiPriority="68" w:unhideWhenUsed="0"/>
+    <w:lsdException w:name="Medium Grid 3 Accent 5" w:semiHidden="0" w:uiPriority="69" w:unhideWhenUsed="0"/>
+    <w:lsdException w:name="Dark List Accent 5" w:semiHidden="0" w:uiPriority="70" w:unhideWhenUsed="0"/>
+    <w:lsdException w:name="Colorful Shading Accent 5" w:semiHidden="0" w:uiPriority="71" w:unhideWhenUsed="0"/>
+    <w:lsdException w:name="Colorful List Accent 5" w:semiHidden="0" w:uiPriority="72" w:unhideWhenUsed="0"/>
+    <w:lsdException w:name="Colorful Grid Accent 5" w:semiHidden="0" w:uiPriority="73" w:unhideWhenUsed="0"/>
+    <w:lsdException w:name="Light Shading Accent 6" w:semiHidden="0" w:uiPriority="60" w:unhideWhenUsed="0"/>
+    <w:lsdException w:name="Light List Accent 6" w:semiHidden="0" w:uiPriority="61" w:unhideWhenUsed="0"/>
+    <w:lsdException w:name="Light Grid Accent 6" w:semiHidden="0" w:uiPriority="62" w:unhideWhenUsed="0"/>
+    <w:lsdException w:name="Medium Shading 1 Accent 6" w:semiHidden="0" w:uiPriority="63" w:unhideWhenUsed="0"/>
+    <w:lsdException w:name="Medium Shading 2 Accent 6" w:semiHidden="0" w:uiPriority="64" w:unhideWhenUsed="0"/>
+    <w:lsdException w:name="Medium List 1 Accent 6" w:semiHidden="0" w:uiPriority="65" w:unhideWhenUsed="0"/>
+    <w:lsdException w:name="Medium List 2 Accent 6" w:semiHidden="0" w:uiPriority="66" w:unhideWhenUsed="0"/>
+    <w:lsdException w:name="Medium Grid 1 Accent 6" w:semiHidden="0" w:uiPriority="67" w:unhideWhenUsed="0"/>
+    <w:lsdException w:name="Medium Grid 2 Accent 6" w:semiHidden="0" w:uiPriority="68" w:unhideWhenUsed="0"/>
+    <w:lsdException w:name="Medium Grid 3 Accent 6" w:semiHidden="0" w:uiPriority="69" w:unhideWhenUsed="0"/>
+    <w:lsdException w:name="Dark List Accent 6" w:semiHidden="0" w:uiPriority="70" w:unhideWhenUsed="0"/>
+    <w:lsdException w:name="Colorful Shading Accent 6" w:semiHidden="0" w:uiPriority="71" w:unhideWhenUsed="0"/>
+    <w:lsdException w:name="Colorful List Accent 6" w:semiHidden="0" w:uiPriority="72" w:unhideWhenUsed="0"/>
+    <w:lsdException w:name="Colorful Grid Accent 6" w:semiHidden="0" w:uiPriority="73" w:unhideWhenUsed="0"/>
+    <w:lsdException w:name="Subtle Emphasis" w:semiHidden="0" w:uiPriority="19" w:unhideWhenUsed="0" w:qFormat="1"/>
+    <w:lsdException w:name="Intense Emphasis" w:semiHidden="0" w:uiPriority="21" w:unhideWhenUsed="0" w:qFormat="1"/>
+    <w:lsdException w:name="Subtle Reference" w:semiHidden="0" w:uiPriority="31" w:unhideWhenUsed="0" w:qFormat="1"/>
+    <w:lsdException w:name="Intense Reference" w:semiHidden="0" w:uiPriority="32" w:unhideWhenUsed="0" w:qFormat="1"/>
+    <w:lsdException w:name="Book Title" w:semiHidden="0" w:uiPriority="33" w:unhideWhenUsed="0" w:qFormat="1"/>
+    <w:lsdException w:name="Bibliography" w:uiPriority="37"/>
+    <w:lsdException w:name="TOC Heading" w:uiPriority="39" w:qFormat="1"/>
   </w:latentStyles>
   <w:style w:type="paragraph" w:default="1" w:styleId="Normal">
     <w:name w:val="Normal"/>
@@ -14379,6 +15273,7 @@
   <w:style w:type="character" w:default="1" w:styleId="DefaultParagraphFont">
     <w:name w:val="Default Paragraph Font"/>
     <w:uiPriority w:val="1"/>
+    <w:semiHidden/>
     <w:unhideWhenUsed/>
   </w:style>
   <w:style w:type="table" w:default="1" w:styleId="TableNormal">
@@ -14795,6 +15690,196 @@
 </w:styles>
 </file>
 
+<file path=word/stylesWithEffects.xml><?xml version="1.0" encoding="utf-8"?>
+<w:styles xmlns:wpc="http://schemas.microsoft.com/office/word/2010/wordprocessingCanvas" xmlns:mc="http://schemas.openxmlformats.org/markup-compatibility/2006" xmlns:o="urn:schemas-microsoft-com:office:office" xmlns:r="http://schemas.openxmlformats.org/officeDocument/2006/relationships" xmlns:m="http://schemas.openxmlformats.org/officeDocument/2006/math" xmlns:v="urn:schemas-microsoft-com:vml" xmlns:wp14="http://schemas.microsoft.com/office/word/2010/wordprocessingDrawing" xmlns:wp="http://schemas.openxmlformats.org/drawingml/2006/wordprocessingDrawing" xmlns:w10="urn:schemas-microsoft-com:office:word" xmlns:w="http://schemas.openxmlformats.org/wordprocessingml/2006/main" xmlns:w14="http://schemas.microsoft.com/office/word/2010/wordml" xmlns:wpg="http://schemas.microsoft.com/office/word/2010/wordprocessingGroup" xmlns:wpi="http://schemas.microsoft.com/office/word/2010/wordprocessingInk" xmlns:wne="http://schemas.microsoft.com/office/word/2006/wordml" xmlns:wps="http://schemas.microsoft.com/office/word/2010/wordprocessingShape" mc:Ignorable="w14 wp14">
+  <w:docDefaults>
+    <w:rPrDefault>
+      <w:rPr>
+        <w:rFonts w:asciiTheme="minorHAnsi" w:eastAsiaTheme="minorEastAsia" w:hAnsiTheme="minorHAnsi" w:cstheme="minorBidi"/>
+        <w:sz w:val="22"/>
+        <w:szCs w:val="22"/>
+        <w:lang w:val="en-US" w:eastAsia="en-US" w:bidi="ar-SA"/>
+      </w:rPr>
+    </w:rPrDefault>
+    <w:pPrDefault>
+      <w:pPr>
+        <w:spacing w:after="200" w:line="276" w:lineRule="auto"/>
+      </w:pPr>
+    </w:pPrDefault>
+  </w:docDefaults>
+  <w:latentStyles w:defLockedState="0" w:defUIPriority="99" w:defSemiHidden="1" w:defUnhideWhenUsed="1" w:defQFormat="0" w:count="267">
+    <w:lsdException w:name="Normal" w:semiHidden="0" w:uiPriority="0" w:unhideWhenUsed="0" w:qFormat="1"/>
+    <w:lsdException w:name="heading 1" w:semiHidden="0" w:uiPriority="9" w:unhideWhenUsed="0" w:qFormat="1"/>
+    <w:lsdException w:name="heading 2" w:uiPriority="9" w:qFormat="1"/>
+    <w:lsdException w:name="heading 3" w:uiPriority="9" w:qFormat="1"/>
+    <w:lsdException w:name="heading 4" w:uiPriority="9" w:qFormat="1"/>
+    <w:lsdException w:name="heading 5" w:uiPriority="9" w:qFormat="1"/>
+    <w:lsdException w:name="heading 6" w:uiPriority="9" w:qFormat="1"/>
+    <w:lsdException w:name="heading 7" w:uiPriority="9" w:qFormat="1"/>
+    <w:lsdException w:name="heading 8" w:uiPriority="9" w:qFormat="1"/>
+    <w:lsdException w:name="heading 9" w:uiPriority="9" w:qFormat="1"/>
+    <w:lsdException w:name="toc 1" w:uiPriority="39"/>
+    <w:lsdException w:name="toc 2" w:uiPriority="39"/>
+    <w:lsdException w:name="toc 3" w:uiPriority="39"/>
+    <w:lsdException w:name="toc 4" w:uiPriority="39"/>
+    <w:lsdException w:name="toc 5" w:uiPriority="39"/>
+    <w:lsdException w:name="toc 6" w:uiPriority="39"/>
+    <w:lsdException w:name="toc 7" w:uiPriority="39"/>
+    <w:lsdException w:name="toc 8" w:uiPriority="39"/>
+    <w:lsdException w:name="toc 9" w:uiPriority="39"/>
+    <w:lsdException w:name="caption" w:uiPriority="35" w:qFormat="1"/>
+    <w:lsdException w:name="Title" w:semiHidden="0" w:uiPriority="10" w:unhideWhenUsed="0" w:qFormat="1"/>
+    <w:lsdException w:name="Default Paragraph Font" w:uiPriority="1"/>
+    <w:lsdException w:name="Subtitle" w:semiHidden="0" w:uiPriority="11" w:unhideWhenUsed="0" w:qFormat="1"/>
+    <w:lsdException w:name="Strong" w:semiHidden="0" w:uiPriority="22" w:unhideWhenUsed="0" w:qFormat="1"/>
+    <w:lsdException w:name="Emphasis" w:semiHidden="0" w:uiPriority="20" w:unhideWhenUsed="0" w:qFormat="1"/>
+    <w:lsdException w:name="Table Grid" w:semiHidden="0" w:uiPriority="59" w:unhideWhenUsed="0"/>
+    <w:lsdException w:name="Placeholder Text" w:unhideWhenUsed="0"/>
+    <w:lsdException w:name="No Spacing" w:semiHidden="0" w:uiPriority="1" w:unhideWhenUsed="0" w:qFormat="1"/>
+    <w:lsdException w:name="Light Shading" w:semiHidden="0" w:uiPriority="60" w:unhideWhenUsed="0"/>
+    <w:lsdException w:name="Light List" w:semiHidden="0" w:uiPriority="61" w:unhideWhenUsed="0"/>
+    <w:lsdException w:name="Light Grid" w:semiHidden="0" w:uiPriority="62" w:unhideWhenUsed="0"/>
+    <w:lsdException w:name="Medium Shading 1" w:semiHidden="0" w:uiPriority="63" w:unhideWhenUsed="0"/>
+    <w:lsdException w:name="Medium Shading 2" w:semiHidden="0" w:uiPriority="64" w:unhideWhenUsed="0"/>
+    <w:lsdException w:name="Medium List 1" w:semiHidden="0" w:uiPriority="65" w:unhideWhenUsed="0"/>
+    <w:lsdException w:name="Medium List 2" w:semiHidden="0" w:uiPriority="66" w:unhideWhenUsed="0"/>
+    <w:lsdException w:name="Medium Grid 1" w:semiHidden="0" w:uiPriority="67" w:unhideWhenUsed="0"/>
+    <w:lsdException w:name="Medium Grid 2" w:semiHidden="0" w:uiPriority="68" w:unhideWhenUsed="0"/>
+    <w:lsdException w:name="Medium Grid 3" w:semiHidden="0" w:uiPriority="69" w:unhideWhenUsed="0"/>
+    <w:lsdException w:name="Dark List" w:semiHidden="0" w:uiPriority="70" w:unhideWhenUsed="0"/>
+    <w:lsdException w:name="Colorful Shading" w:semiHidden="0" w:uiPriority="71" w:unhideWhenUsed="0"/>
+    <w:lsdException w:name="Colorful List" w:semiHidden="0" w:uiPriority="72" w:unhideWhenUsed="0"/>
+    <w:lsdException w:name="Colorful Grid" w:semiHidden="0" w:uiPriority="73" w:unhideWhenUsed="0"/>
+    <w:lsdException w:name="Light Shading Accent 1" w:semiHidden="0" w:uiPriority="60" w:unhideWhenUsed="0"/>
+    <w:lsdException w:name="Light List Accent 1" w:semiHidden="0" w:uiPriority="61" w:unhideWhenUsed="0"/>
+    <w:lsdException w:name="Light Grid Accent 1" w:semiHidden="0" w:uiPriority="62" w:unhideWhenUsed="0"/>
+    <w:lsdException w:name="Medium Shading 1 Accent 1" w:semiHidden="0" w:uiPriority="63" w:unhideWhenUsed="0"/>
+    <w:lsdException w:name="Medium Shading 2 Accent 1" w:semiHidden="0" w:uiPriority="64" w:unhideWhenUsed="0"/>
+    <w:lsdException w:name="Medium List 1 Accent 1" w:semiHidden="0" w:uiPriority="65" w:unhideWhenUsed="0"/>
+    <w:lsdException w:name="Revision" w:unhideWhenUsed="0"/>
+    <w:lsdException w:name="List Paragraph" w:semiHidden="0" w:uiPriority="34" w:unhideWhenUsed="0" w:qFormat="1"/>
+    <w:lsdException w:name="Quote" w:semiHidden="0" w:uiPriority="29" w:unhideWhenUsed="0" w:qFormat="1"/>
+    <w:lsdException w:name="Intense Quote" w:semiHidden="0" w:uiPriority="30" w:unhideWhenUsed="0" w:qFormat="1"/>
+    <w:lsdException w:name="Medium List 2 Accent 1" w:semiHidden="0" w:uiPriority="66" w:unhideWhenUsed="0"/>
+    <w:lsdException w:name="Medium Grid 1 Accent 1" w:semiHidden="0" w:uiPriority="67" w:unhideWhenUsed="0"/>
+    <w:lsdException w:name="Medium Grid 2 Accent 1" w:semiHidden="0" w:uiPriority="68" w:unhideWhenUsed="0"/>
+    <w:lsdException w:name="Medium Grid 3 Accent 1" w:semiHidden="0" w:uiPriority="69" w:unhideWhenUsed="0"/>
+    <w:lsdException w:name="Dark List Accent 1" w:semiHidden="0" w:uiPriority="70" w:unhideWhenUsed="0"/>
+    <w:lsdException w:name="Colorful Shading Accent 1" w:semiHidden="0" w:uiPriority="71" w:unhideWhenUsed="0"/>
+    <w:lsdException w:name="Colorful List Accent 1" w:semiHidden="0" w:uiPriority="72" w:unhideWhenUsed="0"/>
+    <w:lsdException w:name="Colorful Grid Accent 1" w:semiHidden="0" w:uiPriority="73" w:unhideWhenUsed="0"/>
+    <w:lsdException w:name="Light Shading Accent 2" w:semiHidden="0" w:uiPriority="60" w:unhideWhenUsed="0"/>
+    <w:lsdException w:name="Light List Accent 2" w:semiHidden="0" w:uiPriority="61" w:unhideWhenUsed="0"/>
+    <w:lsdException w:name="Light Grid Accent 2" w:semiHidden="0" w:uiPriority="62" w:unhideWhenUsed="0"/>
+    <w:lsdException w:name="Medium Shading 1 Accent 2" w:semiHidden="0" w:uiPriority="63" w:unhideWhenUsed="0"/>
+    <w:lsdException w:name="Medium Shading 2 Accent 2" w:semiHidden="0" w:uiPriority="64" w:unhideWhenUsed="0"/>
+    <w:lsdException w:name="Medium List 1 Accent 2" w:semiHidden="0" w:uiPriority="65" w:unhideWhenUsed="0"/>
+    <w:lsdException w:name="Medium List 2 Accent 2" w:semiHidden="0" w:uiPriority="66" w:unhideWhenUsed="0"/>
+    <w:lsdException w:name="Medium Grid 1 Accent 2" w:semiHidden="0" w:uiPriority="67" w:unhideWhenUsed="0"/>
+    <w:lsdException w:name="Medium Grid 2 Accent 2" w:semiHidden="0" w:uiPriority="68" w:unhideWhenUsed="0"/>
+    <w:lsdException w:name="Medium Grid 3 Accent 2" w:semiHidden="0" w:uiPriority="69" w:unhideWhenUsed="0"/>
+    <w:lsdException w:name="Dark List Accent 2" w:semiHidden="0" w:uiPriority="70" w:unhideWhenUsed="0"/>
+    <w:lsdException w:name="Colorful Shading Accent 2" w:semiHidden="0" w:uiPriority="71" w:unhideWhenUsed="0"/>
+    <w:lsdException w:name="Colorful List Accent 2" w:semiHidden="0" w:uiPriority="72" w:unhideWhenUsed="0"/>
+    <w:lsdException w:name="Colorful Grid Accent 2" w:semiHidden="0" w:uiPriority="73" w:unhideWhenUsed="0"/>
+    <w:lsdException w:name="Light Shading Accent 3" w:semiHidden="0" w:uiPriority="60" w:unhideWhenUsed="0"/>
+    <w:lsdException w:name="Light List Accent 3" w:semiHidden="0" w:uiPriority="61" w:unhideWhenUsed="0"/>
+    <w:lsdException w:name="Light Grid Accent 3" w:semiHidden="0" w:uiPriority="62" w:unhideWhenUsed="0"/>
+    <w:lsdException w:name="Medium Shading 1 Accent 3" w:semiHidden="0" w:uiPriority="63" w:unhideWhenUsed="0"/>
+    <w:lsdException w:name="Medium Shading 2 Accent 3" w:semiHidden="0" w:uiPriority="64" w:unhideWhenUsed="0"/>
+    <w:lsdException w:name="Medium List 1 Accent 3" w:semiHidden="0" w:uiPriority="65" w:unhideWhenUsed="0"/>
+    <w:lsdException w:name="Medium List 2 Accent 3" w:semiHidden="0" w:uiPriority="66" w:unhideWhenUsed="0"/>
+    <w:lsdException w:name="Medium Grid 1 Accent 3" w:semiHidden="0" w:uiPriority="67" w:unhideWhenUsed="0"/>
+    <w:lsdException w:name="Medium Grid 2 Accent 3" w:semiHidden="0" w:uiPriority="68" w:unhideWhenUsed="0"/>
+    <w:lsdException w:name="Medium Grid 3 Accent 3" w:semiHidden="0" w:uiPriority="69" w:unhideWhenUsed="0"/>
+    <w:lsdException w:name="Dark List Accent 3" w:semiHidden="0" w:uiPriority="70" w:unhideWhenUsed="0"/>
+    <w:lsdException w:name="Colorful Shading Accent 3" w:semiHidden="0" w:uiPriority="71" w:unhideWhenUsed="0"/>
+    <w:lsdException w:name="Colorful List Accent 3" w:semiHidden="0" w:uiPriority="72" w:unhideWhenUsed="0"/>
+    <w:lsdException w:name="Colorful Grid Accent 3" w:semiHidden="0" w:uiPriority="73" w:unhideWhenUsed="0"/>
+    <w:lsdException w:name="Light Shading Accent 4" w:semiHidden="0" w:uiPriority="60" w:unhideWhenUsed="0"/>
+    <w:lsdException w:name="Light List Accent 4" w:semiHidden="0" w:uiPriority="61" w:unhideWhenUsed="0"/>
+    <w:lsdException w:name="Light Grid Accent 4" w:semiHidden="0" w:uiPriority="62" w:unhideWhenUsed="0"/>
+    <w:lsdException w:name="Medium Shading 1 Accent 4" w:semiHidden="0" w:uiPriority="63" w:unhideWhenUsed="0"/>
+    <w:lsdException w:name="Medium Shading 2 Accent 4" w:semiHidden="0" w:uiPriority="64" w:unhideWhenUsed="0"/>
+    <w:lsdException w:name="Medium List 1 Accent 4" w:semiHidden="0" w:uiPriority="65" w:unhideWhenUsed="0"/>
+    <w:lsdException w:name="Medium List 2 Accent 4" w:semiHidden="0" w:uiPriority="66" w:unhideWhenUsed="0"/>
+    <w:lsdException w:name="Medium Grid 1 Accent 4" w:semiHidden="0" w:uiPriority="67" w:unhideWhenUsed="0"/>
+    <w:lsdException w:name="Medium Grid 2 Accent 4" w:semiHidden="0" w:uiPriority="68" w:unhideWhenUsed="0"/>
+    <w:lsdException w:name="Medium Grid 3 Accent 4" w:semiHidden="0" w:uiPriority="69" w:unhideWhenUsed="0"/>
+    <w:lsdException w:name="Dark List Accent 4" w:semiHidden="0" w:uiPriority="70" w:unhideWhenUsed="0"/>
+    <w:lsdException w:name="Colorful Shading Accent 4" w:semiHidden="0" w:uiPriority="71" w:unhideWhenUsed="0"/>
+    <w:lsdException w:name="Colorful List Accent 4" w:semiHidden="0" w:uiPriority="72" w:unhideWhenUsed="0"/>
+    <w:lsdException w:name="Colorful Grid Accent 4" w:semiHidden="0" w:uiPriority="73" w:unhideWhenUsed="0"/>
+    <w:lsdException w:name="Light Shading Accent 5" w:semiHidden="0" w:uiPriority="60" w:unhideWhenUsed="0"/>
+    <w:lsdException w:name="Light List Accent 5" w:semiHidden="0" w:uiPriority="61" w:unhideWhenUsed="0"/>
+    <w:lsdException w:name="Light Grid Accent 5" w:semiHidden="0" w:uiPriority="62" w:unhideWhenUsed="0"/>
+    <w:lsdException w:name="Medium Shading 1 Accent 5" w:semiHidden="0" w:uiPriority="63" w:unhideWhenUsed="0"/>
+    <w:lsdException w:name="Medium Shading 2 Accent 5" w:semiHidden="0" w:uiPriority="64" w:unhideWhenUsed="0"/>
+    <w:lsdException w:name="Medium List 1 Accent 5" w:semiHidden="0" w:uiPriority="65" w:unhideWhenUsed="0"/>
+    <w:lsdException w:name="Medium List 2 Accent 5" w:semiHidden="0" w:uiPriority="66" w:unhideWhenUsed="0"/>
+    <w:lsdException w:name="Medium Grid 1 Accent 5" w:semiHidden="0" w:uiPriority="67" w:unhideWhenUsed="0"/>
+    <w:lsdException w:name="Medium Grid 2 Accent 5" w:semiHidden="0" w:uiPriority="68" w:unhideWhenUsed="0"/>
+    <w:lsdException w:name="Medium Grid 3 Accent 5" w:semiHidden="0" w:uiPriority="69" w:unhideWhenUsed="0"/>
+    <w:lsdException w:name="Dark List Accent 5" w:semiHidden="0" w:uiPriority="70" w:unhideWhenUsed="0"/>
+    <w:lsdException w:name="Colorful Shading Accent 5" w:semiHidden="0" w:uiPriority="71" w:unhideWhenUsed="0"/>
+    <w:lsdException w:name="Colorful List Accent 5" w:semiHidden="0" w:uiPriority="72" w:unhideWhenUsed="0"/>
+    <w:lsdException w:name="Colorful Grid Accent 5" w:semiHidden="0" w:uiPriority="73" w:unhideWhenUsed="0"/>
+    <w:lsdException w:name="Light Shading Accent 6" w:semiHidden="0" w:uiPriority="60" w:unhideWhenUsed="0"/>
+    <w:lsdException w:name="Light List Accent 6" w:semiHidden="0" w:uiPriority="61" w:unhideWhenUsed="0"/>
+    <w:lsdException w:name="Light Grid Accent 6" w:semiHidden="0" w:uiPriority="62" w:unhideWhenUsed="0"/>
+    <w:lsdException w:name="Medium Shading 1 Accent 6" w:semiHidden="0" w:uiPriority="63" w:unhideWhenUsed="0"/>
+    <w:lsdException w:name="Medium Shading 2 Accent 6" w:semiHidden="0" w:uiPriority="64" w:unhideWhenUsed="0"/>
+    <w:lsdException w:name="Medium List 1 Accent 6" w:semiHidden="0" w:uiPriority="65" w:unhideWhenUsed="0"/>
+    <w:lsdException w:name="Medium List 2 Accent 6" w:semiHidden="0" w:uiPriority="66" w:unhideWhenUsed="0"/>
+    <w:lsdException w:name="Medium Grid 1 Accent 6" w:semiHidden="0" w:uiPriority="67" w:unhideWhenUsed="0"/>
+    <w:lsdException w:name="Medium Grid 2 Accent 6" w:semiHidden="0" w:uiPriority="68" w:unhideWhenUsed="0"/>
+    <w:lsdException w:name="Medium Grid 3 Accent 6" w:semiHidden="0" w:uiPriority="69" w:unhideWhenUsed="0"/>
+    <w:lsdException w:name="Dark List Accent 6" w:semiHidden="0" w:uiPriority="70" w:unhideWhenUsed="0"/>
+    <w:lsdException w:name="Colorful Shading Accent 6" w:semiHidden="0" w:uiPriority="71" w:unhideWhenUsed="0"/>
+    <w:lsdException w:name="Colorful List Accent 6" w:semiHidden="0" w:uiPriority="72" w:unhideWhenUsed="0"/>
+    <w:lsdException w:name="Colorful Grid Accent 6" w:semiHidden="0" w:uiPriority="73" w:unhideWhenUsed="0"/>
+    <w:lsdException w:name="Subtle Emphasis" w:semiHidden="0" w:uiPriority="19" w:unhideWhenUsed="0" w:qFormat="1"/>
+    <w:lsdException w:name="Intense Emphasis" w:semiHidden="0" w:uiPriority="21" w:unhideWhenUsed="0" w:qFormat="1"/>
+    <w:lsdException w:name="Subtle Reference" w:semiHidden="0" w:uiPriority="31" w:unhideWhenUsed="0" w:qFormat="1"/>
+    <w:lsdException w:name="Intense Reference" w:semiHidden="0" w:uiPriority="32" w:unhideWhenUsed="0" w:qFormat="1"/>
+    <w:lsdException w:name="Book Title" w:semiHidden="0" w:uiPriority="33" w:unhideWhenUsed="0" w:qFormat="1"/>
+    <w:lsdException w:name="Bibliography" w:uiPriority="37"/>
+    <w:lsdException w:name="TOC Heading" w:uiPriority="39" w:qFormat="1"/>
+  </w:latentStyles>
+  <w:style w:type="paragraph" w:default="1" w:styleId="Normal">
+    <w:name w:val="Normal"/>
+    <w:qFormat/>
+  </w:style>
+  <w:style w:type="character" w:default="1" w:styleId="DefaultParagraphFont">
+    <w:name w:val="Default Paragraph Font"/>
+    <w:uiPriority w:val="1"/>
+    <w:semiHidden/>
+    <w:unhideWhenUsed/>
+  </w:style>
+  <w:style w:type="table" w:default="1" w:styleId="TableNormal">
+    <w:name w:val="Normal Table"/>
+    <w:uiPriority w:val="99"/>
+    <w:semiHidden/>
+    <w:unhideWhenUsed/>
+    <w:tblPr>
+      <w:tblInd w:w="0" w:type="dxa"/>
+      <w:tblCellMar>
+        <w:top w:w="0" w:type="dxa"/>
+        <w:left w:w="108" w:type="dxa"/>
+        <w:bottom w:w="0" w:type="dxa"/>
+        <w:right w:w="108" w:type="dxa"/>
+      </w:tblCellMar>
+    </w:tblPr>
+  </w:style>
+  <w:style w:type="numbering" w:default="1" w:styleId="NoList">
+    <w:name w:val="No List"/>
+    <w:uiPriority w:val="99"/>
+    <w:semiHidden/>
+    <w:unhideWhenUsed/>
+  </w:style>
+</w:styles>
+</file>
+
 <file path=word/theme/theme1.xml><?xml version="1.0" encoding="utf-8"?>
 <a:theme xmlns:a="http://schemas.openxmlformats.org/drawingml/2006/main" name="Office Theme">
   <a:themeElements>
@@ -15083,7 +16168,7 @@
 </file>
 
 <file path=customXml/itemProps1.xml><?xml version="1.0" encoding="utf-8"?>
-<ds:datastoreItem xmlns:ds="http://schemas.openxmlformats.org/officeDocument/2006/customXml" ds:itemID="{8A584BAF-5ACE-4421-8742-97CEFBE4ADD7}">
+<ds:datastoreItem xmlns:ds="http://schemas.openxmlformats.org/officeDocument/2006/customXml" ds:itemID="{64C7B740-3112-4BED-805B-834501FD9B03}">
   <ds:schemaRefs>
     <ds:schemaRef ds:uri="http://schemas.openxmlformats.org/officeDocument/2006/bibliography"/>
   </ds:schemaRefs>

</xml_diff>